<commit_message>
Day 1 Core java project demos
</commit_message>
<xml_diff>
--- a/JavaDocs.docx
+++ b/JavaDocs.docx
@@ -47,9 +47,28 @@
           <w:rPr>
             <w:rStyle w:val="Hyperlink"/>
           </w:rPr>
-          <w:t>https://www.codejava.net/frameworks/spring/install-spring-tool-suite-windows</w:t>
+          <w:t>https://www.codejava.net/</w:t>
+        </w:r>
+        <w:r>
+          <w:rPr>
+            <w:rStyle w:val="Hyperlink"/>
+          </w:rPr>
+          <w:t>f</w:t>
+        </w:r>
+        <w:r>
+          <w:rPr>
+            <w:rStyle w:val="Hyperlink"/>
+          </w:rPr>
+          <w:t>rameworks/spring/install-spring-tool-suite-windows</w:t>
         </w:r>
       </w:hyperlink>
+    </w:p>
+    <w:p>
+      <w:pPr>
+        <w:rPr>
+          <w:lang w:val="en-US"/>
+        </w:rPr>
+      </w:pPr>
     </w:p>
     <w:p>
       <w:pPr>
@@ -617,6 +636,18 @@
       <w:u w:val="single"/>
     </w:rPr>
   </w:style>
+  <w:style w:type="character" w:styleId="FollowedHyperlink">
+    <w:name w:val="FollowedHyperlink"/>
+    <w:basedOn w:val="DefaultParagraphFont"/>
+    <w:uiPriority w:val="99"/>
+    <w:semiHidden/>
+    <w:unhideWhenUsed/>
+    <w:rsid w:val="00F20B47"/>
+    <w:rPr>
+      <w:color w:val="954F72" w:themeColor="followedHyperlink"/>
+      <w:u w:val="single"/>
+    </w:rPr>
+  </w:style>
 </w:styles>
 </file>
 

</xml_diff>

<commit_message>
Day 2 Array and Nested Loops
</commit_message>
<xml_diff>
--- a/JavaDocs.docx
+++ b/JavaDocs.docx
@@ -38,28 +38,40 @@
           <w:numId w:val="1"/>
         </w:numPr>
         <w:rPr>
+          <w:lang w:val="en-US"/>
+        </w:rPr>
+      </w:pPr>
+      <w:r>
+        <w:rPr>
+          <w:lang w:val="en-US"/>
+        </w:rPr>
+        <w:t>JDK 11</w:t>
+      </w:r>
+    </w:p>
+    <w:p>
+      <w:pPr>
+        <w:pStyle w:val="ListParagraph"/>
+        <w:numPr>
+          <w:ilvl w:val="0"/>
+          <w:numId w:val="1"/>
+        </w:numPr>
+        <w:rPr>
           <w:rStyle w:val="ui-provider"/>
           <w:lang w:val="en-US"/>
         </w:rPr>
       </w:pPr>
-      <w:hyperlink r:id="rId5" w:tgtFrame="_blank" w:tooltip="https://www.codejava.net/frameworks/spring/install-spring-tool-suite-windows" w:history="1">
+      <w:r>
+        <w:t xml:space="preserve">Eclipse </w:t>
+      </w:r>
+      <w:r>
+        <w:br/>
+      </w:r>
+      <w:hyperlink r:id="rId5" w:history="1">
         <w:r>
           <w:rPr>
             <w:rStyle w:val="Hyperlink"/>
           </w:rPr>
-          <w:t>https://www.codejava.net/</w:t>
-        </w:r>
-        <w:r>
-          <w:rPr>
-            <w:rStyle w:val="Hyperlink"/>
-          </w:rPr>
-          <w:t>f</w:t>
-        </w:r>
-        <w:r>
-          <w:rPr>
-            <w:rStyle w:val="Hyperlink"/>
-          </w:rPr>
-          <w:t>rameworks/spring/install-spring-tool-suite-windows</w:t>
+          <w:t>https://www.codejava.net/frameworks/spring/install-spring-tool-suite-windows</w:t>
         </w:r>
       </w:hyperlink>
     </w:p>
@@ -628,7 +640,6 @@
     <w:name w:val="Hyperlink"/>
     <w:basedOn w:val="DefaultParagraphFont"/>
     <w:uiPriority w:val="99"/>
-    <w:semiHidden/>
     <w:unhideWhenUsed/>
     <w:rsid w:val="005244E4"/>
     <w:rPr>
@@ -646,6 +657,18 @@
     <w:rPr>
       <w:color w:val="954F72" w:themeColor="followedHyperlink"/>
       <w:u w:val="single"/>
+    </w:rPr>
+  </w:style>
+  <w:style w:type="character" w:styleId="UnresolvedMention">
+    <w:name w:val="Unresolved Mention"/>
+    <w:basedOn w:val="DefaultParagraphFont"/>
+    <w:uiPriority w:val="99"/>
+    <w:semiHidden/>
+    <w:unhideWhenUsed/>
+    <w:rsid w:val="007D3A21"/>
+    <w:rPr>
+      <w:color w:val="605E5C"/>
+      <w:shd w:val="clear" w:color="auto" w:fill="E1DFDD"/>
     </w:rPr>
   </w:style>
 </w:styles>

</xml_diff>

<commit_message>
Day 3 String OOPS Static
</commit_message>
<xml_diff>
--- a/JavaDocs.docx
+++ b/JavaDocs.docx
@@ -8,19 +8,11 @@
           <w:lang w:val="en-US"/>
         </w:rPr>
       </w:pPr>
-      <w:proofErr w:type="spellStart"/>
-      <w:r>
-        <w:rPr>
-          <w:lang w:val="en-US"/>
-        </w:rPr>
-        <w:t>Softwares</w:t>
-      </w:r>
-      <w:proofErr w:type="spellEnd"/>
-      <w:r>
-        <w:rPr>
-          <w:lang w:val="en-US"/>
-        </w:rPr>
-        <w:t xml:space="preserve"> Installation:</w:t>
+      <w:r>
+        <w:rPr>
+          <w:lang w:val="en-US"/>
+        </w:rPr>
+        <w:t>Software Installation:</w:t>
       </w:r>
     </w:p>
     <w:p>
@@ -56,7 +48,6 @@
           <w:numId w:val="1"/>
         </w:numPr>
         <w:rPr>
-          <w:rStyle w:val="ui-provider"/>
           <w:lang w:val="en-US"/>
         </w:rPr>
       </w:pPr>
@@ -64,9 +55,41 @@
         <w:t xml:space="preserve">Eclipse </w:t>
       </w:r>
       <w:r>
+        <w:t xml:space="preserve"> </w:t>
+      </w:r>
+      <w:r>
         <w:br/>
       </w:r>
       <w:hyperlink r:id="rId5" w:history="1">
+        <w:r>
+          <w:rPr>
+            <w:rStyle w:val="Hyperlink"/>
+          </w:rPr>
+          <w:t>https://www.eclipse.org/downloads/packages/release/2023-09/r/eclipse-ide-enterprise-java-and-web-developers</w:t>
+        </w:r>
+      </w:hyperlink>
+    </w:p>
+    <w:p>
+      <w:pPr>
+        <w:pStyle w:val="ListParagraph"/>
+        <w:numPr>
+          <w:ilvl w:val="0"/>
+          <w:numId w:val="1"/>
+        </w:numPr>
+        <w:rPr>
+          <w:rStyle w:val="Hyperlink"/>
+          <w:color w:val="auto"/>
+          <w:u w:val="none"/>
+          <w:lang w:val="en-US"/>
+        </w:rPr>
+      </w:pPr>
+      <w:r>
+        <w:t>STS</w:t>
+      </w:r>
+      <w:r>
+        <w:br/>
+      </w:r>
+      <w:hyperlink r:id="rId6" w:history="1">
         <w:r>
           <w:rPr>
             <w:rStyle w:val="Hyperlink"/>
@@ -74,6 +97,2953 @@
           <w:t>https://www.codejava.net/frameworks/spring/install-spring-tool-suite-windows</w:t>
         </w:r>
       </w:hyperlink>
+    </w:p>
+    <w:p>
+      <w:pPr>
+        <w:pStyle w:val="ListParagraph"/>
+        <w:numPr>
+          <w:ilvl w:val="0"/>
+          <w:numId w:val="1"/>
+        </w:numPr>
+        <w:rPr>
+          <w:lang w:val="en-US"/>
+        </w:rPr>
+      </w:pPr>
+      <w:r>
+        <w:t>Tomcat 9</w:t>
+      </w:r>
+    </w:p>
+    <w:p>
+      <w:pPr>
+        <w:pStyle w:val="ListParagraph"/>
+        <w:numPr>
+          <w:ilvl w:val="0"/>
+          <w:numId w:val="1"/>
+        </w:numPr>
+        <w:rPr>
+          <w:rStyle w:val="Hyperlink"/>
+          <w:color w:val="auto"/>
+          <w:u w:val="none"/>
+          <w:lang w:val="en-US"/>
+        </w:rPr>
+      </w:pPr>
+      <w:r>
+        <w:t>MYSQL / XAMPP</w:t>
+      </w:r>
+      <w:r>
+        <w:t xml:space="preserve"> [ windows ]</w:t>
+      </w:r>
+    </w:p>
+    <w:p>
+      <w:pPr>
+        <w:rPr>
+          <w:rStyle w:val="ui-provider"/>
+          <w:lang w:val="en-US"/>
+        </w:rPr>
+      </w:pPr>
+    </w:p>
+    <w:p>
+      <w:pPr>
+        <w:rPr>
+          <w:rStyle w:val="ui-provider"/>
+          <w:lang w:val="en-US"/>
+        </w:rPr>
+      </w:pPr>
+    </w:p>
+    <w:p>
+      <w:pPr>
+        <w:rPr>
+          <w:rStyle w:val="ui-provider"/>
+          <w:lang w:val="en-US"/>
+        </w:rPr>
+      </w:pPr>
+      <w:r>
+        <w:rPr>
+          <w:rStyle w:val="ui-provider"/>
+          <w:lang w:val="en-US"/>
+        </w:rPr>
+        <w:t>Practice Questions</w:t>
+      </w:r>
+    </w:p>
+    <w:p>
+      <w:pPr>
+        <w:rPr>
+          <w:rStyle w:val="ui-provider"/>
+          <w:lang w:val="en-US"/>
+        </w:rPr>
+      </w:pPr>
+      <w:hyperlink r:id="rId7" w:history="1">
+        <w:r>
+          <w:rPr>
+            <w:rStyle w:val="Hyperlink"/>
+            <w:lang w:val="en-US"/>
+          </w:rPr>
+          <w:t>https://www.w3resource.com/java-exercises/</w:t>
+        </w:r>
+      </w:hyperlink>
+    </w:p>
+    <w:p>
+      <w:pPr>
+        <w:rPr>
+          <w:rStyle w:val="ui-provider"/>
+          <w:lang w:val="en-US"/>
+        </w:rPr>
+      </w:pPr>
+    </w:p>
+    <w:p>
+      <w:pPr>
+        <w:rPr>
+          <w:rStyle w:val="ui-provider"/>
+          <w:lang w:val="en-US"/>
+        </w:rPr>
+      </w:pPr>
+      <w:r>
+        <w:rPr>
+          <w:rStyle w:val="ui-provider"/>
+          <w:lang w:val="en-US"/>
+        </w:rPr>
+        <w:t>Advance – competitions [ logical based/ application based, Data structures ]</w:t>
+      </w:r>
+    </w:p>
+    <w:p>
+      <w:pPr>
+        <w:rPr>
+          <w:rStyle w:val="ui-provider"/>
+          <w:lang w:val="en-US"/>
+        </w:rPr>
+      </w:pPr>
+      <w:r>
+        <w:rPr>
+          <w:rStyle w:val="ui-provider"/>
+          <w:lang w:val="en-US"/>
+        </w:rPr>
+        <w:t>Arrays, string , collections</w:t>
+      </w:r>
+    </w:p>
+    <w:p>
+      <w:pPr>
+        <w:rPr>
+          <w:rStyle w:val="ui-provider"/>
+          <w:lang w:val="en-US"/>
+        </w:rPr>
+      </w:pPr>
+      <w:proofErr w:type="spellStart"/>
+      <w:r>
+        <w:rPr>
+          <w:rStyle w:val="ui-provider"/>
+          <w:lang w:val="en-US"/>
+        </w:rPr>
+        <w:t>LeetCode</w:t>
+      </w:r>
+      <w:proofErr w:type="spellEnd"/>
+    </w:p>
+    <w:p>
+      <w:pPr>
+        <w:rPr>
+          <w:rStyle w:val="ui-provider"/>
+          <w:lang w:val="en-US"/>
+        </w:rPr>
+      </w:pPr>
+      <w:proofErr w:type="spellStart"/>
+      <w:r>
+        <w:rPr>
+          <w:rStyle w:val="ui-provider"/>
+          <w:lang w:val="en-US"/>
+        </w:rPr>
+        <w:t>HackerRank</w:t>
+      </w:r>
+      <w:proofErr w:type="spellEnd"/>
+    </w:p>
+    <w:p>
+      <w:pPr>
+        <w:rPr>
+          <w:rStyle w:val="ui-provider"/>
+          <w:lang w:val="en-US"/>
+        </w:rPr>
+      </w:pPr>
+      <w:proofErr w:type="spellStart"/>
+      <w:r>
+        <w:rPr>
+          <w:rStyle w:val="ui-provider"/>
+          <w:lang w:val="en-US"/>
+        </w:rPr>
+        <w:t>hackerearth</w:t>
+      </w:r>
+      <w:proofErr w:type="spellEnd"/>
+    </w:p>
+    <w:p>
+      <w:pPr>
+        <w:rPr>
+          <w:rStyle w:val="ui-provider"/>
+          <w:lang w:val="en-US"/>
+        </w:rPr>
+      </w:pPr>
+    </w:p>
+    <w:p>
+      <w:pPr>
+        <w:rPr>
+          <w:rStyle w:val="ui-provider"/>
+          <w:lang w:val="en-US"/>
+        </w:rPr>
+      </w:pPr>
+      <w:r>
+        <w:rPr>
+          <w:rStyle w:val="ui-provider"/>
+          <w:lang w:val="en-US"/>
+        </w:rPr>
+        <w:t>PDF or books</w:t>
+      </w:r>
+    </w:p>
+    <w:p>
+      <w:pPr>
+        <w:rPr>
+          <w:rStyle w:val="ui-provider"/>
+          <w:lang w:val="en-US"/>
+        </w:rPr>
+      </w:pPr>
+    </w:p>
+    <w:p>
+      <w:pPr>
+        <w:rPr>
+          <w:rStyle w:val="ui-provider"/>
+          <w:lang w:val="en-US"/>
+        </w:rPr>
+      </w:pPr>
+      <w:r>
+        <w:rPr>
+          <w:rStyle w:val="ui-provider"/>
+          <w:lang w:val="en-US"/>
+        </w:rPr>
+        <w:t>Kathy Sierra =&gt; OCJP6</w:t>
+      </w:r>
+    </w:p>
+    <w:p>
+      <w:pPr>
+        <w:rPr>
+          <w:rStyle w:val="ui-provider"/>
+          <w:lang w:val="en-US"/>
+        </w:rPr>
+      </w:pPr>
+      <w:r>
+        <w:rPr>
+          <w:rStyle w:val="ui-provider"/>
+          <w:lang w:val="en-US"/>
+        </w:rPr>
+        <w:t>Head First =&gt; Beginner level</w:t>
+      </w:r>
+    </w:p>
+    <w:p>
+      <w:pPr>
+        <w:rPr>
+          <w:rStyle w:val="ui-provider"/>
+          <w:lang w:val="en-US"/>
+        </w:rPr>
+      </w:pPr>
+    </w:p>
+    <w:p>
+      <w:pPr>
+        <w:rPr>
+          <w:rStyle w:val="ui-provider"/>
+          <w:lang w:val="en-US"/>
+        </w:rPr>
+      </w:pPr>
+      <w:r>
+        <w:rPr>
+          <w:rStyle w:val="ui-provider"/>
+          <w:lang w:val="en-US"/>
+        </w:rPr>
+        <w:t>Resources Links</w:t>
+      </w:r>
+    </w:p>
+    <w:p>
+      <w:pPr>
+        <w:rPr>
+          <w:rStyle w:val="ui-provider"/>
+          <w:lang w:val="en-US"/>
+        </w:rPr>
+      </w:pPr>
+    </w:p>
+    <w:p>
+      <w:pPr>
+        <w:rPr>
+          <w:rStyle w:val="ui-provider"/>
+          <w:lang w:val="en-US"/>
+        </w:rPr>
+      </w:pPr>
+      <w:r>
+        <w:rPr>
+          <w:rStyle w:val="ui-provider"/>
+          <w:lang w:val="en-US"/>
+        </w:rPr>
+        <w:t>Beginners</w:t>
+      </w:r>
+    </w:p>
+    <w:p>
+      <w:pPr>
+        <w:rPr>
+          <w:rStyle w:val="ui-provider"/>
+          <w:lang w:val="en-US"/>
+        </w:rPr>
+      </w:pPr>
+      <w:proofErr w:type="spellStart"/>
+      <w:r>
+        <w:rPr>
+          <w:rStyle w:val="ui-provider"/>
+          <w:lang w:val="en-US"/>
+        </w:rPr>
+        <w:t>Javatpoint</w:t>
+      </w:r>
+      <w:proofErr w:type="spellEnd"/>
+    </w:p>
+    <w:p>
+      <w:pPr>
+        <w:rPr>
+          <w:rStyle w:val="ui-provider"/>
+          <w:lang w:val="en-US"/>
+        </w:rPr>
+      </w:pPr>
+      <w:proofErr w:type="spellStart"/>
+      <w:r>
+        <w:rPr>
+          <w:rStyle w:val="ui-provider"/>
+          <w:lang w:val="en-US"/>
+        </w:rPr>
+        <w:t>Tutorialspoint</w:t>
+      </w:r>
+      <w:proofErr w:type="spellEnd"/>
+    </w:p>
+    <w:p>
+      <w:pPr>
+        <w:rPr>
+          <w:rStyle w:val="ui-provider"/>
+          <w:lang w:val="en-US"/>
+        </w:rPr>
+      </w:pPr>
+      <w:r>
+        <w:rPr>
+          <w:rStyle w:val="ui-provider"/>
+          <w:lang w:val="en-US"/>
+        </w:rPr>
+        <w:t>W3schools</w:t>
+      </w:r>
+    </w:p>
+    <w:p>
+      <w:pPr>
+        <w:rPr>
+          <w:rStyle w:val="ui-provider"/>
+          <w:lang w:val="en-US"/>
+        </w:rPr>
+      </w:pPr>
+    </w:p>
+    <w:p>
+      <w:pPr>
+        <w:rPr>
+          <w:rStyle w:val="ui-provider"/>
+          <w:lang w:val="en-US"/>
+        </w:rPr>
+      </w:pPr>
+      <w:r>
+        <w:rPr>
+          <w:rStyle w:val="ui-provider"/>
+          <w:lang w:val="en-US"/>
+        </w:rPr>
+        <w:t>Intermediate</w:t>
+      </w:r>
+    </w:p>
+    <w:p>
+      <w:pPr>
+        <w:rPr>
+          <w:rStyle w:val="ui-provider"/>
+          <w:lang w:val="en-US"/>
+        </w:rPr>
+      </w:pPr>
+      <w:proofErr w:type="spellStart"/>
+      <w:r>
+        <w:rPr>
+          <w:rStyle w:val="ui-provider"/>
+          <w:lang w:val="en-US"/>
+        </w:rPr>
+        <w:t>Tutorialsteacher</w:t>
+      </w:r>
+      <w:proofErr w:type="spellEnd"/>
+    </w:p>
+    <w:p>
+      <w:pPr>
+        <w:rPr>
+          <w:rStyle w:val="ui-provider"/>
+          <w:lang w:val="en-US"/>
+        </w:rPr>
+      </w:pPr>
+      <w:proofErr w:type="spellStart"/>
+      <w:r>
+        <w:rPr>
+          <w:rStyle w:val="ui-provider"/>
+          <w:lang w:val="en-US"/>
+        </w:rPr>
+        <w:t>Freecodecamp</w:t>
+      </w:r>
+      <w:proofErr w:type="spellEnd"/>
+    </w:p>
+    <w:p>
+      <w:pPr>
+        <w:rPr>
+          <w:rStyle w:val="ui-provider"/>
+          <w:lang w:val="en-US"/>
+        </w:rPr>
+      </w:pPr>
+      <w:proofErr w:type="spellStart"/>
+      <w:r>
+        <w:rPr>
+          <w:rStyle w:val="ui-provider"/>
+          <w:lang w:val="en-US"/>
+        </w:rPr>
+        <w:t>digitalocean</w:t>
+      </w:r>
+      <w:proofErr w:type="spellEnd"/>
+    </w:p>
+    <w:p>
+      <w:pPr>
+        <w:rPr>
+          <w:rStyle w:val="ui-provider"/>
+          <w:lang w:val="en-US"/>
+        </w:rPr>
+      </w:pPr>
+    </w:p>
+    <w:p>
+      <w:pPr>
+        <w:rPr>
+          <w:rStyle w:val="ui-provider"/>
+          <w:lang w:val="en-US"/>
+        </w:rPr>
+      </w:pPr>
+      <w:r>
+        <w:rPr>
+          <w:rStyle w:val="ui-provider"/>
+          <w:lang w:val="en-US"/>
+        </w:rPr>
+        <w:t>Advance</w:t>
+      </w:r>
+    </w:p>
+    <w:p>
+      <w:pPr>
+        <w:rPr>
+          <w:rStyle w:val="ui-provider"/>
+          <w:lang w:val="en-US"/>
+        </w:rPr>
+      </w:pPr>
+      <w:proofErr w:type="spellStart"/>
+      <w:r>
+        <w:rPr>
+          <w:rStyle w:val="ui-provider"/>
+          <w:lang w:val="en-US"/>
+        </w:rPr>
+        <w:t>Ofiicial</w:t>
+      </w:r>
+      <w:proofErr w:type="spellEnd"/>
+      <w:r>
+        <w:rPr>
+          <w:rStyle w:val="ui-provider"/>
+          <w:lang w:val="en-US"/>
+        </w:rPr>
+        <w:t xml:space="preserve"> website for java and spring</w:t>
+      </w:r>
+    </w:p>
+    <w:p>
+      <w:pPr>
+        <w:rPr>
+          <w:rStyle w:val="ui-provider"/>
+          <w:lang w:val="en-US"/>
+        </w:rPr>
+      </w:pPr>
+      <w:proofErr w:type="spellStart"/>
+      <w:r>
+        <w:rPr>
+          <w:rStyle w:val="ui-provider"/>
+          <w:lang w:val="en-US"/>
+        </w:rPr>
+        <w:t>Baeldung</w:t>
+      </w:r>
+      <w:proofErr w:type="spellEnd"/>
+    </w:p>
+    <w:p>
+      <w:pPr>
+        <w:rPr>
+          <w:rStyle w:val="ui-provider"/>
+          <w:lang w:val="en-US"/>
+        </w:rPr>
+      </w:pPr>
+    </w:p>
+    <w:p>
+      <w:pPr>
+        <w:rPr>
+          <w:rStyle w:val="ui-provider"/>
+          <w:lang w:val="en-US"/>
+        </w:rPr>
+      </w:pPr>
+      <w:proofErr w:type="spellStart"/>
+      <w:r>
+        <w:rPr>
+          <w:rStyle w:val="ui-provider"/>
+          <w:lang w:val="en-US"/>
+        </w:rPr>
+        <w:t>Youtube</w:t>
+      </w:r>
+      <w:proofErr w:type="spellEnd"/>
+    </w:p>
+    <w:p>
+      <w:pPr>
+        <w:rPr>
+          <w:rStyle w:val="ui-provider"/>
+          <w:lang w:val="en-US"/>
+        </w:rPr>
+      </w:pPr>
+      <w:r>
+        <w:rPr>
+          <w:rStyle w:val="ui-provider"/>
+          <w:lang w:val="en-US"/>
+        </w:rPr>
+        <w:t>Kaushik =&gt; java brains</w:t>
+      </w:r>
+    </w:p>
+    <w:p>
+      <w:pPr>
+        <w:rPr>
+          <w:rStyle w:val="ui-provider"/>
+          <w:lang w:val="en-US"/>
+        </w:rPr>
+      </w:pPr>
+      <w:r>
+        <w:rPr>
+          <w:rStyle w:val="ui-provider"/>
+          <w:lang w:val="en-US"/>
+        </w:rPr>
+        <w:t>Minutes</w:t>
+      </w:r>
+    </w:p>
+    <w:p>
+      <w:pPr>
+        <w:rPr>
+          <w:rStyle w:val="ui-provider"/>
+          <w:lang w:val="en-US"/>
+        </w:rPr>
+      </w:pPr>
+    </w:p>
+    <w:p>
+      <w:pPr>
+        <w:rPr>
+          <w:rStyle w:val="ui-provider"/>
+          <w:lang w:val="en-US"/>
+        </w:rPr>
+      </w:pPr>
+      <w:proofErr w:type="spellStart"/>
+      <w:r>
+        <w:rPr>
+          <w:rStyle w:val="ui-provider"/>
+          <w:lang w:val="en-US"/>
+        </w:rPr>
+        <w:t>Navin</w:t>
+      </w:r>
+      <w:proofErr w:type="spellEnd"/>
+      <w:r>
+        <w:rPr>
+          <w:rStyle w:val="ui-provider"/>
+          <w:lang w:val="en-US"/>
+        </w:rPr>
+        <w:t xml:space="preserve"> Reddy =&gt; </w:t>
+      </w:r>
+      <w:proofErr w:type="spellStart"/>
+      <w:r>
+        <w:rPr>
+          <w:rStyle w:val="ui-provider"/>
+          <w:lang w:val="en-US"/>
+        </w:rPr>
+        <w:t>telusko</w:t>
+      </w:r>
+      <w:proofErr w:type="spellEnd"/>
+    </w:p>
+    <w:p>
+      <w:pPr>
+        <w:rPr>
+          <w:rStyle w:val="ui-provider"/>
+          <w:lang w:val="en-US"/>
+        </w:rPr>
+      </w:pPr>
+      <w:r>
+        <w:rPr>
+          <w:rStyle w:val="ui-provider"/>
+          <w:lang w:val="en-US"/>
+        </w:rPr>
+        <w:lastRenderedPageBreak/>
+        <w:t xml:space="preserve">Shalini Mittal =&gt; </w:t>
+      </w:r>
+      <w:proofErr w:type="spellStart"/>
+      <w:r>
+        <w:rPr>
+          <w:rStyle w:val="ui-provider"/>
+          <w:lang w:val="en-US"/>
+        </w:rPr>
+        <w:t>techgatha</w:t>
+      </w:r>
+      <w:proofErr w:type="spellEnd"/>
+    </w:p>
+    <w:p>
+      <w:pPr>
+        <w:rPr>
+          <w:rStyle w:val="ui-provider"/>
+          <w:lang w:val="en-US"/>
+        </w:rPr>
+      </w:pPr>
+    </w:p>
+    <w:p>
+      <w:pPr>
+        <w:rPr>
+          <w:rStyle w:val="ui-provider"/>
+          <w:lang w:val="en-US"/>
+        </w:rPr>
+      </w:pPr>
+    </w:p>
+    <w:p>
+      <w:pPr>
+        <w:rPr>
+          <w:rStyle w:val="ui-provider"/>
+          <w:lang w:val="en-US"/>
+        </w:rPr>
+      </w:pPr>
+    </w:p>
+    <w:p>
+      <w:pPr>
+        <w:rPr>
+          <w:rStyle w:val="ui-provider"/>
+          <w:lang w:val="en-US"/>
+        </w:rPr>
+      </w:pPr>
+      <w:r>
+        <w:rPr>
+          <w:rStyle w:val="ui-provider"/>
+          <w:lang w:val="en-US"/>
+        </w:rPr>
+        <w:t>Refresher</w:t>
+      </w:r>
+    </w:p>
+    <w:p>
+      <w:pPr>
+        <w:rPr>
+          <w:rStyle w:val="ui-provider"/>
+          <w:lang w:val="en-US"/>
+        </w:rPr>
+      </w:pPr>
+    </w:p>
+    <w:p>
+      <w:pPr>
+        <w:rPr>
+          <w:rStyle w:val="ui-provider"/>
+          <w:b/>
+          <w:bCs/>
+          <w:sz w:val="40"/>
+          <w:szCs w:val="40"/>
+          <w:lang w:val="en-US"/>
+        </w:rPr>
+      </w:pPr>
+      <w:r>
+        <w:rPr>
+          <w:rStyle w:val="ui-provider"/>
+          <w:b/>
+          <w:bCs/>
+          <w:sz w:val="40"/>
+          <w:szCs w:val="40"/>
+          <w:lang w:val="en-US"/>
+        </w:rPr>
+        <w:t>Basic Programming Concepts</w:t>
+      </w:r>
+    </w:p>
+    <w:p>
+      <w:pPr>
+        <w:pStyle w:val="ListParagraph"/>
+        <w:numPr>
+          <w:ilvl w:val="0"/>
+          <w:numId w:val="2"/>
+        </w:numPr>
+        <w:rPr>
+          <w:rStyle w:val="ui-provider"/>
+          <w:lang w:val="en-US"/>
+        </w:rPr>
+      </w:pPr>
+      <w:r>
+        <w:rPr>
+          <w:rStyle w:val="ui-provider"/>
+          <w:lang w:val="en-US"/>
+        </w:rPr>
+        <w:t>Java features</w:t>
+      </w:r>
+    </w:p>
+    <w:p>
+      <w:pPr>
+        <w:pStyle w:val="ListParagraph"/>
+        <w:numPr>
+          <w:ilvl w:val="1"/>
+          <w:numId w:val="2"/>
+        </w:numPr>
+        <w:rPr>
+          <w:rStyle w:val="ui-provider"/>
+          <w:lang w:val="en-US"/>
+        </w:rPr>
+      </w:pPr>
+      <w:r>
+        <w:rPr>
+          <w:rStyle w:val="ui-provider"/>
+          <w:lang w:val="en-US"/>
+        </w:rPr>
+        <w:t>Robust</w:t>
+      </w:r>
+    </w:p>
+    <w:p>
+      <w:pPr>
+        <w:pStyle w:val="ListParagraph"/>
+        <w:numPr>
+          <w:ilvl w:val="1"/>
+          <w:numId w:val="2"/>
+        </w:numPr>
+        <w:rPr>
+          <w:rStyle w:val="ui-provider"/>
+          <w:lang w:val="en-US"/>
+        </w:rPr>
+      </w:pPr>
+      <w:r>
+        <w:rPr>
+          <w:rStyle w:val="ui-provider"/>
+          <w:lang w:val="en-US"/>
+        </w:rPr>
+        <w:t>Secure</w:t>
+      </w:r>
+    </w:p>
+    <w:p>
+      <w:pPr>
+        <w:pStyle w:val="ListParagraph"/>
+        <w:numPr>
+          <w:ilvl w:val="1"/>
+          <w:numId w:val="2"/>
+        </w:numPr>
+        <w:rPr>
+          <w:rStyle w:val="ui-provider"/>
+          <w:lang w:val="en-US"/>
+        </w:rPr>
+      </w:pPr>
+      <w:r>
+        <w:rPr>
+          <w:rStyle w:val="ui-provider"/>
+          <w:lang w:val="en-US"/>
+        </w:rPr>
+        <w:t>Platform independent</w:t>
+      </w:r>
+    </w:p>
+    <w:p>
+      <w:pPr>
+        <w:pStyle w:val="ListParagraph"/>
+        <w:numPr>
+          <w:ilvl w:val="1"/>
+          <w:numId w:val="2"/>
+        </w:numPr>
+        <w:rPr>
+          <w:rStyle w:val="ui-provider"/>
+          <w:lang w:val="en-US"/>
+        </w:rPr>
+      </w:pPr>
+      <w:r>
+        <w:rPr>
+          <w:rStyle w:val="ui-provider"/>
+          <w:lang w:val="en-US"/>
+        </w:rPr>
+        <w:t>OOPS</w:t>
+      </w:r>
+    </w:p>
+    <w:p>
+      <w:pPr>
+        <w:pStyle w:val="ListParagraph"/>
+        <w:numPr>
+          <w:ilvl w:val="2"/>
+          <w:numId w:val="2"/>
+        </w:numPr>
+        <w:rPr>
+          <w:rStyle w:val="ui-provider"/>
+          <w:lang w:val="en-US"/>
+        </w:rPr>
+      </w:pPr>
+      <w:proofErr w:type="spellStart"/>
+      <w:r>
+        <w:rPr>
+          <w:rStyle w:val="ui-provider"/>
+          <w:lang w:val="en-US"/>
+        </w:rPr>
+        <w:t>Abstarction</w:t>
+      </w:r>
+      <w:proofErr w:type="spellEnd"/>
+    </w:p>
+    <w:p>
+      <w:pPr>
+        <w:pStyle w:val="ListParagraph"/>
+        <w:numPr>
+          <w:ilvl w:val="2"/>
+          <w:numId w:val="2"/>
+        </w:numPr>
+        <w:rPr>
+          <w:rStyle w:val="ui-provider"/>
+          <w:lang w:val="en-US"/>
+        </w:rPr>
+      </w:pPr>
+      <w:r>
+        <w:rPr>
+          <w:rStyle w:val="ui-provider"/>
+          <w:lang w:val="en-US"/>
+        </w:rPr>
+        <w:t>Encapsulation</w:t>
+      </w:r>
+    </w:p>
+    <w:p>
+      <w:pPr>
+        <w:pStyle w:val="ListParagraph"/>
+        <w:numPr>
+          <w:ilvl w:val="2"/>
+          <w:numId w:val="2"/>
+        </w:numPr>
+        <w:rPr>
+          <w:rStyle w:val="ui-provider"/>
+          <w:lang w:val="en-US"/>
+        </w:rPr>
+      </w:pPr>
+      <w:r>
+        <w:rPr>
+          <w:rStyle w:val="ui-provider"/>
+          <w:lang w:val="en-US"/>
+        </w:rPr>
+        <w:t>Polymorphism</w:t>
+      </w:r>
+    </w:p>
+    <w:p>
+      <w:pPr>
+        <w:pStyle w:val="ListParagraph"/>
+        <w:numPr>
+          <w:ilvl w:val="2"/>
+          <w:numId w:val="2"/>
+        </w:numPr>
+        <w:rPr>
+          <w:rStyle w:val="ui-provider"/>
+          <w:lang w:val="en-US"/>
+        </w:rPr>
+      </w:pPr>
+      <w:r>
+        <w:rPr>
+          <w:rStyle w:val="ui-provider"/>
+          <w:lang w:val="en-US"/>
+        </w:rPr>
+        <w:t>Inheritance</w:t>
+      </w:r>
+    </w:p>
+    <w:p>
+      <w:pPr>
+        <w:pStyle w:val="ListParagraph"/>
+        <w:numPr>
+          <w:ilvl w:val="1"/>
+          <w:numId w:val="2"/>
+        </w:numPr>
+        <w:rPr>
+          <w:rStyle w:val="ui-provider"/>
+          <w:lang w:val="en-US"/>
+        </w:rPr>
+      </w:pPr>
+      <w:r>
+        <w:rPr>
+          <w:rStyle w:val="ui-provider"/>
+          <w:lang w:val="en-US"/>
+        </w:rPr>
+        <w:t>Multithreaded</w:t>
+      </w:r>
+    </w:p>
+    <w:p>
+      <w:pPr>
+        <w:pStyle w:val="ListParagraph"/>
+        <w:numPr>
+          <w:ilvl w:val="1"/>
+          <w:numId w:val="2"/>
+        </w:numPr>
+        <w:rPr>
+          <w:rStyle w:val="ui-provider"/>
+          <w:lang w:val="en-US"/>
+        </w:rPr>
+      </w:pPr>
+      <w:r>
+        <w:rPr>
+          <w:rStyle w:val="ui-provider"/>
+          <w:lang w:val="en-US"/>
+        </w:rPr>
+        <w:t>Distributed</w:t>
+      </w:r>
+    </w:p>
+    <w:p>
+      <w:pPr>
+        <w:pStyle w:val="ListParagraph"/>
+        <w:numPr>
+          <w:ilvl w:val="0"/>
+          <w:numId w:val="2"/>
+        </w:numPr>
+        <w:rPr>
+          <w:rStyle w:val="ui-provider"/>
+          <w:lang w:val="en-US"/>
+        </w:rPr>
+      </w:pPr>
+      <w:r>
+        <w:rPr>
+          <w:rStyle w:val="ui-provider"/>
+          <w:lang w:val="en-US"/>
+        </w:rPr>
+        <w:t>Compiler and interpreter</w:t>
+      </w:r>
+      <w:r>
+        <w:rPr>
+          <w:rStyle w:val="ui-provider"/>
+          <w:lang w:val="en-US"/>
+        </w:rPr>
+        <w:tab/>
+      </w:r>
+    </w:p>
+    <w:p>
+      <w:pPr>
+        <w:pStyle w:val="ListParagraph"/>
+        <w:numPr>
+          <w:ilvl w:val="1"/>
+          <w:numId w:val="2"/>
+        </w:numPr>
+        <w:rPr>
+          <w:rStyle w:val="ui-provider"/>
+          <w:lang w:val="en-US"/>
+        </w:rPr>
+      </w:pPr>
+      <w:r>
+        <w:rPr>
+          <w:rStyle w:val="ui-provider"/>
+          <w:lang w:val="en-US"/>
+        </w:rPr>
+        <w:t>Compiler -&gt; checks for syntax errors and if none converts .java to .class[ bytecode or intermediate code understood only by JVM]</w:t>
+      </w:r>
+    </w:p>
+    <w:p>
+      <w:pPr>
+        <w:pStyle w:val="ListParagraph"/>
+        <w:ind w:left="1440"/>
+        <w:rPr>
+          <w:rStyle w:val="ui-provider"/>
+          <w:lang w:val="en-US"/>
+        </w:rPr>
+      </w:pPr>
+      <w:proofErr w:type="spellStart"/>
+      <w:r>
+        <w:rPr>
+          <w:rStyle w:val="ui-provider"/>
+          <w:lang w:val="en-US"/>
+        </w:rPr>
+        <w:t>Javac</w:t>
+      </w:r>
+      <w:proofErr w:type="spellEnd"/>
+      <w:r>
+        <w:rPr>
+          <w:rStyle w:val="ui-provider"/>
+          <w:lang w:val="en-US"/>
+        </w:rPr>
+        <w:t xml:space="preserve"> =&gt; java compiler tool</w:t>
+      </w:r>
+    </w:p>
+    <w:p>
+      <w:pPr>
+        <w:pStyle w:val="ListParagraph"/>
+        <w:numPr>
+          <w:ilvl w:val="1"/>
+          <w:numId w:val="2"/>
+        </w:numPr>
+        <w:rPr>
+          <w:rStyle w:val="ui-provider"/>
+          <w:lang w:val="en-US"/>
+        </w:rPr>
+      </w:pPr>
+      <w:r>
+        <w:rPr>
+          <w:rStyle w:val="ui-provider"/>
+          <w:lang w:val="en-US"/>
+        </w:rPr>
+        <w:t>Interpreter-&gt; responsible to convert .class file to machine understandable code and execute it</w:t>
+      </w:r>
+    </w:p>
+    <w:p>
+      <w:pPr>
+        <w:pStyle w:val="ListParagraph"/>
+        <w:numPr>
+          <w:ilvl w:val="1"/>
+          <w:numId w:val="2"/>
+        </w:numPr>
+        <w:rPr>
+          <w:rStyle w:val="ui-provider"/>
+          <w:lang w:val="en-US"/>
+        </w:rPr>
+      </w:pPr>
+      <w:r>
+        <w:rPr>
+          <w:rStyle w:val="ui-provider"/>
+          <w:lang w:val="en-US"/>
+        </w:rPr>
+        <w:t>Bytecode verifier</w:t>
+      </w:r>
+    </w:p>
+    <w:p>
+      <w:pPr>
+        <w:pStyle w:val="ListParagraph"/>
+        <w:numPr>
+          <w:ilvl w:val="1"/>
+          <w:numId w:val="2"/>
+        </w:numPr>
+        <w:rPr>
+          <w:rStyle w:val="ui-provider"/>
+          <w:lang w:val="en-US"/>
+        </w:rPr>
+      </w:pPr>
+      <w:r>
+        <w:rPr>
+          <w:rStyle w:val="ui-provider"/>
+          <w:lang w:val="en-US"/>
+        </w:rPr>
+        <w:t>Class Loaders</w:t>
+      </w:r>
+    </w:p>
+    <w:p>
+      <w:pPr>
+        <w:pStyle w:val="ListParagraph"/>
+        <w:numPr>
+          <w:ilvl w:val="0"/>
+          <w:numId w:val="2"/>
+        </w:numPr>
+        <w:rPr>
+          <w:rStyle w:val="ui-provider"/>
+          <w:lang w:val="en-US"/>
+        </w:rPr>
+      </w:pPr>
+      <w:r>
+        <w:rPr>
+          <w:rStyle w:val="ui-provider"/>
+          <w:lang w:val="en-US"/>
+        </w:rPr>
+        <w:t>Tokens</w:t>
+      </w:r>
+    </w:p>
+    <w:p>
+      <w:pPr>
+        <w:pStyle w:val="ListParagraph"/>
+        <w:numPr>
+          <w:ilvl w:val="1"/>
+          <w:numId w:val="2"/>
+        </w:numPr>
+        <w:rPr>
+          <w:rStyle w:val="ui-provider"/>
+          <w:lang w:val="en-US"/>
+        </w:rPr>
+      </w:pPr>
+      <w:r>
+        <w:rPr>
+          <w:rStyle w:val="ui-provider"/>
+          <w:lang w:val="en-US"/>
+        </w:rPr>
+        <w:t>Data types</w:t>
+      </w:r>
+    </w:p>
+    <w:p>
+      <w:pPr>
+        <w:pStyle w:val="ListParagraph"/>
+        <w:numPr>
+          <w:ilvl w:val="2"/>
+          <w:numId w:val="2"/>
+        </w:numPr>
+        <w:rPr>
+          <w:rStyle w:val="ui-provider"/>
+          <w:lang w:val="en-US"/>
+        </w:rPr>
+      </w:pPr>
+      <w:r>
+        <w:rPr>
+          <w:rStyle w:val="ui-provider"/>
+          <w:lang w:val="en-US"/>
+        </w:rPr>
+        <w:t>Byte</w:t>
+      </w:r>
+    </w:p>
+    <w:p>
+      <w:pPr>
+        <w:pStyle w:val="ListParagraph"/>
+        <w:numPr>
+          <w:ilvl w:val="2"/>
+          <w:numId w:val="2"/>
+        </w:numPr>
+        <w:rPr>
+          <w:rStyle w:val="ui-provider"/>
+          <w:lang w:val="en-US"/>
+        </w:rPr>
+      </w:pPr>
+      <w:r>
+        <w:rPr>
+          <w:rStyle w:val="ui-provider"/>
+          <w:lang w:val="en-US"/>
+        </w:rPr>
+        <w:t>Char</w:t>
+      </w:r>
+    </w:p>
+    <w:p>
+      <w:pPr>
+        <w:pStyle w:val="ListParagraph"/>
+        <w:numPr>
+          <w:ilvl w:val="2"/>
+          <w:numId w:val="2"/>
+        </w:numPr>
+        <w:rPr>
+          <w:rStyle w:val="ui-provider"/>
+          <w:lang w:val="en-US"/>
+        </w:rPr>
+      </w:pPr>
+      <w:r>
+        <w:rPr>
+          <w:rStyle w:val="ui-provider"/>
+          <w:lang w:val="en-US"/>
+        </w:rPr>
+        <w:t>Short</w:t>
+      </w:r>
+    </w:p>
+    <w:p>
+      <w:pPr>
+        <w:pStyle w:val="ListParagraph"/>
+        <w:numPr>
+          <w:ilvl w:val="2"/>
+          <w:numId w:val="2"/>
+        </w:numPr>
+        <w:rPr>
+          <w:rStyle w:val="ui-provider"/>
+          <w:lang w:val="en-US"/>
+        </w:rPr>
+      </w:pPr>
+      <w:r>
+        <w:rPr>
+          <w:rStyle w:val="ui-provider"/>
+          <w:lang w:val="en-US"/>
+        </w:rPr>
+        <w:t xml:space="preserve">Int </w:t>
+      </w:r>
+    </w:p>
+    <w:p>
+      <w:pPr>
+        <w:pStyle w:val="ListParagraph"/>
+        <w:numPr>
+          <w:ilvl w:val="2"/>
+          <w:numId w:val="2"/>
+        </w:numPr>
+        <w:rPr>
+          <w:rStyle w:val="ui-provider"/>
+          <w:lang w:val="en-US"/>
+        </w:rPr>
+      </w:pPr>
+      <w:r>
+        <w:rPr>
+          <w:rStyle w:val="ui-provider"/>
+          <w:lang w:val="en-US"/>
+        </w:rPr>
+        <w:t>Long</w:t>
+      </w:r>
+    </w:p>
+    <w:p>
+      <w:pPr>
+        <w:pStyle w:val="ListParagraph"/>
+        <w:numPr>
+          <w:ilvl w:val="2"/>
+          <w:numId w:val="2"/>
+        </w:numPr>
+        <w:rPr>
+          <w:rStyle w:val="ui-provider"/>
+          <w:lang w:val="en-US"/>
+        </w:rPr>
+      </w:pPr>
+      <w:r>
+        <w:rPr>
+          <w:rStyle w:val="ui-provider"/>
+          <w:lang w:val="en-US"/>
+        </w:rPr>
+        <w:t>Float</w:t>
+      </w:r>
+    </w:p>
+    <w:p>
+      <w:pPr>
+        <w:pStyle w:val="ListParagraph"/>
+        <w:numPr>
+          <w:ilvl w:val="2"/>
+          <w:numId w:val="2"/>
+        </w:numPr>
+        <w:rPr>
+          <w:rStyle w:val="ui-provider"/>
+          <w:lang w:val="en-US"/>
+        </w:rPr>
+      </w:pPr>
+      <w:r>
+        <w:rPr>
+          <w:rStyle w:val="ui-provider"/>
+          <w:lang w:val="en-US"/>
+        </w:rPr>
+        <w:t>Double</w:t>
+      </w:r>
+    </w:p>
+    <w:p>
+      <w:pPr>
+        <w:pStyle w:val="ListParagraph"/>
+        <w:numPr>
+          <w:ilvl w:val="2"/>
+          <w:numId w:val="2"/>
+        </w:numPr>
+        <w:rPr>
+          <w:rStyle w:val="ui-provider"/>
+          <w:lang w:val="en-US"/>
+        </w:rPr>
+      </w:pPr>
+      <w:r>
+        <w:rPr>
+          <w:rStyle w:val="ui-provider"/>
+          <w:lang w:val="en-US"/>
+        </w:rPr>
+        <w:t>Boolean</w:t>
+      </w:r>
+    </w:p>
+    <w:p>
+      <w:pPr>
+        <w:pStyle w:val="ListParagraph"/>
+        <w:numPr>
+          <w:ilvl w:val="1"/>
+          <w:numId w:val="2"/>
+        </w:numPr>
+        <w:rPr>
+          <w:rStyle w:val="ui-provider"/>
+          <w:lang w:val="en-US"/>
+        </w:rPr>
+      </w:pPr>
+      <w:r>
+        <w:rPr>
+          <w:rStyle w:val="ui-provider"/>
+          <w:lang w:val="en-US"/>
+        </w:rPr>
+        <w:t>Variables =&gt; represent memory locations and the values can vary</w:t>
+      </w:r>
+    </w:p>
+    <w:p>
+      <w:pPr>
+        <w:pStyle w:val="ListParagraph"/>
+        <w:numPr>
+          <w:ilvl w:val="1"/>
+          <w:numId w:val="2"/>
+        </w:numPr>
+        <w:rPr>
+          <w:rStyle w:val="ui-provider"/>
+          <w:lang w:val="en-US"/>
+        </w:rPr>
+      </w:pPr>
+      <w:r>
+        <w:rPr>
+          <w:rStyle w:val="ui-provider"/>
+          <w:lang w:val="en-US"/>
+        </w:rPr>
+        <w:t>Separators</w:t>
+      </w:r>
+    </w:p>
+    <w:p>
+      <w:pPr>
+        <w:pStyle w:val="ListParagraph"/>
+        <w:numPr>
+          <w:ilvl w:val="1"/>
+          <w:numId w:val="2"/>
+        </w:numPr>
+        <w:rPr>
+          <w:rStyle w:val="ui-provider"/>
+          <w:lang w:val="en-US"/>
+        </w:rPr>
+      </w:pPr>
+      <w:r>
+        <w:rPr>
+          <w:rStyle w:val="ui-provider"/>
+          <w:lang w:val="en-US"/>
+        </w:rPr>
+        <w:t>Punctuator</w:t>
+      </w:r>
+    </w:p>
+    <w:p>
+      <w:pPr>
+        <w:pStyle w:val="ListParagraph"/>
+        <w:numPr>
+          <w:ilvl w:val="1"/>
+          <w:numId w:val="2"/>
+        </w:numPr>
+        <w:rPr>
+          <w:rStyle w:val="ui-provider"/>
+          <w:lang w:val="en-US"/>
+        </w:rPr>
+      </w:pPr>
+      <w:r>
+        <w:rPr>
+          <w:rStyle w:val="ui-provider"/>
+          <w:lang w:val="en-US"/>
+        </w:rPr>
+        <w:t>Literals</w:t>
+      </w:r>
+    </w:p>
+    <w:p>
+      <w:pPr>
+        <w:pStyle w:val="ListParagraph"/>
+        <w:numPr>
+          <w:ilvl w:val="1"/>
+          <w:numId w:val="2"/>
+        </w:numPr>
+        <w:rPr>
+          <w:rStyle w:val="ui-provider"/>
+          <w:lang w:val="en-US"/>
+        </w:rPr>
+      </w:pPr>
+      <w:r>
+        <w:rPr>
+          <w:rStyle w:val="ui-provider"/>
+          <w:lang w:val="en-US"/>
+        </w:rPr>
+        <w:t>Keywords</w:t>
+      </w:r>
+    </w:p>
+    <w:p>
+      <w:pPr>
+        <w:pStyle w:val="ListParagraph"/>
+        <w:numPr>
+          <w:ilvl w:val="1"/>
+          <w:numId w:val="2"/>
+        </w:numPr>
+        <w:rPr>
+          <w:rStyle w:val="ui-provider"/>
+          <w:lang w:val="en-US"/>
+        </w:rPr>
+      </w:pPr>
+      <w:r>
+        <w:rPr>
+          <w:rStyle w:val="ui-provider"/>
+          <w:lang w:val="en-US"/>
+        </w:rPr>
+        <w:t>Assignment operator =&gt; assignment always happens right to left</w:t>
+      </w:r>
+    </w:p>
+    <w:p>
+      <w:pPr>
+        <w:pStyle w:val="ListParagraph"/>
+        <w:numPr>
+          <w:ilvl w:val="0"/>
+          <w:numId w:val="2"/>
+        </w:numPr>
+        <w:rPr>
+          <w:rStyle w:val="ui-provider"/>
+          <w:lang w:val="en-US"/>
+        </w:rPr>
+      </w:pPr>
+      <w:r>
+        <w:rPr>
+          <w:rStyle w:val="ui-provider"/>
+          <w:lang w:val="en-US"/>
+        </w:rPr>
+        <w:t>Variable declaration and initialization</w:t>
+      </w:r>
+    </w:p>
+    <w:p>
+      <w:pPr>
+        <w:pStyle w:val="ListParagraph"/>
+        <w:numPr>
+          <w:ilvl w:val="0"/>
+          <w:numId w:val="2"/>
+        </w:numPr>
+        <w:rPr>
+          <w:rStyle w:val="ui-provider"/>
+          <w:lang w:val="en-US"/>
+        </w:rPr>
+      </w:pPr>
+      <w:r>
+        <w:rPr>
+          <w:rStyle w:val="ui-provider"/>
+          <w:lang w:val="en-US"/>
+        </w:rPr>
+        <w:t xml:space="preserve">Print and </w:t>
+      </w:r>
+      <w:proofErr w:type="spellStart"/>
+      <w:r>
+        <w:rPr>
+          <w:rStyle w:val="ui-provider"/>
+          <w:lang w:val="en-US"/>
+        </w:rPr>
+        <w:t>println</w:t>
+      </w:r>
+      <w:proofErr w:type="spellEnd"/>
+    </w:p>
+    <w:p>
+      <w:pPr>
+        <w:pStyle w:val="ListParagraph"/>
+        <w:numPr>
+          <w:ilvl w:val="0"/>
+          <w:numId w:val="2"/>
+        </w:numPr>
+        <w:rPr>
+          <w:rStyle w:val="ui-provider"/>
+          <w:lang w:val="en-US"/>
+        </w:rPr>
+      </w:pPr>
+      <w:r>
+        <w:rPr>
+          <w:rStyle w:val="ui-provider"/>
+          <w:lang w:val="en-US"/>
+        </w:rPr>
+        <w:t>Scanner class to take input from the user</w:t>
+      </w:r>
+    </w:p>
+    <w:p>
+      <w:pPr>
+        <w:pStyle w:val="ListParagraph"/>
+        <w:numPr>
+          <w:ilvl w:val="0"/>
+          <w:numId w:val="2"/>
+        </w:numPr>
+        <w:rPr>
+          <w:rStyle w:val="ui-provider"/>
+          <w:lang w:val="en-US"/>
+        </w:rPr>
+      </w:pPr>
+      <w:r>
+        <w:rPr>
+          <w:rStyle w:val="ui-provider"/>
+          <w:lang w:val="en-US"/>
+        </w:rPr>
+        <w:t>Type conversion</w:t>
+      </w:r>
+    </w:p>
+    <w:p>
+      <w:pPr>
+        <w:pStyle w:val="ListParagraph"/>
+        <w:numPr>
+          <w:ilvl w:val="0"/>
+          <w:numId w:val="2"/>
+        </w:numPr>
+        <w:rPr>
+          <w:rStyle w:val="ui-provider"/>
+          <w:lang w:val="en-US"/>
+        </w:rPr>
+      </w:pPr>
+      <w:r>
+        <w:rPr>
+          <w:rStyle w:val="ui-provider"/>
+          <w:lang w:val="en-US"/>
+        </w:rPr>
+        <w:lastRenderedPageBreak/>
+        <w:t>Pure and mixed expressions</w:t>
+      </w:r>
+    </w:p>
+    <w:p>
+      <w:pPr>
+        <w:pStyle w:val="ListParagraph"/>
+        <w:numPr>
+          <w:ilvl w:val="0"/>
+          <w:numId w:val="2"/>
+        </w:numPr>
+        <w:rPr>
+          <w:rStyle w:val="ui-provider"/>
+          <w:lang w:val="en-US"/>
+        </w:rPr>
+      </w:pPr>
+      <w:r>
+        <w:rPr>
+          <w:rStyle w:val="ui-provider"/>
+          <w:lang w:val="en-US"/>
+        </w:rPr>
+        <w:t>Operators</w:t>
+      </w:r>
+    </w:p>
+    <w:p>
+      <w:pPr>
+        <w:pStyle w:val="ListParagraph"/>
+        <w:numPr>
+          <w:ilvl w:val="1"/>
+          <w:numId w:val="2"/>
+        </w:numPr>
+        <w:rPr>
+          <w:rStyle w:val="ui-provider"/>
+          <w:lang w:val="en-US"/>
+        </w:rPr>
+      </w:pPr>
+      <w:r>
+        <w:rPr>
+          <w:rStyle w:val="ui-provider"/>
+          <w:lang w:val="en-US"/>
+        </w:rPr>
+        <w:t>Unary =&gt; ++ -- - !</w:t>
+      </w:r>
+    </w:p>
+    <w:p>
+      <w:pPr>
+        <w:pStyle w:val="ListParagraph"/>
+        <w:numPr>
+          <w:ilvl w:val="1"/>
+          <w:numId w:val="2"/>
+        </w:numPr>
+        <w:rPr>
+          <w:rStyle w:val="ui-provider"/>
+          <w:lang w:val="en-US"/>
+        </w:rPr>
+      </w:pPr>
+      <w:r>
+        <w:rPr>
+          <w:rStyle w:val="ui-provider"/>
+          <w:lang w:val="en-US"/>
+        </w:rPr>
+        <w:t>Binary</w:t>
+      </w:r>
+    </w:p>
+    <w:p>
+      <w:pPr>
+        <w:pStyle w:val="ListParagraph"/>
+        <w:numPr>
+          <w:ilvl w:val="2"/>
+          <w:numId w:val="2"/>
+        </w:numPr>
+        <w:rPr>
+          <w:rStyle w:val="ui-provider"/>
+          <w:lang w:val="en-US"/>
+        </w:rPr>
+      </w:pPr>
+      <w:r>
+        <w:rPr>
+          <w:rStyle w:val="ui-provider"/>
+          <w:lang w:val="en-US"/>
+        </w:rPr>
+        <w:t>Arithmetic + -  * / %</w:t>
+      </w:r>
+    </w:p>
+    <w:p>
+      <w:pPr>
+        <w:pStyle w:val="ListParagraph"/>
+        <w:numPr>
+          <w:ilvl w:val="2"/>
+          <w:numId w:val="2"/>
+        </w:numPr>
+        <w:rPr>
+          <w:rStyle w:val="ui-provider"/>
+          <w:lang w:val="en-US"/>
+        </w:rPr>
+      </w:pPr>
+      <w:r>
+        <w:rPr>
+          <w:rStyle w:val="ui-provider"/>
+          <w:lang w:val="en-US"/>
+        </w:rPr>
+        <w:t>Relational &lt; &gt; &lt;= &gt;= == !=</w:t>
+      </w:r>
+    </w:p>
+    <w:p>
+      <w:pPr>
+        <w:pStyle w:val="ListParagraph"/>
+        <w:numPr>
+          <w:ilvl w:val="2"/>
+          <w:numId w:val="2"/>
+        </w:numPr>
+        <w:rPr>
+          <w:rStyle w:val="ui-provider"/>
+          <w:lang w:val="en-US"/>
+        </w:rPr>
+      </w:pPr>
+      <w:r>
+        <w:rPr>
+          <w:rStyle w:val="ui-provider"/>
+          <w:lang w:val="en-US"/>
+        </w:rPr>
+        <w:t>Logical &amp; &amp;&amp; | ||</w:t>
+      </w:r>
+    </w:p>
+    <w:p>
+      <w:pPr>
+        <w:pStyle w:val="ListParagraph"/>
+        <w:numPr>
+          <w:ilvl w:val="2"/>
+          <w:numId w:val="2"/>
+        </w:numPr>
+        <w:rPr>
+          <w:rStyle w:val="ui-provider"/>
+          <w:lang w:val="en-US"/>
+        </w:rPr>
+      </w:pPr>
+      <w:r>
+        <w:rPr>
+          <w:rStyle w:val="ui-provider"/>
+          <w:lang w:val="en-US"/>
+        </w:rPr>
+        <w:t>Bitwise &amp; | ^</w:t>
+      </w:r>
+    </w:p>
+    <w:p>
+      <w:pPr>
+        <w:pStyle w:val="ListParagraph"/>
+        <w:numPr>
+          <w:ilvl w:val="1"/>
+          <w:numId w:val="2"/>
+        </w:numPr>
+        <w:rPr>
+          <w:rStyle w:val="ui-provider"/>
+          <w:lang w:val="en-US"/>
+        </w:rPr>
+      </w:pPr>
+      <w:r>
+        <w:rPr>
+          <w:rStyle w:val="ui-provider"/>
+          <w:lang w:val="en-US"/>
+        </w:rPr>
+        <w:t>Ternary ?:</w:t>
+      </w:r>
+    </w:p>
+    <w:p>
+      <w:pPr>
+        <w:pStyle w:val="ListParagraph"/>
+        <w:numPr>
+          <w:ilvl w:val="0"/>
+          <w:numId w:val="2"/>
+        </w:numPr>
+        <w:rPr>
+          <w:rStyle w:val="ui-provider"/>
+          <w:lang w:val="en-US"/>
+        </w:rPr>
+      </w:pPr>
+      <w:r>
+        <w:rPr>
+          <w:rStyle w:val="ui-provider"/>
+          <w:lang w:val="en-US"/>
+        </w:rPr>
+        <w:t>Conditional statements</w:t>
+      </w:r>
+    </w:p>
+    <w:p>
+      <w:pPr>
+        <w:pStyle w:val="ListParagraph"/>
+        <w:numPr>
+          <w:ilvl w:val="1"/>
+          <w:numId w:val="2"/>
+        </w:numPr>
+        <w:rPr>
+          <w:rStyle w:val="ui-provider"/>
+          <w:lang w:val="en-US"/>
+        </w:rPr>
+      </w:pPr>
+      <w:r>
+        <w:rPr>
+          <w:rStyle w:val="ui-provider"/>
+          <w:lang w:val="en-US"/>
+        </w:rPr>
+        <w:t>If else</w:t>
+      </w:r>
+    </w:p>
+    <w:p>
+      <w:pPr>
+        <w:pStyle w:val="ListParagraph"/>
+        <w:numPr>
+          <w:ilvl w:val="1"/>
+          <w:numId w:val="2"/>
+        </w:numPr>
+        <w:rPr>
+          <w:rStyle w:val="ui-provider"/>
+          <w:lang w:val="en-US"/>
+        </w:rPr>
+      </w:pPr>
+      <w:r>
+        <w:rPr>
+          <w:rStyle w:val="ui-provider"/>
+          <w:lang w:val="en-US"/>
+        </w:rPr>
+        <w:t>Switch – case</w:t>
+      </w:r>
+    </w:p>
+    <w:p>
+      <w:pPr>
+        <w:pStyle w:val="ListParagraph"/>
+        <w:numPr>
+          <w:ilvl w:val="0"/>
+          <w:numId w:val="2"/>
+        </w:numPr>
+        <w:rPr>
+          <w:rStyle w:val="ui-provider"/>
+          <w:lang w:val="en-US"/>
+        </w:rPr>
+      </w:pPr>
+      <w:r>
+        <w:rPr>
+          <w:rStyle w:val="ui-provider"/>
+          <w:lang w:val="en-US"/>
+        </w:rPr>
+        <w:t>Iterative Statements</w:t>
+      </w:r>
+    </w:p>
+    <w:p>
+      <w:pPr>
+        <w:pStyle w:val="ListParagraph"/>
+        <w:numPr>
+          <w:ilvl w:val="1"/>
+          <w:numId w:val="2"/>
+        </w:numPr>
+        <w:rPr>
+          <w:rStyle w:val="ui-provider"/>
+          <w:lang w:val="en-US"/>
+        </w:rPr>
+      </w:pPr>
+      <w:r>
+        <w:rPr>
+          <w:rStyle w:val="ui-provider"/>
+          <w:lang w:val="en-US"/>
+        </w:rPr>
+        <w:t>For</w:t>
+      </w:r>
+    </w:p>
+    <w:p>
+      <w:pPr>
+        <w:pStyle w:val="ListParagraph"/>
+        <w:numPr>
+          <w:ilvl w:val="1"/>
+          <w:numId w:val="2"/>
+        </w:numPr>
+        <w:rPr>
+          <w:rStyle w:val="ui-provider"/>
+          <w:lang w:val="en-US"/>
+        </w:rPr>
+      </w:pPr>
+      <w:r>
+        <w:rPr>
+          <w:rStyle w:val="ui-provider"/>
+          <w:lang w:val="en-US"/>
+        </w:rPr>
+        <w:t>While</w:t>
+      </w:r>
+    </w:p>
+    <w:p>
+      <w:pPr>
+        <w:pStyle w:val="ListParagraph"/>
+        <w:numPr>
+          <w:ilvl w:val="1"/>
+          <w:numId w:val="2"/>
+        </w:numPr>
+        <w:rPr>
+          <w:rStyle w:val="ui-provider"/>
+          <w:lang w:val="en-US"/>
+        </w:rPr>
+      </w:pPr>
+      <w:r>
+        <w:rPr>
+          <w:rStyle w:val="ui-provider"/>
+          <w:lang w:val="en-US"/>
+        </w:rPr>
+        <w:t>Do-while</w:t>
+      </w:r>
+    </w:p>
+    <w:p>
+      <w:pPr>
+        <w:pStyle w:val="ListParagraph"/>
+        <w:numPr>
+          <w:ilvl w:val="1"/>
+          <w:numId w:val="2"/>
+        </w:numPr>
+        <w:rPr>
+          <w:rStyle w:val="ui-provider"/>
+          <w:lang w:val="en-US"/>
+        </w:rPr>
+      </w:pPr>
+      <w:r>
+        <w:rPr>
+          <w:rStyle w:val="ui-provider"/>
+          <w:lang w:val="en-US"/>
+        </w:rPr>
+        <w:t>Break</w:t>
+      </w:r>
+    </w:p>
+    <w:p>
+      <w:pPr>
+        <w:pStyle w:val="ListParagraph"/>
+        <w:numPr>
+          <w:ilvl w:val="1"/>
+          <w:numId w:val="2"/>
+        </w:numPr>
+        <w:rPr>
+          <w:rStyle w:val="ui-provider"/>
+          <w:lang w:val="en-US"/>
+        </w:rPr>
+      </w:pPr>
+      <w:r>
+        <w:rPr>
+          <w:rStyle w:val="ui-provider"/>
+          <w:lang w:val="en-US"/>
+        </w:rPr>
+        <w:t>Continue</w:t>
+      </w:r>
+    </w:p>
+    <w:p>
+      <w:pPr>
+        <w:pStyle w:val="ListParagraph"/>
+        <w:numPr>
+          <w:ilvl w:val="1"/>
+          <w:numId w:val="2"/>
+        </w:numPr>
+        <w:rPr>
+          <w:rStyle w:val="ui-provider"/>
+          <w:lang w:val="en-US"/>
+        </w:rPr>
+      </w:pPr>
+      <w:r>
+        <w:rPr>
+          <w:rStyle w:val="ui-provider"/>
+          <w:lang w:val="en-US"/>
+        </w:rPr>
+        <w:t>Nested loops</w:t>
+      </w:r>
+    </w:p>
+    <w:p>
+      <w:pPr>
+        <w:pStyle w:val="ListParagraph"/>
+        <w:numPr>
+          <w:ilvl w:val="0"/>
+          <w:numId w:val="2"/>
+        </w:numPr>
+        <w:rPr>
+          <w:rStyle w:val="ui-provider"/>
+          <w:lang w:val="en-US"/>
+        </w:rPr>
+      </w:pPr>
+      <w:r>
+        <w:rPr>
+          <w:rStyle w:val="ui-provider"/>
+          <w:lang w:val="en-US"/>
+        </w:rPr>
+        <w:t xml:space="preserve">Arrays </w:t>
+      </w:r>
+    </w:p>
+    <w:p>
+      <w:pPr>
+        <w:pStyle w:val="ListParagraph"/>
+        <w:numPr>
+          <w:ilvl w:val="1"/>
+          <w:numId w:val="2"/>
+        </w:numPr>
+        <w:rPr>
+          <w:rStyle w:val="ui-provider"/>
+          <w:lang w:val="en-US"/>
+        </w:rPr>
+      </w:pPr>
+      <w:r>
+        <w:rPr>
+          <w:rStyle w:val="ui-provider"/>
+          <w:lang w:val="en-US"/>
+        </w:rPr>
+        <w:t>allow to store more than 1 values of similar type</w:t>
+      </w:r>
+    </w:p>
+    <w:p>
+      <w:pPr>
+        <w:pStyle w:val="ListParagraph"/>
+        <w:numPr>
+          <w:ilvl w:val="1"/>
+          <w:numId w:val="2"/>
+        </w:numPr>
+        <w:rPr>
+          <w:rStyle w:val="ui-provider"/>
+          <w:lang w:val="en-US"/>
+        </w:rPr>
+      </w:pPr>
+      <w:r>
+        <w:rPr>
+          <w:rStyle w:val="ui-provider"/>
+          <w:lang w:val="en-US"/>
+        </w:rPr>
+        <w:t>[] syntax</w:t>
+      </w:r>
+    </w:p>
+    <w:p>
+      <w:pPr>
+        <w:pStyle w:val="ListParagraph"/>
+        <w:numPr>
+          <w:ilvl w:val="1"/>
+          <w:numId w:val="2"/>
+        </w:numPr>
+        <w:rPr>
+          <w:rStyle w:val="ui-provider"/>
+          <w:lang w:val="en-US"/>
+        </w:rPr>
+      </w:pPr>
+      <w:r>
+        <w:rPr>
+          <w:rStyle w:val="ui-provider"/>
+          <w:lang w:val="en-US"/>
+        </w:rPr>
+        <w:t>Index starts from 0</w:t>
+      </w:r>
+    </w:p>
+    <w:p>
+      <w:pPr>
+        <w:pStyle w:val="ListParagraph"/>
+        <w:numPr>
+          <w:ilvl w:val="1"/>
+          <w:numId w:val="2"/>
+        </w:numPr>
+        <w:rPr>
+          <w:rStyle w:val="ui-provider"/>
+          <w:lang w:val="en-US"/>
+        </w:rPr>
+      </w:pPr>
+      <w:r>
+        <w:rPr>
+          <w:rStyle w:val="ui-provider"/>
+          <w:lang w:val="en-US"/>
+        </w:rPr>
+        <w:t xml:space="preserve">new </w:t>
+      </w:r>
+      <w:proofErr w:type="spellStart"/>
+      <w:r>
+        <w:rPr>
+          <w:rStyle w:val="ui-provider"/>
+          <w:lang w:val="en-US"/>
+        </w:rPr>
+        <w:t>keyowrd</w:t>
+      </w:r>
+      <w:proofErr w:type="spellEnd"/>
+      <w:r>
+        <w:rPr>
+          <w:rStyle w:val="ui-provider"/>
+          <w:lang w:val="en-US"/>
+        </w:rPr>
+        <w:t xml:space="preserve"> to allocate memory</w:t>
+      </w:r>
+      <w:r>
+        <w:rPr>
+          <w:rStyle w:val="ui-provider"/>
+          <w:lang w:val="en-US"/>
+        </w:rPr>
+        <w:br/>
+      </w:r>
+    </w:p>
+    <w:p>
+      <w:pPr>
+        <w:rPr>
+          <w:rStyle w:val="ui-provider"/>
+          <w:lang w:val="en-US"/>
+        </w:rPr>
+      </w:pPr>
+    </w:p>
+    <w:p>
+      <w:pPr>
+        <w:rPr>
+          <w:rStyle w:val="ui-provider"/>
+          <w:b/>
+          <w:bCs/>
+          <w:sz w:val="40"/>
+          <w:szCs w:val="40"/>
+          <w:lang w:val="en-US"/>
+        </w:rPr>
+      </w:pPr>
+      <w:r>
+        <w:rPr>
+          <w:rStyle w:val="ui-provider"/>
+          <w:b/>
+          <w:bCs/>
+          <w:sz w:val="40"/>
+          <w:szCs w:val="40"/>
+          <w:lang w:val="en-US"/>
+        </w:rPr>
+        <w:t>Object Oriented</w:t>
+      </w:r>
+      <w:r>
+        <w:rPr>
+          <w:rStyle w:val="ui-provider"/>
+          <w:b/>
+          <w:bCs/>
+          <w:sz w:val="40"/>
+          <w:szCs w:val="40"/>
+          <w:lang w:val="en-US"/>
+        </w:rPr>
+        <w:t xml:space="preserve"> Programming Concepts</w:t>
+      </w:r>
+    </w:p>
+    <w:p>
+      <w:pPr>
+        <w:rPr>
+          <w:rStyle w:val="ui-provider"/>
+          <w:lang w:val="en-US"/>
+        </w:rPr>
+      </w:pPr>
+    </w:p>
+    <w:p>
+      <w:pPr>
+        <w:pStyle w:val="ListParagraph"/>
+        <w:numPr>
+          <w:ilvl w:val="0"/>
+          <w:numId w:val="2"/>
+        </w:numPr>
+        <w:rPr>
+          <w:rStyle w:val="ui-provider"/>
+          <w:lang w:val="en-US"/>
+        </w:rPr>
+      </w:pPr>
+      <w:r>
+        <w:rPr>
+          <w:rStyle w:val="ui-provider"/>
+          <w:lang w:val="en-US"/>
+        </w:rPr>
+        <w:t>OOPS</w:t>
+      </w:r>
+    </w:p>
+    <w:p>
+      <w:pPr>
+        <w:pStyle w:val="ListParagraph"/>
+        <w:numPr>
+          <w:ilvl w:val="1"/>
+          <w:numId w:val="2"/>
+        </w:numPr>
+        <w:rPr>
+          <w:rStyle w:val="ui-provider"/>
+          <w:lang w:val="en-US"/>
+        </w:rPr>
+      </w:pPr>
+      <w:r>
+        <w:rPr>
+          <w:rStyle w:val="ui-provider"/>
+          <w:lang w:val="en-US"/>
+        </w:rPr>
+        <w:t>What is a class</w:t>
+      </w:r>
+    </w:p>
+    <w:p>
+      <w:pPr>
+        <w:pStyle w:val="ListParagraph"/>
+        <w:numPr>
+          <w:ilvl w:val="2"/>
+          <w:numId w:val="2"/>
+        </w:numPr>
+        <w:rPr>
+          <w:rStyle w:val="ui-provider"/>
+          <w:lang w:val="en-US"/>
+        </w:rPr>
+      </w:pPr>
+      <w:r>
+        <w:rPr>
+          <w:rStyle w:val="ui-provider"/>
+          <w:lang w:val="en-US"/>
+        </w:rPr>
+        <w:t>Blueprint</w:t>
+      </w:r>
+    </w:p>
+    <w:p>
+      <w:pPr>
+        <w:pStyle w:val="ListParagraph"/>
+        <w:numPr>
+          <w:ilvl w:val="2"/>
+          <w:numId w:val="2"/>
+        </w:numPr>
+        <w:rPr>
+          <w:rStyle w:val="ui-provider"/>
+          <w:lang w:val="en-US"/>
+        </w:rPr>
+      </w:pPr>
+      <w:r>
+        <w:rPr>
+          <w:rStyle w:val="ui-provider"/>
+          <w:lang w:val="en-US"/>
+        </w:rPr>
+        <w:t>Template</w:t>
+      </w:r>
+    </w:p>
+    <w:p>
+      <w:pPr>
+        <w:pStyle w:val="ListParagraph"/>
+        <w:numPr>
+          <w:ilvl w:val="2"/>
+          <w:numId w:val="2"/>
+        </w:numPr>
+        <w:rPr>
+          <w:rStyle w:val="ui-provider"/>
+          <w:lang w:val="en-US"/>
+        </w:rPr>
+      </w:pPr>
+      <w:r>
+        <w:rPr>
+          <w:rStyle w:val="ui-provider"/>
+          <w:lang w:val="en-US"/>
+        </w:rPr>
+        <w:t>User defined data type</w:t>
+      </w:r>
+    </w:p>
+    <w:p>
+      <w:pPr>
+        <w:pStyle w:val="ListParagraph"/>
+        <w:numPr>
+          <w:ilvl w:val="2"/>
+          <w:numId w:val="2"/>
+        </w:numPr>
+        <w:rPr>
+          <w:rStyle w:val="ui-provider"/>
+          <w:lang w:val="en-US"/>
+        </w:rPr>
+      </w:pPr>
+      <w:r>
+        <w:rPr>
+          <w:rStyle w:val="ui-provider"/>
+          <w:lang w:val="en-US"/>
+        </w:rPr>
+        <w:t>Composite data type</w:t>
+      </w:r>
+    </w:p>
+    <w:p>
+      <w:pPr>
+        <w:pStyle w:val="ListParagraph"/>
+        <w:numPr>
+          <w:ilvl w:val="1"/>
+          <w:numId w:val="2"/>
+        </w:numPr>
+        <w:rPr>
+          <w:rStyle w:val="ui-provider"/>
+          <w:lang w:val="en-US"/>
+        </w:rPr>
+      </w:pPr>
+      <w:r>
+        <w:rPr>
+          <w:rStyle w:val="ui-provider"/>
+          <w:lang w:val="en-US"/>
+        </w:rPr>
+        <w:t>Create a class</w:t>
+      </w:r>
+    </w:p>
+    <w:p>
+      <w:pPr>
+        <w:pStyle w:val="ListParagraph"/>
+        <w:numPr>
+          <w:ilvl w:val="2"/>
+          <w:numId w:val="2"/>
+        </w:numPr>
+        <w:rPr>
+          <w:rStyle w:val="ui-provider"/>
+          <w:lang w:val="en-US"/>
+        </w:rPr>
+      </w:pPr>
+      <w:r>
+        <w:rPr>
+          <w:rStyle w:val="ui-provider"/>
+          <w:lang w:val="en-US"/>
+        </w:rPr>
+        <w:t>Class syntax</w:t>
+      </w:r>
+    </w:p>
+    <w:p>
+      <w:pPr>
+        <w:pStyle w:val="ListParagraph"/>
+        <w:numPr>
+          <w:ilvl w:val="2"/>
+          <w:numId w:val="2"/>
+        </w:numPr>
+        <w:rPr>
+          <w:rStyle w:val="ui-provider"/>
+          <w:lang w:val="en-US"/>
+        </w:rPr>
+      </w:pPr>
+      <w:r>
+        <w:rPr>
+          <w:rStyle w:val="ui-provider"/>
+          <w:lang w:val="en-US"/>
+        </w:rPr>
+        <w:t>Consists of data members [ attributes/ characteristics</w:t>
+      </w:r>
+      <w:r>
+        <w:rPr>
+          <w:rStyle w:val="ui-provider"/>
+          <w:lang w:val="en-US"/>
+        </w:rPr>
+        <w:t>/ instance variables</w:t>
+      </w:r>
+      <w:r>
+        <w:rPr>
+          <w:rStyle w:val="ui-provider"/>
+          <w:lang w:val="en-US"/>
+        </w:rPr>
+        <w:t>] and member methods [ methods or functions that operate on the data and provide with business logic ]</w:t>
+      </w:r>
+    </w:p>
+    <w:p>
+      <w:pPr>
+        <w:pStyle w:val="ListParagraph"/>
+        <w:numPr>
+          <w:ilvl w:val="1"/>
+          <w:numId w:val="2"/>
+        </w:numPr>
+        <w:rPr>
+          <w:rStyle w:val="ui-provider"/>
+          <w:lang w:val="en-US"/>
+        </w:rPr>
+      </w:pPr>
+      <w:r>
+        <w:rPr>
+          <w:rStyle w:val="ui-provider"/>
+          <w:lang w:val="en-US"/>
+        </w:rPr>
+        <w:t>Create object of the class using new keyword</w:t>
+      </w:r>
+    </w:p>
+    <w:p>
+      <w:pPr>
+        <w:pStyle w:val="ListParagraph"/>
+        <w:numPr>
+          <w:ilvl w:val="1"/>
+          <w:numId w:val="2"/>
+        </w:numPr>
+        <w:rPr>
+          <w:rStyle w:val="ui-provider"/>
+          <w:lang w:val="en-US"/>
+        </w:rPr>
+      </w:pPr>
+      <w:r>
+        <w:rPr>
+          <w:rStyle w:val="ui-provider"/>
+          <w:lang w:val="en-US"/>
+        </w:rPr>
+        <w:t>Methods</w:t>
+      </w:r>
+    </w:p>
+    <w:p>
+      <w:pPr>
+        <w:pStyle w:val="ListParagraph"/>
+        <w:numPr>
+          <w:ilvl w:val="2"/>
+          <w:numId w:val="2"/>
+        </w:numPr>
+        <w:rPr>
+          <w:rStyle w:val="ui-provider"/>
+          <w:lang w:val="en-US"/>
+        </w:rPr>
+      </w:pPr>
+      <w:r>
+        <w:rPr>
+          <w:rStyle w:val="ui-provider"/>
+          <w:lang w:val="en-US"/>
+        </w:rPr>
+        <w:t>Can take input =&gt; parameters</w:t>
+      </w:r>
+    </w:p>
+    <w:p>
+      <w:pPr>
+        <w:pStyle w:val="ListParagraph"/>
+        <w:numPr>
+          <w:ilvl w:val="2"/>
+          <w:numId w:val="2"/>
+        </w:numPr>
+        <w:rPr>
+          <w:rStyle w:val="ui-provider"/>
+          <w:lang w:val="en-US"/>
+        </w:rPr>
+      </w:pPr>
+      <w:r>
+        <w:rPr>
+          <w:rStyle w:val="ui-provider"/>
+          <w:lang w:val="en-US"/>
+        </w:rPr>
+        <w:t>Provide BL =&gt; body of the method within {}</w:t>
+      </w:r>
+    </w:p>
+    <w:p>
+      <w:pPr>
+        <w:pStyle w:val="ListParagraph"/>
+        <w:numPr>
+          <w:ilvl w:val="2"/>
+          <w:numId w:val="2"/>
+        </w:numPr>
+        <w:rPr>
+          <w:rStyle w:val="ui-provider"/>
+          <w:lang w:val="en-US"/>
+        </w:rPr>
+      </w:pPr>
+      <w:r>
+        <w:rPr>
+          <w:rStyle w:val="ui-provider"/>
+          <w:lang w:val="en-US"/>
+        </w:rPr>
+        <w:t xml:space="preserve">Can return </w:t>
+      </w:r>
+      <w:proofErr w:type="spellStart"/>
+      <w:r>
+        <w:rPr>
+          <w:rStyle w:val="ui-provider"/>
+          <w:lang w:val="en-US"/>
+        </w:rPr>
+        <w:t>outpur</w:t>
+      </w:r>
+      <w:proofErr w:type="spellEnd"/>
+      <w:r>
+        <w:rPr>
+          <w:rStyle w:val="ui-provider"/>
+          <w:lang w:val="en-US"/>
+        </w:rPr>
+        <w:t xml:space="preserve"> =&gt; using return keyword</w:t>
+      </w:r>
+    </w:p>
+    <w:p>
+      <w:pPr>
+        <w:pStyle w:val="ListParagraph"/>
+        <w:numPr>
+          <w:ilvl w:val="2"/>
+          <w:numId w:val="2"/>
+        </w:numPr>
+        <w:rPr>
+          <w:rStyle w:val="ui-provider"/>
+          <w:lang w:val="en-US"/>
+        </w:rPr>
+      </w:pPr>
+      <w:r>
+        <w:rPr>
+          <w:rStyle w:val="ui-provider"/>
+          <w:lang w:val="en-US"/>
+        </w:rPr>
+        <w:t>Signature</w:t>
+      </w:r>
+      <w:r>
+        <w:rPr>
+          <w:rStyle w:val="ui-provider"/>
+          <w:lang w:val="en-US"/>
+        </w:rPr>
+        <w:br/>
+        <w:t xml:space="preserve">&lt;access specifier&gt; &lt;return type&gt; &lt;method name&gt;(&lt;0 or more </w:t>
+      </w:r>
+      <w:r>
+        <w:rPr>
+          <w:rStyle w:val="ui-provider"/>
+          <w:lang w:val="en-US"/>
+        </w:rPr>
+        <w:lastRenderedPageBreak/>
+        <w:t>parameters){}</w:t>
+      </w:r>
+      <w:r>
+        <w:rPr>
+          <w:rStyle w:val="ui-provider"/>
+          <w:lang w:val="en-US"/>
+        </w:rPr>
+        <w:br/>
+        <w:t xml:space="preserve">public int add(int a, int b){ return </w:t>
+      </w:r>
+      <w:proofErr w:type="spellStart"/>
+      <w:r>
+        <w:rPr>
+          <w:rStyle w:val="ui-provider"/>
+          <w:lang w:val="en-US"/>
+        </w:rPr>
+        <w:t>a+b</w:t>
+      </w:r>
+      <w:proofErr w:type="spellEnd"/>
+      <w:r>
+        <w:rPr>
+          <w:rStyle w:val="ui-provider"/>
+          <w:lang w:val="en-US"/>
+        </w:rPr>
+        <w:t xml:space="preserve">;} </w:t>
+      </w:r>
+    </w:p>
+    <w:p>
+      <w:pPr>
+        <w:pStyle w:val="ListParagraph"/>
+        <w:numPr>
+          <w:ilvl w:val="1"/>
+          <w:numId w:val="2"/>
+        </w:numPr>
+        <w:rPr>
+          <w:rStyle w:val="ui-provider"/>
+          <w:lang w:val="en-US"/>
+        </w:rPr>
+      </w:pPr>
+      <w:r>
+        <w:rPr>
+          <w:rStyle w:val="ui-provider"/>
+          <w:lang w:val="en-US"/>
+        </w:rPr>
+        <w:t>Constructors</w:t>
+      </w:r>
+    </w:p>
+    <w:p>
+      <w:pPr>
+        <w:pStyle w:val="ListParagraph"/>
+        <w:numPr>
+          <w:ilvl w:val="2"/>
+          <w:numId w:val="2"/>
+        </w:numPr>
+        <w:rPr>
+          <w:rStyle w:val="ui-provider"/>
+          <w:lang w:val="en-US"/>
+        </w:rPr>
+      </w:pPr>
+      <w:r>
+        <w:rPr>
+          <w:rStyle w:val="ui-provider"/>
+          <w:lang w:val="en-US"/>
+        </w:rPr>
+        <w:t>T</w:t>
+      </w:r>
+      <w:r>
+        <w:rPr>
+          <w:rStyle w:val="ui-provider"/>
+          <w:lang w:val="en-US"/>
+        </w:rPr>
+        <w:t xml:space="preserve">hey are special methods with the name same as the </w:t>
+      </w:r>
+      <w:proofErr w:type="spellStart"/>
+      <w:r>
+        <w:rPr>
+          <w:rStyle w:val="ui-provider"/>
+          <w:lang w:val="en-US"/>
+        </w:rPr>
+        <w:t>classname</w:t>
+      </w:r>
+      <w:proofErr w:type="spellEnd"/>
+    </w:p>
+    <w:p>
+      <w:pPr>
+        <w:pStyle w:val="ListParagraph"/>
+        <w:numPr>
+          <w:ilvl w:val="2"/>
+          <w:numId w:val="2"/>
+        </w:numPr>
+        <w:rPr>
+          <w:rStyle w:val="ui-provider"/>
+          <w:lang w:val="en-US"/>
+        </w:rPr>
+      </w:pPr>
+      <w:r>
+        <w:rPr>
+          <w:rStyle w:val="ui-provider"/>
+          <w:lang w:val="en-US"/>
+        </w:rPr>
+        <w:t>T</w:t>
+      </w:r>
+      <w:r>
+        <w:rPr>
+          <w:rStyle w:val="ui-provider"/>
+          <w:lang w:val="en-US"/>
+        </w:rPr>
+        <w:t>hey DO NOT HAVE A return type not even void</w:t>
+      </w:r>
+    </w:p>
+    <w:p>
+      <w:pPr>
+        <w:pStyle w:val="ListParagraph"/>
+        <w:numPr>
+          <w:ilvl w:val="2"/>
+          <w:numId w:val="2"/>
+        </w:numPr>
+        <w:rPr>
+          <w:rStyle w:val="ui-provider"/>
+          <w:lang w:val="en-US"/>
+        </w:rPr>
+      </w:pPr>
+      <w:r>
+        <w:rPr>
+          <w:rStyle w:val="ui-provider"/>
+          <w:lang w:val="en-US"/>
+        </w:rPr>
+        <w:t>C</w:t>
+      </w:r>
+      <w:r>
+        <w:rPr>
+          <w:rStyle w:val="ui-provider"/>
+          <w:lang w:val="en-US"/>
+        </w:rPr>
+        <w:t xml:space="preserve">annot invoke them </w:t>
+      </w:r>
+      <w:proofErr w:type="spellStart"/>
+      <w:r>
+        <w:rPr>
+          <w:rStyle w:val="ui-provider"/>
+          <w:lang w:val="en-US"/>
+        </w:rPr>
+        <w:t>explicity</w:t>
+      </w:r>
+      <w:proofErr w:type="spellEnd"/>
+      <w:r>
+        <w:rPr>
+          <w:rStyle w:val="ui-provider"/>
+          <w:lang w:val="en-US"/>
+        </w:rPr>
+        <w:t xml:space="preserve"> using '.' operator </w:t>
+      </w:r>
+    </w:p>
+    <w:p>
+      <w:pPr>
+        <w:pStyle w:val="ListParagraph"/>
+        <w:numPr>
+          <w:ilvl w:val="2"/>
+          <w:numId w:val="2"/>
+        </w:numPr>
+        <w:rPr>
+          <w:rStyle w:val="ui-provider"/>
+          <w:lang w:val="en-US"/>
+        </w:rPr>
+      </w:pPr>
+      <w:r>
+        <w:rPr>
+          <w:rStyle w:val="ui-provider"/>
+          <w:lang w:val="en-US"/>
+        </w:rPr>
+        <w:t>Constructors are automatically invoked as soon as the object of the class is created</w:t>
+      </w:r>
+    </w:p>
+    <w:p>
+      <w:pPr>
+        <w:pStyle w:val="ListParagraph"/>
+        <w:numPr>
+          <w:ilvl w:val="2"/>
+          <w:numId w:val="2"/>
+        </w:numPr>
+        <w:rPr>
+          <w:rStyle w:val="ui-provider"/>
+          <w:lang w:val="en-US"/>
+        </w:rPr>
+      </w:pPr>
+      <w:r>
+        <w:rPr>
+          <w:rStyle w:val="ui-provider"/>
+          <w:lang w:val="en-US"/>
+        </w:rPr>
+        <w:t>purpose is to initialize the data members of the class at the time of object creation</w:t>
+      </w:r>
+    </w:p>
+    <w:p>
+      <w:pPr>
+        <w:pStyle w:val="ListParagraph"/>
+        <w:numPr>
+          <w:ilvl w:val="2"/>
+          <w:numId w:val="2"/>
+        </w:numPr>
+        <w:rPr>
+          <w:rStyle w:val="ui-provider"/>
+          <w:lang w:val="en-US"/>
+        </w:rPr>
+      </w:pPr>
+      <w:r>
+        <w:rPr>
+          <w:rStyle w:val="ui-provider"/>
+          <w:lang w:val="en-US"/>
+        </w:rPr>
+        <w:t>which takes no input/parameters =&gt; default constructor</w:t>
+      </w:r>
+    </w:p>
+    <w:p>
+      <w:pPr>
+        <w:pStyle w:val="ListParagraph"/>
+        <w:numPr>
+          <w:ilvl w:val="2"/>
+          <w:numId w:val="2"/>
+        </w:numPr>
+        <w:rPr>
+          <w:rStyle w:val="ui-provider"/>
+          <w:lang w:val="en-US"/>
+        </w:rPr>
+      </w:pPr>
+      <w:r>
+        <w:rPr>
+          <w:rStyle w:val="ui-provider"/>
+          <w:lang w:val="en-US"/>
+        </w:rPr>
+        <w:t>if there is no constructor in the class, compiler creates one</w:t>
+      </w:r>
+    </w:p>
+    <w:p>
+      <w:pPr>
+        <w:pStyle w:val="ListParagraph"/>
+        <w:numPr>
+          <w:ilvl w:val="1"/>
+          <w:numId w:val="2"/>
+        </w:numPr>
+        <w:rPr>
+          <w:rStyle w:val="ui-provider"/>
+          <w:lang w:val="en-US"/>
+        </w:rPr>
+      </w:pPr>
+      <w:r>
+        <w:rPr>
+          <w:rStyle w:val="ui-provider"/>
+          <w:lang w:val="en-US"/>
+        </w:rPr>
+        <w:t>constructor overloading / method overloading</w:t>
+      </w:r>
+    </w:p>
+    <w:p>
+      <w:pPr>
+        <w:pStyle w:val="ListParagraph"/>
+        <w:numPr>
+          <w:ilvl w:val="2"/>
+          <w:numId w:val="2"/>
+        </w:numPr>
+        <w:rPr>
+          <w:rStyle w:val="ui-provider"/>
+          <w:lang w:val="en-US"/>
+        </w:rPr>
+      </w:pPr>
+      <w:r>
+        <w:rPr>
+          <w:rStyle w:val="ui-provider"/>
+          <w:lang w:val="en-US"/>
+        </w:rPr>
+        <w:t>More than 1 method with same name but</w:t>
+      </w:r>
+    </w:p>
+    <w:p>
+      <w:pPr>
+        <w:pStyle w:val="ListParagraph"/>
+        <w:numPr>
+          <w:ilvl w:val="3"/>
+          <w:numId w:val="2"/>
+        </w:numPr>
+        <w:rPr>
+          <w:rStyle w:val="ui-provider"/>
+          <w:lang w:val="en-US"/>
+        </w:rPr>
+      </w:pPr>
+      <w:r>
+        <w:rPr>
+          <w:rStyle w:val="ui-provider"/>
+          <w:lang w:val="en-US"/>
+        </w:rPr>
+        <w:t>Different types of parameters</w:t>
+      </w:r>
+    </w:p>
+    <w:p>
+      <w:pPr>
+        <w:pStyle w:val="ListParagraph"/>
+        <w:numPr>
+          <w:ilvl w:val="3"/>
+          <w:numId w:val="2"/>
+        </w:numPr>
+        <w:rPr>
+          <w:rStyle w:val="ui-provider"/>
+          <w:lang w:val="en-US"/>
+        </w:rPr>
+      </w:pPr>
+      <w:r>
+        <w:rPr>
+          <w:rStyle w:val="ui-provider"/>
+          <w:lang w:val="en-US"/>
+        </w:rPr>
+        <w:t xml:space="preserve">Different </w:t>
+      </w:r>
+      <w:r>
+        <w:rPr>
+          <w:rStyle w:val="ui-provider"/>
+          <w:lang w:val="en-US"/>
+        </w:rPr>
+        <w:t>number</w:t>
+      </w:r>
+      <w:r>
+        <w:rPr>
+          <w:rStyle w:val="ui-provider"/>
+          <w:lang w:val="en-US"/>
+        </w:rPr>
+        <w:t xml:space="preserve"> of parameters</w:t>
+      </w:r>
+    </w:p>
+    <w:p>
+      <w:pPr>
+        <w:pStyle w:val="ListParagraph"/>
+        <w:numPr>
+          <w:ilvl w:val="3"/>
+          <w:numId w:val="2"/>
+        </w:numPr>
+        <w:rPr>
+          <w:rStyle w:val="ui-provider"/>
+          <w:lang w:val="en-US"/>
+        </w:rPr>
+      </w:pPr>
+      <w:r>
+        <w:rPr>
+          <w:rStyle w:val="ui-provider"/>
+          <w:lang w:val="en-US"/>
+        </w:rPr>
+        <w:t xml:space="preserve">Different </w:t>
+      </w:r>
+      <w:r>
+        <w:rPr>
+          <w:rStyle w:val="ui-provider"/>
+          <w:lang w:val="en-US"/>
+        </w:rPr>
+        <w:t>sequence</w:t>
+      </w:r>
+      <w:r>
+        <w:rPr>
+          <w:rStyle w:val="ui-provider"/>
+          <w:lang w:val="en-US"/>
+        </w:rPr>
+        <w:t xml:space="preserve"> of parameters</w:t>
+      </w:r>
+    </w:p>
+    <w:p>
+      <w:pPr>
+        <w:pStyle w:val="ListParagraph"/>
+        <w:numPr>
+          <w:ilvl w:val="2"/>
+          <w:numId w:val="2"/>
+        </w:numPr>
+        <w:rPr>
+          <w:rStyle w:val="ui-provider"/>
+          <w:lang w:val="en-US"/>
+        </w:rPr>
+      </w:pPr>
+      <w:r>
+        <w:rPr>
+          <w:rStyle w:val="ui-provider"/>
+          <w:lang w:val="en-US"/>
+        </w:rPr>
+        <w:t>Changin</w:t>
+      </w:r>
+      <w:r>
+        <w:rPr>
+          <w:rStyle w:val="ui-provider"/>
+          <w:lang w:val="en-US"/>
+        </w:rPr>
+        <w:t>g</w:t>
+      </w:r>
+      <w:r>
+        <w:rPr>
+          <w:rStyle w:val="ui-provider"/>
+          <w:lang w:val="en-US"/>
+        </w:rPr>
+        <w:t xml:space="preserve"> return type is not overloading</w:t>
+      </w:r>
+    </w:p>
+    <w:p>
+      <w:pPr>
+        <w:pStyle w:val="ListParagraph"/>
+        <w:numPr>
+          <w:ilvl w:val="0"/>
+          <w:numId w:val="2"/>
+        </w:numPr>
+        <w:rPr>
+          <w:rStyle w:val="ui-provider"/>
+          <w:lang w:val="en-US"/>
+        </w:rPr>
+      </w:pPr>
+      <w:r>
+        <w:rPr>
+          <w:rStyle w:val="ui-provider"/>
+          <w:lang w:val="en-US"/>
+        </w:rPr>
+        <w:t>Access Specifier</w:t>
+      </w:r>
+    </w:p>
+    <w:p>
+      <w:pPr>
+        <w:pStyle w:val="ListParagraph"/>
+        <w:numPr>
+          <w:ilvl w:val="1"/>
+          <w:numId w:val="2"/>
+        </w:numPr>
+        <w:rPr>
+          <w:rStyle w:val="ui-provider"/>
+          <w:lang w:val="en-US"/>
+        </w:rPr>
+      </w:pPr>
+      <w:r>
+        <w:rPr>
+          <w:rStyle w:val="ui-provider"/>
+          <w:lang w:val="en-US"/>
+        </w:rPr>
+        <w:t xml:space="preserve">private </w:t>
+      </w:r>
+    </w:p>
+    <w:p>
+      <w:pPr>
+        <w:pStyle w:val="ListParagraph"/>
+        <w:numPr>
+          <w:ilvl w:val="1"/>
+          <w:numId w:val="2"/>
+        </w:numPr>
+        <w:rPr>
+          <w:rStyle w:val="ui-provider"/>
+          <w:lang w:val="en-US"/>
+        </w:rPr>
+      </w:pPr>
+      <w:r>
+        <w:rPr>
+          <w:rStyle w:val="ui-provider"/>
+          <w:lang w:val="en-US"/>
+        </w:rPr>
+        <w:t>protected</w:t>
+      </w:r>
+    </w:p>
+    <w:p>
+      <w:pPr>
+        <w:pStyle w:val="ListParagraph"/>
+        <w:numPr>
+          <w:ilvl w:val="1"/>
+          <w:numId w:val="2"/>
+        </w:numPr>
+        <w:rPr>
+          <w:rStyle w:val="ui-provider"/>
+          <w:lang w:val="en-US"/>
+        </w:rPr>
+      </w:pPr>
+      <w:r>
+        <w:rPr>
+          <w:rStyle w:val="ui-provider"/>
+          <w:lang w:val="en-US"/>
+        </w:rPr>
+        <w:t xml:space="preserve">public </w:t>
+      </w:r>
+    </w:p>
+    <w:p>
+      <w:pPr>
+        <w:pStyle w:val="ListParagraph"/>
+        <w:numPr>
+          <w:ilvl w:val="1"/>
+          <w:numId w:val="2"/>
+        </w:numPr>
+        <w:rPr>
+          <w:rStyle w:val="ui-provider"/>
+          <w:lang w:val="en-US"/>
+        </w:rPr>
+      </w:pPr>
+      <w:r>
+        <w:rPr>
+          <w:rStyle w:val="ui-provider"/>
+          <w:lang w:val="en-US"/>
+        </w:rPr>
+        <w:t>default =&gt; is not a keyword for access specifier but if none mentioned its default</w:t>
+      </w:r>
+    </w:p>
+    <w:p>
+      <w:pPr>
+        <w:pStyle w:val="ListParagraph"/>
+        <w:numPr>
+          <w:ilvl w:val="0"/>
+          <w:numId w:val="2"/>
+        </w:numPr>
+        <w:rPr>
+          <w:rStyle w:val="ui-provider"/>
+          <w:lang w:val="en-US"/>
+        </w:rPr>
+      </w:pPr>
+      <w:r>
+        <w:rPr>
+          <w:rStyle w:val="ui-provider"/>
+          <w:lang w:val="en-US"/>
+        </w:rPr>
+        <w:t>this keyword</w:t>
+      </w:r>
+    </w:p>
+    <w:p>
+      <w:pPr>
+        <w:pStyle w:val="ListParagraph"/>
+        <w:numPr>
+          <w:ilvl w:val="1"/>
+          <w:numId w:val="2"/>
+        </w:numPr>
+        <w:rPr>
+          <w:rStyle w:val="ui-provider"/>
+          <w:lang w:val="en-US"/>
+        </w:rPr>
+      </w:pPr>
+      <w:r>
+        <w:rPr>
+          <w:rStyle w:val="ui-provider"/>
+          <w:lang w:val="en-US"/>
+        </w:rPr>
+        <w:t>used to resolve naming conflicts if local variable and instance variable name is same</w:t>
+      </w:r>
+    </w:p>
+    <w:p>
+      <w:pPr>
+        <w:pStyle w:val="ListParagraph"/>
+        <w:numPr>
+          <w:ilvl w:val="1"/>
+          <w:numId w:val="2"/>
+        </w:numPr>
+        <w:rPr>
+          <w:rStyle w:val="ui-provider"/>
+          <w:lang w:val="en-US"/>
+        </w:rPr>
+      </w:pPr>
+      <w:r>
+        <w:rPr>
+          <w:rStyle w:val="ui-provider"/>
+          <w:lang w:val="en-US"/>
+        </w:rPr>
+        <w:t>used to call other methods of same class</w:t>
+      </w:r>
+    </w:p>
+    <w:p>
+      <w:pPr>
+        <w:pStyle w:val="ListParagraph"/>
+        <w:numPr>
+          <w:ilvl w:val="1"/>
+          <w:numId w:val="2"/>
+        </w:numPr>
+        <w:rPr>
+          <w:rStyle w:val="ui-provider"/>
+          <w:lang w:val="en-US"/>
+        </w:rPr>
+      </w:pPr>
+      <w:r>
+        <w:rPr>
+          <w:rStyle w:val="ui-provider"/>
+          <w:lang w:val="en-US"/>
+        </w:rPr>
+        <w:t>used to call other constructor of the same class</w:t>
+      </w:r>
+    </w:p>
+    <w:p>
+      <w:pPr>
+        <w:pStyle w:val="ListParagraph"/>
+        <w:numPr>
+          <w:ilvl w:val="1"/>
+          <w:numId w:val="2"/>
+        </w:numPr>
+        <w:rPr>
+          <w:rStyle w:val="ui-provider"/>
+          <w:lang w:val="en-US"/>
+        </w:rPr>
+      </w:pPr>
+      <w:r>
+        <w:rPr>
+          <w:rStyle w:val="ui-provider"/>
+          <w:lang w:val="en-US"/>
+        </w:rPr>
+        <w:t>If using this to call a constructor it has to be the 1</w:t>
+      </w:r>
+      <w:r>
+        <w:rPr>
+          <w:rStyle w:val="ui-provider"/>
+          <w:vertAlign w:val="superscript"/>
+          <w:lang w:val="en-US"/>
+        </w:rPr>
+        <w:t>st</w:t>
+      </w:r>
+      <w:r>
+        <w:rPr>
+          <w:rStyle w:val="ui-provider"/>
+          <w:lang w:val="en-US"/>
+        </w:rPr>
+        <w:t xml:space="preserve"> statement in the calling constructor</w:t>
+      </w:r>
+    </w:p>
+    <w:p>
+      <w:pPr>
+        <w:pStyle w:val="ListParagraph"/>
+        <w:ind w:left="2880"/>
+        <w:rPr>
+          <w:rStyle w:val="ui-provider"/>
+          <w:lang w:val="en-US"/>
+        </w:rPr>
+      </w:pPr>
+    </w:p>
+    <w:p>
+      <w:pPr>
+        <w:rPr>
+          <w:rStyle w:val="ui-provider"/>
+          <w:lang w:val="en-US"/>
+        </w:rPr>
+      </w:pPr>
     </w:p>
     <w:p>
       <w:pPr>
@@ -190,8 +3160,100 @@
       </w:pPr>
     </w:lvl>
   </w:abstractNum>
+  <w:abstractNum w:abstractNumId="1" w15:restartNumberingAfterBreak="0">
+    <w:nsid w:val="39ED01D6"/>
+    <w:multiLevelType w:val="hybridMultilevel"/>
+    <w:tmpl w:val="15B88660"/>
+    <w:lvl w:ilvl="0" w:tplc="0809000F">
+      <w:start w:val="1"/>
+      <w:numFmt w:val="decimal"/>
+      <w:lvlText w:val="%1."/>
+      <w:lvlJc w:val="left"/>
+      <w:pPr>
+        <w:ind w:left="720" w:hanging="360"/>
+      </w:pPr>
+      <w:rPr>
+        <w:rFonts w:hint="default"/>
+      </w:rPr>
+    </w:lvl>
+    <w:lvl w:ilvl="1" w:tplc="08090019">
+      <w:start w:val="1"/>
+      <w:numFmt w:val="lowerLetter"/>
+      <w:lvlText w:val="%2."/>
+      <w:lvlJc w:val="left"/>
+      <w:pPr>
+        <w:ind w:left="1440" w:hanging="360"/>
+      </w:pPr>
+    </w:lvl>
+    <w:lvl w:ilvl="2" w:tplc="0809001B">
+      <w:start w:val="1"/>
+      <w:numFmt w:val="lowerRoman"/>
+      <w:lvlText w:val="%3."/>
+      <w:lvlJc w:val="right"/>
+      <w:pPr>
+        <w:ind w:left="2160" w:hanging="180"/>
+      </w:pPr>
+    </w:lvl>
+    <w:lvl w:ilvl="3" w:tplc="0809000F">
+      <w:start w:val="1"/>
+      <w:numFmt w:val="decimal"/>
+      <w:lvlText w:val="%4."/>
+      <w:lvlJc w:val="left"/>
+      <w:pPr>
+        <w:ind w:left="2880" w:hanging="360"/>
+      </w:pPr>
+    </w:lvl>
+    <w:lvl w:ilvl="4" w:tplc="08090019" w:tentative="1">
+      <w:start w:val="1"/>
+      <w:numFmt w:val="lowerLetter"/>
+      <w:lvlText w:val="%5."/>
+      <w:lvlJc w:val="left"/>
+      <w:pPr>
+        <w:ind w:left="3600" w:hanging="360"/>
+      </w:pPr>
+    </w:lvl>
+    <w:lvl w:ilvl="5" w:tplc="0809001B" w:tentative="1">
+      <w:start w:val="1"/>
+      <w:numFmt w:val="lowerRoman"/>
+      <w:lvlText w:val="%6."/>
+      <w:lvlJc w:val="right"/>
+      <w:pPr>
+        <w:ind w:left="4320" w:hanging="180"/>
+      </w:pPr>
+    </w:lvl>
+    <w:lvl w:ilvl="6" w:tplc="0809000F" w:tentative="1">
+      <w:start w:val="1"/>
+      <w:numFmt w:val="decimal"/>
+      <w:lvlText w:val="%7."/>
+      <w:lvlJc w:val="left"/>
+      <w:pPr>
+        <w:ind w:left="5040" w:hanging="360"/>
+      </w:pPr>
+    </w:lvl>
+    <w:lvl w:ilvl="7" w:tplc="08090019" w:tentative="1">
+      <w:start w:val="1"/>
+      <w:numFmt w:val="lowerLetter"/>
+      <w:lvlText w:val="%8."/>
+      <w:lvlJc w:val="left"/>
+      <w:pPr>
+        <w:ind w:left="5760" w:hanging="360"/>
+      </w:pPr>
+    </w:lvl>
+    <w:lvl w:ilvl="8" w:tplc="0809001B" w:tentative="1">
+      <w:start w:val="1"/>
+      <w:numFmt w:val="lowerRoman"/>
+      <w:lvlText w:val="%9."/>
+      <w:lvlJc w:val="right"/>
+      <w:pPr>
+        <w:ind w:left="6480" w:hanging="180"/>
+      </w:pPr>
+    </w:lvl>
+  </w:abstractNum>
   <w:num w:numId="1" w16cid:durableId="446703307">
     <w:abstractNumId w:val="0"/>
+  </w:num>
+  <w:num w:numId="2" w16cid:durableId="1019432327">
+    <w:abstractNumId w:val="1"/>
   </w:num>
 </w:numbering>
 </file>

</xml_diff>

<commit_message>
Day 3 Array of objects
</commit_message>
<xml_diff>
--- a/JavaDocs.docx
+++ b/JavaDocs.docx
@@ -162,6 +162,54 @@
           <w:rStyle w:val="ui-provider"/>
           <w:lang w:val="en-US"/>
         </w:rPr>
+        <w:t>GIT and STS</w:t>
+      </w:r>
+    </w:p>
+    <w:p>
+      <w:pPr>
+        <w:rPr>
+          <w:rStyle w:val="ui-provider"/>
+          <w:lang w:val="en-US"/>
+        </w:rPr>
+      </w:pPr>
+    </w:p>
+    <w:p>
+      <w:pPr>
+        <w:rPr>
+          <w:rStyle w:val="ui-provider"/>
+          <w:lang w:val="en-US"/>
+        </w:rPr>
+      </w:pPr>
+      <w:hyperlink r:id="rId7" w:history="1">
+        <w:r>
+          <w:rPr>
+            <w:rStyle w:val="Hyperlink"/>
+            <w:lang w:val="en-US"/>
+          </w:rPr>
+          <w:t>https://www.geeksforgeeks.org/how-to-use-git-with-eclipse/</w:t>
+        </w:r>
+      </w:hyperlink>
+    </w:p>
+    <w:p>
+      <w:pPr>
+        <w:rPr>
+          <w:rStyle w:val="ui-provider"/>
+          <w:lang w:val="en-US"/>
+        </w:rPr>
+      </w:pPr>
+    </w:p>
+    <w:p>
+      <w:pPr>
+        <w:rPr>
+          <w:rStyle w:val="ui-provider"/>
+          <w:lang w:val="en-US"/>
+        </w:rPr>
+      </w:pPr>
+      <w:r>
+        <w:rPr>
+          <w:rStyle w:val="ui-provider"/>
+          <w:lang w:val="en-US"/>
+        </w:rPr>
         <w:t>Practice Questions</w:t>
       </w:r>
     </w:p>
@@ -172,7 +220,7 @@
           <w:lang w:val="en-US"/>
         </w:rPr>
       </w:pPr>
-      <w:hyperlink r:id="rId7" w:history="1">
+      <w:hyperlink r:id="rId8" w:history="1">
         <w:r>
           <w:rPr>
             <w:rStyle w:val="Hyperlink"/>
@@ -227,7 +275,6 @@
           <w:lang w:val="en-US"/>
         </w:rPr>
       </w:pPr>
-      <w:proofErr w:type="spellStart"/>
       <w:r>
         <w:rPr>
           <w:rStyle w:val="ui-provider"/>
@@ -235,16 +282,14 @@
         </w:rPr>
         <w:t>LeetCode</w:t>
       </w:r>
-      <w:proofErr w:type="spellEnd"/>
-    </w:p>
-    <w:p>
-      <w:pPr>
-        <w:rPr>
-          <w:rStyle w:val="ui-provider"/>
-          <w:lang w:val="en-US"/>
-        </w:rPr>
-      </w:pPr>
-      <w:proofErr w:type="spellStart"/>
+    </w:p>
+    <w:p>
+      <w:pPr>
+        <w:rPr>
+          <w:rStyle w:val="ui-provider"/>
+          <w:lang w:val="en-US"/>
+        </w:rPr>
+      </w:pPr>
       <w:r>
         <w:rPr>
           <w:rStyle w:val="ui-provider"/>
@@ -252,16 +297,14 @@
         </w:rPr>
         <w:t>HackerRank</w:t>
       </w:r>
-      <w:proofErr w:type="spellEnd"/>
-    </w:p>
-    <w:p>
-      <w:pPr>
-        <w:rPr>
-          <w:rStyle w:val="ui-provider"/>
-          <w:lang w:val="en-US"/>
-        </w:rPr>
-      </w:pPr>
-      <w:proofErr w:type="spellStart"/>
+    </w:p>
+    <w:p>
+      <w:pPr>
+        <w:rPr>
+          <w:rStyle w:val="ui-provider"/>
+          <w:lang w:val="en-US"/>
+        </w:rPr>
+      </w:pPr>
       <w:r>
         <w:rPr>
           <w:rStyle w:val="ui-provider"/>
@@ -269,7 +312,6 @@
         </w:rPr>
         <w:t>hackerearth</w:t>
       </w:r>
-      <w:proofErr w:type="spellEnd"/>
     </w:p>
     <w:p>
       <w:pPr>
@@ -385,7 +427,6 @@
           <w:lang w:val="en-US"/>
         </w:rPr>
       </w:pPr>
-      <w:proofErr w:type="spellStart"/>
       <w:r>
         <w:rPr>
           <w:rStyle w:val="ui-provider"/>
@@ -393,16 +434,14 @@
         </w:rPr>
         <w:t>Javatpoint</w:t>
       </w:r>
-      <w:proofErr w:type="spellEnd"/>
-    </w:p>
-    <w:p>
-      <w:pPr>
-        <w:rPr>
-          <w:rStyle w:val="ui-provider"/>
-          <w:lang w:val="en-US"/>
-        </w:rPr>
-      </w:pPr>
-      <w:proofErr w:type="spellStart"/>
+    </w:p>
+    <w:p>
+      <w:pPr>
+        <w:rPr>
+          <w:rStyle w:val="ui-provider"/>
+          <w:lang w:val="en-US"/>
+        </w:rPr>
+      </w:pPr>
       <w:r>
         <w:rPr>
           <w:rStyle w:val="ui-provider"/>
@@ -410,7 +449,6 @@
         </w:rPr>
         <w:t>Tutorialspoint</w:t>
       </w:r>
-      <w:proofErr w:type="spellEnd"/>
     </w:p>
     <w:p>
       <w:pPr>
@@ -457,7 +495,6 @@
           <w:lang w:val="en-US"/>
         </w:rPr>
       </w:pPr>
-      <w:proofErr w:type="spellStart"/>
       <w:r>
         <w:rPr>
           <w:rStyle w:val="ui-provider"/>
@@ -465,16 +502,14 @@
         </w:rPr>
         <w:t>Tutorialsteacher</w:t>
       </w:r>
-      <w:proofErr w:type="spellEnd"/>
-    </w:p>
-    <w:p>
-      <w:pPr>
-        <w:rPr>
-          <w:rStyle w:val="ui-provider"/>
-          <w:lang w:val="en-US"/>
-        </w:rPr>
-      </w:pPr>
-      <w:proofErr w:type="spellStart"/>
+    </w:p>
+    <w:p>
+      <w:pPr>
+        <w:rPr>
+          <w:rStyle w:val="ui-provider"/>
+          <w:lang w:val="en-US"/>
+        </w:rPr>
+      </w:pPr>
       <w:r>
         <w:rPr>
           <w:rStyle w:val="ui-provider"/>
@@ -482,16 +517,14 @@
         </w:rPr>
         <w:t>Freecodecamp</w:t>
       </w:r>
-      <w:proofErr w:type="spellEnd"/>
-    </w:p>
-    <w:p>
-      <w:pPr>
-        <w:rPr>
-          <w:rStyle w:val="ui-provider"/>
-          <w:lang w:val="en-US"/>
-        </w:rPr>
-      </w:pPr>
-      <w:proofErr w:type="spellStart"/>
+    </w:p>
+    <w:p>
+      <w:pPr>
+        <w:rPr>
+          <w:rStyle w:val="ui-provider"/>
+          <w:lang w:val="en-US"/>
+        </w:rPr>
+      </w:pPr>
       <w:r>
         <w:rPr>
           <w:rStyle w:val="ui-provider"/>
@@ -499,7 +532,6 @@
         </w:rPr>
         <w:t>digitalocean</w:t>
       </w:r>
-      <w:proofErr w:type="spellEnd"/>
     </w:p>
     <w:p>
       <w:pPr>
@@ -531,31 +563,21 @@
           <w:lang w:val="en-US"/>
         </w:rPr>
       </w:pPr>
-      <w:proofErr w:type="spellStart"/>
-      <w:r>
-        <w:rPr>
-          <w:rStyle w:val="ui-provider"/>
-          <w:lang w:val="en-US"/>
-        </w:rPr>
-        <w:t>Ofiicial</w:t>
-      </w:r>
-      <w:proofErr w:type="spellEnd"/>
-      <w:r>
-        <w:rPr>
-          <w:rStyle w:val="ui-provider"/>
-          <w:lang w:val="en-US"/>
-        </w:rPr>
-        <w:t xml:space="preserve"> website for java and spring</w:t>
-      </w:r>
-    </w:p>
-    <w:p>
-      <w:pPr>
-        <w:rPr>
-          <w:rStyle w:val="ui-provider"/>
-          <w:lang w:val="en-US"/>
-        </w:rPr>
-      </w:pPr>
-      <w:proofErr w:type="spellStart"/>
+      <w:r>
+        <w:rPr>
+          <w:rStyle w:val="ui-provider"/>
+          <w:lang w:val="en-US"/>
+        </w:rPr>
+        <w:t>Ofiicial website for java and spring</w:t>
+      </w:r>
+    </w:p>
+    <w:p>
+      <w:pPr>
+        <w:rPr>
+          <w:rStyle w:val="ui-provider"/>
+          <w:lang w:val="en-US"/>
+        </w:rPr>
+      </w:pPr>
       <w:r>
         <w:rPr>
           <w:rStyle w:val="ui-provider"/>
@@ -563,24 +585,22 @@
         </w:rPr>
         <w:t>Baeldung</w:t>
       </w:r>
-      <w:proofErr w:type="spellEnd"/>
-    </w:p>
-    <w:p>
-      <w:pPr>
-        <w:rPr>
-          <w:rStyle w:val="ui-provider"/>
-          <w:lang w:val="en-US"/>
-        </w:rPr>
-      </w:pPr>
-    </w:p>
-    <w:p>
-      <w:pPr>
-        <w:rPr>
-          <w:rStyle w:val="ui-provider"/>
-          <w:lang w:val="en-US"/>
-        </w:rPr>
-      </w:pPr>
-      <w:proofErr w:type="spellStart"/>
+    </w:p>
+    <w:p>
+      <w:pPr>
+        <w:rPr>
+          <w:rStyle w:val="ui-provider"/>
+          <w:lang w:val="en-US"/>
+        </w:rPr>
+      </w:pPr>
+    </w:p>
+    <w:p>
+      <w:pPr>
+        <w:rPr>
+          <w:rStyle w:val="ui-provider"/>
+          <w:lang w:val="en-US"/>
+        </w:rPr>
+      </w:pPr>
       <w:r>
         <w:rPr>
           <w:rStyle w:val="ui-provider"/>
@@ -588,20 +608,20 @@
         </w:rPr>
         <w:t>Youtube</w:t>
       </w:r>
-      <w:proofErr w:type="spellEnd"/>
-    </w:p>
-    <w:p>
-      <w:pPr>
-        <w:rPr>
-          <w:rStyle w:val="ui-provider"/>
-          <w:lang w:val="en-US"/>
-        </w:rPr>
-      </w:pPr>
-      <w:r>
-        <w:rPr>
-          <w:rStyle w:val="ui-provider"/>
-          <w:lang w:val="en-US"/>
-        </w:rPr>
+    </w:p>
+    <w:p>
+      <w:pPr>
+        <w:rPr>
+          <w:rStyle w:val="ui-provider"/>
+          <w:lang w:val="en-US"/>
+        </w:rPr>
+      </w:pPr>
+      <w:r>
+        <w:rPr>
+          <w:rStyle w:val="ui-provider"/>
+          <w:lang w:val="en-US"/>
+        </w:rPr>
+        <w:lastRenderedPageBreak/>
         <w:t>Kaushik =&gt; java brains</w:t>
       </w:r>
     </w:p>
@@ -635,56 +655,28 @@
           <w:lang w:val="en-US"/>
         </w:rPr>
       </w:pPr>
-      <w:proofErr w:type="spellStart"/>
-      <w:r>
-        <w:rPr>
-          <w:rStyle w:val="ui-provider"/>
-          <w:lang w:val="en-US"/>
-        </w:rPr>
-        <w:t>Navin</w:t>
-      </w:r>
-      <w:proofErr w:type="spellEnd"/>
-      <w:r>
-        <w:rPr>
-          <w:rStyle w:val="ui-provider"/>
-          <w:lang w:val="en-US"/>
-        </w:rPr>
-        <w:t xml:space="preserve"> Reddy =&gt; </w:t>
-      </w:r>
-      <w:proofErr w:type="spellStart"/>
-      <w:r>
-        <w:rPr>
-          <w:rStyle w:val="ui-provider"/>
-          <w:lang w:val="en-US"/>
-        </w:rPr>
-        <w:t>telusko</w:t>
-      </w:r>
-      <w:proofErr w:type="spellEnd"/>
-    </w:p>
-    <w:p>
-      <w:pPr>
-        <w:rPr>
-          <w:rStyle w:val="ui-provider"/>
-          <w:lang w:val="en-US"/>
-        </w:rPr>
-      </w:pPr>
-      <w:r>
-        <w:rPr>
-          <w:rStyle w:val="ui-provider"/>
-          <w:lang w:val="en-US"/>
-        </w:rPr>
-        <w:lastRenderedPageBreak/>
-        <w:t xml:space="preserve">Shalini Mittal =&gt; </w:t>
-      </w:r>
-      <w:proofErr w:type="spellStart"/>
-      <w:r>
-        <w:rPr>
-          <w:rStyle w:val="ui-provider"/>
-          <w:lang w:val="en-US"/>
-        </w:rPr>
-        <w:t>techgatha</w:t>
-      </w:r>
-      <w:proofErr w:type="spellEnd"/>
+      <w:r>
+        <w:rPr>
+          <w:rStyle w:val="ui-provider"/>
+          <w:lang w:val="en-US"/>
+        </w:rPr>
+        <w:t>Navin Reddy =&gt; telusko</w:t>
+      </w:r>
+    </w:p>
+    <w:p>
+      <w:pPr>
+        <w:rPr>
+          <w:rStyle w:val="ui-provider"/>
+          <w:lang w:val="en-US"/>
+        </w:rPr>
+      </w:pPr>
+      <w:r>
+        <w:rPr>
+          <w:rStyle w:val="ui-provider"/>
+          <w:lang w:val="en-US"/>
+        </w:rPr>
+        <w:t>Shalini Mittal =&gt; techgatha</w:t>
+      </w:r>
     </w:p>
     <w:p>
       <w:pPr>
@@ -868,7 +860,6 @@
           <w:lang w:val="en-US"/>
         </w:rPr>
       </w:pPr>
-      <w:proofErr w:type="spellStart"/>
       <w:r>
         <w:rPr>
           <w:rStyle w:val="ui-provider"/>
@@ -876,7 +867,6 @@
         </w:rPr>
         <w:t>Abstarction</w:t>
       </w:r>
-      <w:proofErr w:type="spellEnd"/>
     </w:p>
     <w:p>
       <w:pPr>
@@ -1034,21 +1024,12 @@
           <w:lang w:val="en-US"/>
         </w:rPr>
       </w:pPr>
-      <w:proofErr w:type="spellStart"/>
-      <w:r>
-        <w:rPr>
-          <w:rStyle w:val="ui-provider"/>
-          <w:lang w:val="en-US"/>
-        </w:rPr>
-        <w:t>Javac</w:t>
-      </w:r>
-      <w:proofErr w:type="spellEnd"/>
-      <w:r>
-        <w:rPr>
-          <w:rStyle w:val="ui-provider"/>
-          <w:lang w:val="en-US"/>
-        </w:rPr>
-        <w:t xml:space="preserve"> =&gt; java compiler tool</w:t>
+      <w:r>
+        <w:rPr>
+          <w:rStyle w:val="ui-provider"/>
+          <w:lang w:val="en-US"/>
+        </w:rPr>
+        <w:t>Javac =&gt; java compiler tool</w:t>
       </w:r>
     </w:p>
     <w:p>
@@ -1468,17 +1449,9 @@
           <w:rStyle w:val="ui-provider"/>
           <w:lang w:val="en-US"/>
         </w:rPr>
-        <w:t xml:space="preserve">Print and </w:t>
-      </w:r>
-      <w:proofErr w:type="spellStart"/>
-      <w:r>
-        <w:rPr>
-          <w:rStyle w:val="ui-provider"/>
-          <w:lang w:val="en-US"/>
-        </w:rPr>
-        <w:t>println</w:t>
-      </w:r>
-      <w:proofErr w:type="spellEnd"/>
+        <w:lastRenderedPageBreak/>
+        <w:t>Print and println</w:t>
+      </w:r>
     </w:p>
     <w:p>
       <w:pPr>
@@ -1537,7 +1510,6 @@
           <w:rStyle w:val="ui-provider"/>
           <w:lang w:val="en-US"/>
         </w:rPr>
-        <w:lastRenderedPageBreak/>
         <w:t>Pure and mixed expressions</w:t>
       </w:r>
     </w:p>
@@ -1998,23 +1970,7 @@
           <w:rStyle w:val="ui-provider"/>
           <w:lang w:val="en-US"/>
         </w:rPr>
-        <w:t xml:space="preserve">new </w:t>
-      </w:r>
-      <w:proofErr w:type="spellStart"/>
-      <w:r>
-        <w:rPr>
-          <w:rStyle w:val="ui-provider"/>
-          <w:lang w:val="en-US"/>
-        </w:rPr>
-        <w:t>keyowrd</w:t>
-      </w:r>
-      <w:proofErr w:type="spellEnd"/>
-      <w:r>
-        <w:rPr>
-          <w:rStyle w:val="ui-provider"/>
-          <w:lang w:val="en-US"/>
-        </w:rPr>
-        <w:t xml:space="preserve"> to allocate memory</w:t>
+        <w:t>new keyowrd to allocate memory</w:t>
       </w:r>
       <w:r>
         <w:rPr>
@@ -2365,23 +2321,8 @@
           <w:rStyle w:val="ui-provider"/>
           <w:lang w:val="en-US"/>
         </w:rPr>
-        <w:t xml:space="preserve">Can return </w:t>
-      </w:r>
-      <w:proofErr w:type="spellStart"/>
-      <w:r>
-        <w:rPr>
-          <w:rStyle w:val="ui-provider"/>
-          <w:lang w:val="en-US"/>
-        </w:rPr>
-        <w:t>outpur</w:t>
-      </w:r>
-      <w:proofErr w:type="spellEnd"/>
-      <w:r>
-        <w:rPr>
-          <w:rStyle w:val="ui-provider"/>
-          <w:lang w:val="en-US"/>
-        </w:rPr>
-        <w:t xml:space="preserve"> =&gt; using return keyword</w:t>
+        <w:lastRenderedPageBreak/>
+        <w:t>Can return outpur =&gt; using return keyword</w:t>
       </w:r>
     </w:p>
     <w:p>
@@ -2409,15 +2350,7 @@
           <w:lang w:val="en-US"/>
         </w:rPr>
         <w:br/>
-        <w:t xml:space="preserve">&lt;access specifier&gt; &lt;return type&gt; &lt;method name&gt;(&lt;0 or more </w:t>
-      </w:r>
-      <w:r>
-        <w:rPr>
-          <w:rStyle w:val="ui-provider"/>
-          <w:lang w:val="en-US"/>
-        </w:rPr>
-        <w:lastRenderedPageBreak/>
-        <w:t>parameters){}</w:t>
+        <w:t>&lt;access specifier&gt; &lt;return type&gt; &lt;method name&gt;(&lt;0 or more parameters){}</w:t>
       </w:r>
       <w:r>
         <w:rPr>
@@ -2425,23 +2358,7 @@
           <w:lang w:val="en-US"/>
         </w:rPr>
         <w:br/>
-        <w:t xml:space="preserve">public int add(int a, int b){ return </w:t>
-      </w:r>
-      <w:proofErr w:type="spellStart"/>
-      <w:r>
-        <w:rPr>
-          <w:rStyle w:val="ui-provider"/>
-          <w:lang w:val="en-US"/>
-        </w:rPr>
-        <w:t>a+b</w:t>
-      </w:r>
-      <w:proofErr w:type="spellEnd"/>
-      <w:r>
-        <w:rPr>
-          <w:rStyle w:val="ui-provider"/>
-          <w:lang w:val="en-US"/>
-        </w:rPr>
-        <w:t xml:space="preserve">;} </w:t>
+        <w:t xml:space="preserve">public int add(int a, int b){ return a+b;} </w:t>
       </w:r>
     </w:p>
     <w:p>
@@ -2488,17 +2405,8 @@
           <w:rStyle w:val="ui-provider"/>
           <w:lang w:val="en-US"/>
         </w:rPr>
-        <w:t xml:space="preserve">hey are special methods with the name same as the </w:t>
-      </w:r>
-      <w:proofErr w:type="spellStart"/>
-      <w:r>
-        <w:rPr>
-          <w:rStyle w:val="ui-provider"/>
-          <w:lang w:val="en-US"/>
-        </w:rPr>
-        <w:t>classname</w:t>
-      </w:r>
-      <w:proofErr w:type="spellEnd"/>
+        <w:t>hey are special methods with the name same as the classname</w:t>
+      </w:r>
     </w:p>
     <w:p>
       <w:pPr>
@@ -2551,23 +2459,7 @@
           <w:rStyle w:val="ui-provider"/>
           <w:lang w:val="en-US"/>
         </w:rPr>
-        <w:t xml:space="preserve">annot invoke them </w:t>
-      </w:r>
-      <w:proofErr w:type="spellStart"/>
-      <w:r>
-        <w:rPr>
-          <w:rStyle w:val="ui-provider"/>
-          <w:lang w:val="en-US"/>
-        </w:rPr>
-        <w:t>explicity</w:t>
-      </w:r>
-      <w:proofErr w:type="spellEnd"/>
-      <w:r>
-        <w:rPr>
-          <w:rStyle w:val="ui-provider"/>
-          <w:lang w:val="en-US"/>
-        </w:rPr>
-        <w:t xml:space="preserve"> using '.' operator </w:t>
+        <w:t xml:space="preserve">annot invoke them explicity using '.' operator </w:t>
       </w:r>
     </w:p>
     <w:p>

</xml_diff>

<commit_message>
day 4 overloading overriding abstract
</commit_message>
<xml_diff>
--- a/JavaDocs.docx
+++ b/JavaDocs.docx
@@ -1429,6 +1429,7 @@
           <w:rStyle w:val="ui-provider"/>
           <w:lang w:val="en-US"/>
         </w:rPr>
+        <w:lastRenderedPageBreak/>
         <w:t>Variable declaration and initialization</w:t>
       </w:r>
     </w:p>
@@ -1449,7 +1450,6 @@
           <w:rStyle w:val="ui-provider"/>
           <w:lang w:val="en-US"/>
         </w:rPr>
-        <w:lastRenderedPageBreak/>
         <w:t>Print and println</w:t>
       </w:r>
     </w:p>
@@ -2301,6 +2301,7 @@
           <w:rStyle w:val="ui-provider"/>
           <w:lang w:val="en-US"/>
         </w:rPr>
+        <w:lastRenderedPageBreak/>
         <w:t>Provide BL =&gt; body of the method within {}</w:t>
       </w:r>
     </w:p>
@@ -2321,7 +2322,6 @@
           <w:rStyle w:val="ui-provider"/>
           <w:lang w:val="en-US"/>
         </w:rPr>
-        <w:lastRenderedPageBreak/>
         <w:t>Can return outpur =&gt; using return keyword</w:t>
       </w:r>
     </w:p>
@@ -2619,14 +2619,636 @@
           <w:rStyle w:val="ui-provider"/>
           <w:lang w:val="en-US"/>
         </w:rPr>
-        <w:t xml:space="preserve">Different </w:t>
-      </w:r>
-      <w:r>
-        <w:rPr>
-          <w:rStyle w:val="ui-provider"/>
-          <w:lang w:val="en-US"/>
-        </w:rPr>
-        <w:t>number</w:t>
+        <w:t>Different number of parameters</w:t>
+      </w:r>
+    </w:p>
+    <w:p>
+      <w:pPr>
+        <w:pStyle w:val="ListParagraph"/>
+        <w:numPr>
+          <w:ilvl w:val="3"/>
+          <w:numId w:val="2"/>
+        </w:numPr>
+        <w:rPr>
+          <w:rStyle w:val="ui-provider"/>
+          <w:lang w:val="en-US"/>
+        </w:rPr>
+      </w:pPr>
+      <w:r>
+        <w:rPr>
+          <w:rStyle w:val="ui-provider"/>
+          <w:lang w:val="en-US"/>
+        </w:rPr>
+        <w:t>Different sequence of parameters</w:t>
+      </w:r>
+    </w:p>
+    <w:p>
+      <w:pPr>
+        <w:pStyle w:val="ListParagraph"/>
+        <w:numPr>
+          <w:ilvl w:val="2"/>
+          <w:numId w:val="2"/>
+        </w:numPr>
+        <w:rPr>
+          <w:rStyle w:val="ui-provider"/>
+          <w:lang w:val="en-US"/>
+        </w:rPr>
+      </w:pPr>
+      <w:r>
+        <w:rPr>
+          <w:rStyle w:val="ui-provider"/>
+          <w:lang w:val="en-US"/>
+        </w:rPr>
+        <w:t>Changin</w:t>
+      </w:r>
+      <w:r>
+        <w:rPr>
+          <w:rStyle w:val="ui-provider"/>
+          <w:lang w:val="en-US"/>
+        </w:rPr>
+        <w:t>g</w:t>
+      </w:r>
+      <w:r>
+        <w:rPr>
+          <w:rStyle w:val="ui-provider"/>
+          <w:lang w:val="en-US"/>
+        </w:rPr>
+        <w:t xml:space="preserve"> return type is not overloading</w:t>
+      </w:r>
+    </w:p>
+    <w:p>
+      <w:pPr>
+        <w:pStyle w:val="ListParagraph"/>
+        <w:numPr>
+          <w:ilvl w:val="0"/>
+          <w:numId w:val="2"/>
+        </w:numPr>
+        <w:rPr>
+          <w:rStyle w:val="ui-provider"/>
+          <w:lang w:val="en-US"/>
+        </w:rPr>
+      </w:pPr>
+      <w:r>
+        <w:rPr>
+          <w:rStyle w:val="ui-provider"/>
+          <w:lang w:val="en-US"/>
+        </w:rPr>
+        <w:t>Access Specifier</w:t>
+      </w:r>
+    </w:p>
+    <w:p>
+      <w:pPr>
+        <w:pStyle w:val="ListParagraph"/>
+        <w:numPr>
+          <w:ilvl w:val="1"/>
+          <w:numId w:val="2"/>
+        </w:numPr>
+        <w:rPr>
+          <w:rStyle w:val="ui-provider"/>
+          <w:lang w:val="en-US"/>
+        </w:rPr>
+      </w:pPr>
+      <w:r>
+        <w:rPr>
+          <w:rStyle w:val="ui-provider"/>
+          <w:lang w:val="en-US"/>
+        </w:rPr>
+        <w:t xml:space="preserve">private </w:t>
+      </w:r>
+    </w:p>
+    <w:p>
+      <w:pPr>
+        <w:pStyle w:val="ListParagraph"/>
+        <w:numPr>
+          <w:ilvl w:val="1"/>
+          <w:numId w:val="2"/>
+        </w:numPr>
+        <w:rPr>
+          <w:rStyle w:val="ui-provider"/>
+          <w:lang w:val="en-US"/>
+        </w:rPr>
+      </w:pPr>
+      <w:r>
+        <w:rPr>
+          <w:rStyle w:val="ui-provider"/>
+          <w:lang w:val="en-US"/>
+        </w:rPr>
+        <w:t>protected</w:t>
+      </w:r>
+    </w:p>
+    <w:p>
+      <w:pPr>
+        <w:pStyle w:val="ListParagraph"/>
+        <w:numPr>
+          <w:ilvl w:val="1"/>
+          <w:numId w:val="2"/>
+        </w:numPr>
+        <w:rPr>
+          <w:rStyle w:val="ui-provider"/>
+          <w:lang w:val="en-US"/>
+        </w:rPr>
+      </w:pPr>
+      <w:r>
+        <w:rPr>
+          <w:rStyle w:val="ui-provider"/>
+          <w:lang w:val="en-US"/>
+        </w:rPr>
+        <w:t xml:space="preserve">public </w:t>
+      </w:r>
+    </w:p>
+    <w:p>
+      <w:pPr>
+        <w:pStyle w:val="ListParagraph"/>
+        <w:numPr>
+          <w:ilvl w:val="1"/>
+          <w:numId w:val="2"/>
+        </w:numPr>
+        <w:rPr>
+          <w:rStyle w:val="ui-provider"/>
+          <w:lang w:val="en-US"/>
+        </w:rPr>
+      </w:pPr>
+      <w:r>
+        <w:rPr>
+          <w:rStyle w:val="ui-provider"/>
+          <w:lang w:val="en-US"/>
+        </w:rPr>
+        <w:t>default =&gt; is not a keyword for access specifier but if none mentioned its default</w:t>
+      </w:r>
+    </w:p>
+    <w:p>
+      <w:pPr>
+        <w:pStyle w:val="ListParagraph"/>
+        <w:numPr>
+          <w:ilvl w:val="0"/>
+          <w:numId w:val="2"/>
+        </w:numPr>
+        <w:rPr>
+          <w:rStyle w:val="ui-provider"/>
+          <w:lang w:val="en-US"/>
+        </w:rPr>
+      </w:pPr>
+      <w:r>
+        <w:rPr>
+          <w:rStyle w:val="ui-provider"/>
+          <w:lang w:val="en-US"/>
+        </w:rPr>
+        <w:t>this keyword</w:t>
+      </w:r>
+    </w:p>
+    <w:p>
+      <w:pPr>
+        <w:pStyle w:val="ListParagraph"/>
+        <w:numPr>
+          <w:ilvl w:val="1"/>
+          <w:numId w:val="2"/>
+        </w:numPr>
+        <w:rPr>
+          <w:rStyle w:val="ui-provider"/>
+          <w:lang w:val="en-US"/>
+        </w:rPr>
+      </w:pPr>
+      <w:r>
+        <w:rPr>
+          <w:rStyle w:val="ui-provider"/>
+          <w:lang w:val="en-US"/>
+        </w:rPr>
+        <w:t>used to resolve naming conflicts if local variable and instance variable name is same</w:t>
+      </w:r>
+    </w:p>
+    <w:p>
+      <w:pPr>
+        <w:pStyle w:val="ListParagraph"/>
+        <w:numPr>
+          <w:ilvl w:val="1"/>
+          <w:numId w:val="2"/>
+        </w:numPr>
+        <w:rPr>
+          <w:rStyle w:val="ui-provider"/>
+          <w:lang w:val="en-US"/>
+        </w:rPr>
+      </w:pPr>
+      <w:r>
+        <w:rPr>
+          <w:rStyle w:val="ui-provider"/>
+          <w:lang w:val="en-US"/>
+        </w:rPr>
+        <w:t>used to call other methods of same class</w:t>
+      </w:r>
+    </w:p>
+    <w:p>
+      <w:pPr>
+        <w:pStyle w:val="ListParagraph"/>
+        <w:numPr>
+          <w:ilvl w:val="1"/>
+          <w:numId w:val="2"/>
+        </w:numPr>
+        <w:rPr>
+          <w:rStyle w:val="ui-provider"/>
+          <w:lang w:val="en-US"/>
+        </w:rPr>
+      </w:pPr>
+      <w:r>
+        <w:rPr>
+          <w:rStyle w:val="ui-provider"/>
+          <w:lang w:val="en-US"/>
+        </w:rPr>
+        <w:t>used to call other constructor of the same class</w:t>
+      </w:r>
+    </w:p>
+    <w:p>
+      <w:pPr>
+        <w:pStyle w:val="ListParagraph"/>
+        <w:numPr>
+          <w:ilvl w:val="1"/>
+          <w:numId w:val="2"/>
+        </w:numPr>
+        <w:rPr>
+          <w:rStyle w:val="ui-provider"/>
+          <w:lang w:val="en-US"/>
+        </w:rPr>
+      </w:pPr>
+      <w:r>
+        <w:rPr>
+          <w:rStyle w:val="ui-provider"/>
+          <w:lang w:val="en-US"/>
+        </w:rPr>
+        <w:t>If using this to call a constructor it has to be the 1</w:t>
+      </w:r>
+      <w:r>
+        <w:rPr>
+          <w:rStyle w:val="ui-provider"/>
+          <w:vertAlign w:val="superscript"/>
+          <w:lang w:val="en-US"/>
+        </w:rPr>
+        <w:t>st</w:t>
+      </w:r>
+      <w:r>
+        <w:rPr>
+          <w:rStyle w:val="ui-provider"/>
+          <w:lang w:val="en-US"/>
+        </w:rPr>
+        <w:t xml:space="preserve"> statement in the calling constructor</w:t>
+      </w:r>
+    </w:p>
+    <w:p>
+      <w:pPr>
+        <w:pStyle w:val="ListParagraph"/>
+        <w:numPr>
+          <w:ilvl w:val="0"/>
+          <w:numId w:val="2"/>
+        </w:numPr>
+        <w:rPr>
+          <w:rStyle w:val="ui-provider"/>
+          <w:lang w:val="en-US"/>
+        </w:rPr>
+      </w:pPr>
+      <w:r>
+        <w:rPr>
+          <w:rStyle w:val="ui-provider"/>
+          <w:lang w:val="en-US"/>
+        </w:rPr>
+        <w:t>Getters =&gt; accessor that allow to access value for a property</w:t>
+      </w:r>
+    </w:p>
+    <w:p>
+      <w:pPr>
+        <w:pStyle w:val="ListParagraph"/>
+        <w:numPr>
+          <w:ilvl w:val="0"/>
+          <w:numId w:val="2"/>
+        </w:numPr>
+        <w:rPr>
+          <w:rStyle w:val="ui-provider"/>
+          <w:lang w:val="en-US"/>
+        </w:rPr>
+      </w:pPr>
+      <w:r>
+        <w:rPr>
+          <w:rStyle w:val="ui-provider"/>
+          <w:lang w:val="en-US"/>
+        </w:rPr>
+        <w:t>Setters =&gt; modifiers as they modify or update the property</w:t>
+      </w:r>
+    </w:p>
+    <w:p>
+      <w:pPr>
+        <w:pStyle w:val="ListParagraph"/>
+        <w:numPr>
+          <w:ilvl w:val="0"/>
+          <w:numId w:val="2"/>
+        </w:numPr>
+        <w:rPr>
+          <w:rStyle w:val="ui-provider"/>
+          <w:lang w:val="en-US"/>
+        </w:rPr>
+      </w:pPr>
+      <w:r>
+        <w:rPr>
+          <w:rStyle w:val="ui-provider"/>
+          <w:lang w:val="en-US"/>
+        </w:rPr>
+        <w:t>toString() =&gt; that respresents the java object in the form of string</w:t>
+      </w:r>
+    </w:p>
+    <w:p>
+      <w:pPr>
+        <w:pStyle w:val="ListParagraph"/>
+        <w:numPr>
+          <w:ilvl w:val="0"/>
+          <w:numId w:val="2"/>
+        </w:numPr>
+        <w:rPr>
+          <w:rStyle w:val="ui-provider"/>
+          <w:lang w:val="en-US"/>
+        </w:rPr>
+      </w:pPr>
+      <w:r>
+        <w:rPr>
+          <w:rStyle w:val="ui-provider"/>
+          <w:lang w:val="en-US"/>
+        </w:rPr>
+        <w:t>@Override =&gt; annotation starts with @ that provides information to the compiler or the JVM</w:t>
+      </w:r>
+    </w:p>
+    <w:p>
+      <w:pPr>
+        <w:pStyle w:val="ListParagraph"/>
+        <w:numPr>
+          <w:ilvl w:val="0"/>
+          <w:numId w:val="2"/>
+        </w:numPr>
+        <w:rPr>
+          <w:rStyle w:val="ui-provider"/>
+          <w:lang w:val="en-US"/>
+        </w:rPr>
+      </w:pPr>
+      <w:r>
+        <w:rPr>
+          <w:rStyle w:val="ui-provider"/>
+          <w:lang w:val="en-US"/>
+        </w:rPr>
+        <w:t xml:space="preserve">Array of objects : Creating array to store user defined entities.  </w:t>
+      </w:r>
+      <w:r>
+        <w:rPr>
+          <w:rStyle w:val="ui-provider"/>
+          <w:lang w:val="en-US"/>
+        </w:rPr>
+        <w:br/>
+        <w:t>Below syntax just creates the array as a container to inform JVM to allocate memory for Student objects</w:t>
+      </w:r>
+      <w:r>
+        <w:rPr>
+          <w:rStyle w:val="ui-provider"/>
+          <w:lang w:val="en-US"/>
+        </w:rPr>
+        <w:br/>
+        <w:t>Student[] students = new Student[5];</w:t>
+      </w:r>
+      <w:r>
+        <w:rPr>
+          <w:rStyle w:val="ui-provider"/>
+          <w:lang w:val="en-US"/>
+        </w:rPr>
+        <w:br/>
+        <w:t>To actually store student data, create objects and store at respective locations using index</w:t>
+      </w:r>
+      <w:r>
+        <w:rPr>
+          <w:rStyle w:val="ui-provider"/>
+          <w:lang w:val="en-US"/>
+        </w:rPr>
+        <w:br/>
+        <w:t>students[0] = new Student(1, “Shalini”);</w:t>
+      </w:r>
+    </w:p>
+    <w:p>
+      <w:pPr>
+        <w:pStyle w:val="ListParagraph"/>
+        <w:numPr>
+          <w:ilvl w:val="0"/>
+          <w:numId w:val="2"/>
+        </w:numPr>
+        <w:rPr>
+          <w:rStyle w:val="ui-provider"/>
+          <w:lang w:val="en-US"/>
+        </w:rPr>
+      </w:pPr>
+      <w:r>
+        <w:rPr>
+          <w:rStyle w:val="ui-provider"/>
+          <w:lang w:val="en-US"/>
+        </w:rPr>
+        <w:lastRenderedPageBreak/>
+        <w:t>For-each loop =&gt; used to iterate but should not use to modify the data</w:t>
+      </w:r>
+    </w:p>
+    <w:p>
+      <w:pPr>
+        <w:pStyle w:val="ListParagraph"/>
+        <w:numPr>
+          <w:ilvl w:val="0"/>
+          <w:numId w:val="2"/>
+        </w:numPr>
+        <w:rPr>
+          <w:rStyle w:val="ui-provider"/>
+          <w:lang w:val="en-US"/>
+        </w:rPr>
+      </w:pPr>
+      <w:r>
+        <w:rPr>
+          <w:rStyle w:val="ui-provider"/>
+          <w:lang w:val="en-US"/>
+        </w:rPr>
+        <w:t>Has-A relationship =&gt; One class has reference/ dependency on another class.</w:t>
+      </w:r>
+      <w:r>
+        <w:rPr>
+          <w:rStyle w:val="ui-provider"/>
+          <w:lang w:val="en-US"/>
+        </w:rPr>
+        <w:br/>
+        <w:t>For ex: employee has address</w:t>
+      </w:r>
+      <w:r>
+        <w:rPr>
+          <w:rStyle w:val="ui-provider"/>
+          <w:lang w:val="en-US"/>
+        </w:rPr>
+        <w:br/>
+        <w:t>Car has engine</w:t>
+      </w:r>
+      <w:r>
+        <w:rPr>
+          <w:rStyle w:val="ui-provider"/>
+          <w:lang w:val="en-US"/>
+        </w:rPr>
+        <w:br/>
+        <w:t>Book has author</w:t>
+      </w:r>
+      <w:r>
+        <w:rPr>
+          <w:rStyle w:val="ui-provider"/>
+          <w:lang w:val="en-US"/>
+        </w:rPr>
+        <w:br/>
+        <w:t>Doctor has patients</w:t>
+      </w:r>
+    </w:p>
+    <w:p>
+      <w:pPr>
+        <w:pStyle w:val="ListParagraph"/>
+        <w:numPr>
+          <w:ilvl w:val="0"/>
+          <w:numId w:val="2"/>
+        </w:numPr>
+        <w:rPr>
+          <w:rStyle w:val="ui-provider"/>
+          <w:lang w:val="en-US"/>
+        </w:rPr>
+      </w:pPr>
+      <w:r>
+        <w:rPr>
+          <w:rStyle w:val="ui-provider"/>
+          <w:lang w:val="en-US"/>
+        </w:rPr>
+        <w:t>OOPS Principles:</w:t>
+      </w:r>
+    </w:p>
+    <w:p>
+      <w:pPr>
+        <w:pStyle w:val="ListParagraph"/>
+        <w:numPr>
+          <w:ilvl w:val="1"/>
+          <w:numId w:val="2"/>
+        </w:numPr>
+        <w:rPr>
+          <w:rStyle w:val="ui-provider"/>
+          <w:lang w:val="en-US"/>
+        </w:rPr>
+      </w:pPr>
+      <w:r>
+        <w:rPr>
+          <w:rStyle w:val="ui-provider"/>
+          <w:lang w:val="en-US"/>
+        </w:rPr>
+        <w:t>Abstraction : hiding the complexity or implementation details</w:t>
+      </w:r>
+    </w:p>
+    <w:p>
+      <w:pPr>
+        <w:pStyle w:val="ListParagraph"/>
+        <w:numPr>
+          <w:ilvl w:val="1"/>
+          <w:numId w:val="2"/>
+        </w:numPr>
+        <w:rPr>
+          <w:rStyle w:val="ui-provider"/>
+          <w:lang w:val="en-US"/>
+        </w:rPr>
+      </w:pPr>
+      <w:r>
+        <w:rPr>
+          <w:rStyle w:val="ui-provider"/>
+          <w:lang w:val="en-US"/>
+        </w:rPr>
+        <w:t>Encapsulation : binding the data and members and also provide security</w:t>
+      </w:r>
+    </w:p>
+    <w:p>
+      <w:pPr>
+        <w:pStyle w:val="ListParagraph"/>
+        <w:numPr>
+          <w:ilvl w:val="1"/>
+          <w:numId w:val="2"/>
+        </w:numPr>
+        <w:rPr>
+          <w:rStyle w:val="ui-provider"/>
+          <w:lang w:val="en-US"/>
+        </w:rPr>
+      </w:pPr>
+      <w:r>
+        <w:rPr>
+          <w:rStyle w:val="ui-provider"/>
+          <w:lang w:val="en-US"/>
+        </w:rPr>
+        <w:t>Polymorphism : same name different forms</w:t>
+      </w:r>
+    </w:p>
+    <w:p>
+      <w:pPr>
+        <w:pStyle w:val="ListParagraph"/>
+        <w:numPr>
+          <w:ilvl w:val="2"/>
+          <w:numId w:val="2"/>
+        </w:numPr>
+        <w:rPr>
+          <w:rStyle w:val="ui-provider"/>
+          <w:lang w:val="en-US"/>
+        </w:rPr>
+      </w:pPr>
+      <w:r>
+        <w:rPr>
+          <w:rStyle w:val="ui-provider"/>
+          <w:lang w:val="en-US"/>
+        </w:rPr>
+        <w:t>Static/ compile time: overloading</w:t>
+      </w:r>
+      <w:r>
+        <w:rPr>
+          <w:rStyle w:val="ui-provider"/>
+          <w:lang w:val="en-US"/>
+        </w:rPr>
+        <w:br/>
+        <w:t>Rules for overloading</w:t>
+      </w:r>
+    </w:p>
+    <w:p>
+      <w:pPr>
+        <w:pStyle w:val="ListParagraph"/>
+        <w:numPr>
+          <w:ilvl w:val="3"/>
+          <w:numId w:val="2"/>
+        </w:numPr>
+        <w:rPr>
+          <w:rStyle w:val="ui-provider"/>
+          <w:lang w:val="en-US"/>
+        </w:rPr>
+      </w:pPr>
+      <w:r>
+        <w:rPr>
+          <w:rStyle w:val="ui-provider"/>
+          <w:lang w:val="en-US"/>
+        </w:rPr>
+        <w:t>Can change number of parameters</w:t>
+      </w:r>
+    </w:p>
+    <w:p>
+      <w:pPr>
+        <w:pStyle w:val="ListParagraph"/>
+        <w:numPr>
+          <w:ilvl w:val="3"/>
+          <w:numId w:val="2"/>
+        </w:numPr>
+        <w:rPr>
+          <w:rStyle w:val="ui-provider"/>
+          <w:lang w:val="en-US"/>
+        </w:rPr>
+      </w:pPr>
+      <w:r>
+        <w:rPr>
+          <w:rStyle w:val="ui-provider"/>
+          <w:lang w:val="en-US"/>
+        </w:rPr>
+        <w:t xml:space="preserve">Can change </w:t>
+      </w:r>
+      <w:r>
+        <w:rPr>
+          <w:rStyle w:val="ui-provider"/>
+          <w:lang w:val="en-US"/>
+        </w:rPr>
+        <w:t>type</w:t>
       </w:r>
       <w:r>
         <w:rPr>
@@ -2653,7 +3275,7 @@
           <w:rStyle w:val="ui-provider"/>
           <w:lang w:val="en-US"/>
         </w:rPr>
-        <w:t xml:space="preserve">Different </w:t>
+        <w:t xml:space="preserve">Can change </w:t>
       </w:r>
       <w:r>
         <w:rPr>
@@ -2674,34 +3296,218 @@
       <w:pPr>
         <w:pStyle w:val="ListParagraph"/>
         <w:numPr>
+          <w:ilvl w:val="3"/>
+          <w:numId w:val="2"/>
+        </w:numPr>
+        <w:rPr>
+          <w:rStyle w:val="ui-provider"/>
+          <w:lang w:val="en-US"/>
+        </w:rPr>
+      </w:pPr>
+      <w:r>
+        <w:rPr>
+          <w:rStyle w:val="ui-provider"/>
+          <w:lang w:val="en-US"/>
+        </w:rPr>
+        <w:t>Changing just the return type is NOT OVERLADING</w:t>
+      </w:r>
+    </w:p>
+    <w:p>
+      <w:pPr>
+        <w:pStyle w:val="ListParagraph"/>
+        <w:numPr>
+          <w:ilvl w:val="3"/>
+          <w:numId w:val="2"/>
+        </w:numPr>
+        <w:rPr>
+          <w:rStyle w:val="ui-provider"/>
+          <w:lang w:val="en-US"/>
+        </w:rPr>
+      </w:pPr>
+      <w:r>
+        <w:rPr>
+          <w:rStyle w:val="ui-provider"/>
+          <w:lang w:val="en-US"/>
+        </w:rPr>
+        <w:t>It can be implemented either in same class or parent-child</w:t>
+      </w:r>
+    </w:p>
+    <w:p>
+      <w:pPr>
+        <w:pStyle w:val="ListParagraph"/>
+        <w:numPr>
           <w:ilvl w:val="2"/>
           <w:numId w:val="2"/>
         </w:numPr>
         <w:rPr>
           <w:rStyle w:val="ui-provider"/>
-          <w:lang w:val="en-US"/>
-        </w:rPr>
-      </w:pPr>
-      <w:r>
-        <w:rPr>
-          <w:rStyle w:val="ui-provider"/>
-          <w:lang w:val="en-US"/>
-        </w:rPr>
-        <w:t>Changin</w:t>
-      </w:r>
-      <w:r>
-        <w:rPr>
-          <w:rStyle w:val="ui-provider"/>
-          <w:lang w:val="en-US"/>
-        </w:rPr>
-        <w:t>g</w:t>
-      </w:r>
-      <w:r>
-        <w:rPr>
-          <w:rStyle w:val="ui-provider"/>
-          <w:lang w:val="en-US"/>
-        </w:rPr>
-        <w:t xml:space="preserve"> return type is not overloading</w:t>
+          <w:b/>
+          <w:bCs/>
+          <w:lang w:val="en-US"/>
+        </w:rPr>
+      </w:pPr>
+      <w:r>
+        <w:rPr>
+          <w:rStyle w:val="ui-provider"/>
+          <w:lang w:val="en-US"/>
+        </w:rPr>
+        <w:t>Dynamic/ runtime : overriding</w:t>
+      </w:r>
+    </w:p>
+    <w:p>
+      <w:pPr>
+        <w:pStyle w:val="ListParagraph"/>
+        <w:numPr>
+          <w:ilvl w:val="3"/>
+          <w:numId w:val="2"/>
+        </w:numPr>
+        <w:rPr>
+          <w:rStyle w:val="ui-provider"/>
+          <w:b/>
+          <w:bCs/>
+          <w:lang w:val="en-US"/>
+        </w:rPr>
+      </w:pPr>
+      <w:r>
+        <w:rPr>
+          <w:rStyle w:val="ui-provider"/>
+          <w:lang w:val="en-US"/>
+        </w:rPr>
+        <w:t>The signature has to match exactly as that of parent class.</w:t>
+      </w:r>
+    </w:p>
+    <w:p>
+      <w:pPr>
+        <w:pStyle w:val="ListParagraph"/>
+        <w:numPr>
+          <w:ilvl w:val="3"/>
+          <w:numId w:val="2"/>
+        </w:numPr>
+        <w:rPr>
+          <w:rStyle w:val="ui-provider"/>
+          <w:b/>
+          <w:bCs/>
+          <w:lang w:val="en-US"/>
+        </w:rPr>
+      </w:pPr>
+      <w:r>
+        <w:rPr>
+          <w:rStyle w:val="ui-provider"/>
+          <w:lang w:val="en-US"/>
+        </w:rPr>
+        <w:t>It can only be implemented with parent-child relationship</w:t>
+      </w:r>
+    </w:p>
+    <w:p>
+      <w:pPr>
+        <w:pStyle w:val="ListParagraph"/>
+        <w:numPr>
+          <w:ilvl w:val="3"/>
+          <w:numId w:val="2"/>
+        </w:numPr>
+        <w:rPr>
+          <w:rStyle w:val="ui-provider"/>
+          <w:b/>
+          <w:bCs/>
+          <w:lang w:val="en-US"/>
+        </w:rPr>
+      </w:pPr>
+      <w:r>
+        <w:rPr>
+          <w:rStyle w:val="ui-provider"/>
+          <w:lang w:val="en-US"/>
+        </w:rPr>
+        <w:t xml:space="preserve">Even the return type should match except </w:t>
+      </w:r>
+      <w:r>
+        <w:rPr>
+          <w:rStyle w:val="ui-provider"/>
+          <w:lang w:val="en-US"/>
+        </w:rPr>
+        <w:t xml:space="preserve">the </w:t>
+      </w:r>
+      <w:r>
+        <w:rPr>
+          <w:rStyle w:val="ui-provider"/>
+          <w:b/>
+          <w:bCs/>
+          <w:lang w:val="en-US"/>
+        </w:rPr>
+        <w:t>Covariant return type</w:t>
+      </w:r>
+    </w:p>
+    <w:p>
+      <w:pPr>
+        <w:pStyle w:val="ListParagraph"/>
+        <w:numPr>
+          <w:ilvl w:val="3"/>
+          <w:numId w:val="2"/>
+        </w:numPr>
+        <w:rPr>
+          <w:rStyle w:val="ui-provider"/>
+          <w:lang w:val="en-US"/>
+        </w:rPr>
+      </w:pPr>
+      <w:r>
+        <w:rPr>
+          <w:rStyle w:val="ui-provider"/>
+          <w:lang w:val="en-US"/>
+        </w:rPr>
+        <w:t>Cannot restrict the access level in the child class</w:t>
+      </w:r>
+    </w:p>
+    <w:p>
+      <w:pPr>
+        <w:pStyle w:val="ListParagraph"/>
+        <w:numPr>
+          <w:ilvl w:val="3"/>
+          <w:numId w:val="2"/>
+        </w:numPr>
+        <w:rPr>
+          <w:rStyle w:val="ui-provider"/>
+          <w:lang w:val="en-US"/>
+        </w:rPr>
+      </w:pPr>
+      <w:r>
+        <w:rPr>
+          <w:rStyle w:val="ui-provider"/>
+          <w:lang w:val="en-US"/>
+        </w:rPr>
+        <w:t>Cannot throw an exception that is less specific to the parent clas</w:t>
+      </w:r>
+      <w:r>
+        <w:rPr>
+          <w:rStyle w:val="ui-provider"/>
+          <w:lang w:val="en-US"/>
+        </w:rPr>
+        <w:t>s</w:t>
+      </w:r>
+    </w:p>
+    <w:p>
+      <w:pPr>
+        <w:pStyle w:val="ListParagraph"/>
+        <w:numPr>
+          <w:ilvl w:val="1"/>
+          <w:numId w:val="2"/>
+        </w:numPr>
+        <w:rPr>
+          <w:rStyle w:val="ui-provider"/>
+          <w:lang w:val="en-US"/>
+        </w:rPr>
+      </w:pPr>
+      <w:r>
+        <w:rPr>
+          <w:rStyle w:val="ui-provider"/>
+          <w:lang w:val="en-US"/>
+        </w:rPr>
+        <w:t>Inheritance</w:t>
+      </w:r>
+      <w:r>
+        <w:rPr>
+          <w:rStyle w:val="ui-provider"/>
+          <w:lang w:val="en-US"/>
+        </w:rPr>
+        <w:t xml:space="preserve"> : Reusability</w:t>
       </w:r>
     </w:p>
     <w:p>
@@ -2721,87 +3527,7 @@
           <w:rStyle w:val="ui-provider"/>
           <w:lang w:val="en-US"/>
         </w:rPr>
-        <w:t>Access Specifier</w:t>
-      </w:r>
-    </w:p>
-    <w:p>
-      <w:pPr>
-        <w:pStyle w:val="ListParagraph"/>
-        <w:numPr>
-          <w:ilvl w:val="1"/>
-          <w:numId w:val="2"/>
-        </w:numPr>
-        <w:rPr>
-          <w:rStyle w:val="ui-provider"/>
-          <w:lang w:val="en-US"/>
-        </w:rPr>
-      </w:pPr>
-      <w:r>
-        <w:rPr>
-          <w:rStyle w:val="ui-provider"/>
-          <w:lang w:val="en-US"/>
-        </w:rPr>
-        <w:t xml:space="preserve">private </w:t>
-      </w:r>
-    </w:p>
-    <w:p>
-      <w:pPr>
-        <w:pStyle w:val="ListParagraph"/>
-        <w:numPr>
-          <w:ilvl w:val="1"/>
-          <w:numId w:val="2"/>
-        </w:numPr>
-        <w:rPr>
-          <w:rStyle w:val="ui-provider"/>
-          <w:lang w:val="en-US"/>
-        </w:rPr>
-      </w:pPr>
-      <w:r>
-        <w:rPr>
-          <w:rStyle w:val="ui-provider"/>
-          <w:lang w:val="en-US"/>
-        </w:rPr>
-        <w:t>protected</w:t>
-      </w:r>
-    </w:p>
-    <w:p>
-      <w:pPr>
-        <w:pStyle w:val="ListParagraph"/>
-        <w:numPr>
-          <w:ilvl w:val="1"/>
-          <w:numId w:val="2"/>
-        </w:numPr>
-        <w:rPr>
-          <w:rStyle w:val="ui-provider"/>
-          <w:lang w:val="en-US"/>
-        </w:rPr>
-      </w:pPr>
-      <w:r>
-        <w:rPr>
-          <w:rStyle w:val="ui-provider"/>
-          <w:lang w:val="en-US"/>
-        </w:rPr>
-        <w:t xml:space="preserve">public </w:t>
-      </w:r>
-    </w:p>
-    <w:p>
-      <w:pPr>
-        <w:pStyle w:val="ListParagraph"/>
-        <w:numPr>
-          <w:ilvl w:val="1"/>
-          <w:numId w:val="2"/>
-        </w:numPr>
-        <w:rPr>
-          <w:rStyle w:val="ui-provider"/>
-          <w:lang w:val="en-US"/>
-        </w:rPr>
-      </w:pPr>
-      <w:r>
-        <w:rPr>
-          <w:rStyle w:val="ui-provider"/>
-          <w:lang w:val="en-US"/>
-        </w:rPr>
-        <w:t>default =&gt; is not a keyword for access specifier but if none mentioned its default</w:t>
+        <w:t>String : explored various method. VVIMP use equals to compare 2 strings</w:t>
       </w:r>
     </w:p>
     <w:p>
@@ -2821,113 +3547,552 @@
           <w:rStyle w:val="ui-provider"/>
           <w:lang w:val="en-US"/>
         </w:rPr>
-        <w:t>this keyword</w:t>
-      </w:r>
-    </w:p>
-    <w:p>
-      <w:pPr>
-        <w:pStyle w:val="ListParagraph"/>
-        <w:numPr>
-          <w:ilvl w:val="1"/>
-          <w:numId w:val="2"/>
-        </w:numPr>
-        <w:rPr>
-          <w:rStyle w:val="ui-provider"/>
-          <w:lang w:val="en-US"/>
-        </w:rPr>
-      </w:pPr>
-      <w:r>
-        <w:rPr>
-          <w:rStyle w:val="ui-provider"/>
-          <w:lang w:val="en-US"/>
-        </w:rPr>
-        <w:t>used to resolve naming conflicts if local variable and instance variable name is same</w:t>
-      </w:r>
-    </w:p>
-    <w:p>
-      <w:pPr>
-        <w:pStyle w:val="ListParagraph"/>
-        <w:numPr>
-          <w:ilvl w:val="1"/>
-          <w:numId w:val="2"/>
-        </w:numPr>
-        <w:rPr>
-          <w:rStyle w:val="ui-provider"/>
-          <w:lang w:val="en-US"/>
-        </w:rPr>
-      </w:pPr>
-      <w:r>
-        <w:rPr>
-          <w:rStyle w:val="ui-provider"/>
-          <w:lang w:val="en-US"/>
-        </w:rPr>
-        <w:t>used to call other methods of same class</w:t>
-      </w:r>
-    </w:p>
-    <w:p>
-      <w:pPr>
-        <w:pStyle w:val="ListParagraph"/>
-        <w:numPr>
-          <w:ilvl w:val="1"/>
-          <w:numId w:val="2"/>
-        </w:numPr>
-        <w:rPr>
-          <w:rStyle w:val="ui-provider"/>
-          <w:lang w:val="en-US"/>
-        </w:rPr>
-      </w:pPr>
-      <w:r>
-        <w:rPr>
-          <w:rStyle w:val="ui-provider"/>
-          <w:lang w:val="en-US"/>
-        </w:rPr>
-        <w:t>used to call other constructor of the same class</w:t>
-      </w:r>
-    </w:p>
-    <w:p>
-      <w:pPr>
-        <w:pStyle w:val="ListParagraph"/>
-        <w:numPr>
-          <w:ilvl w:val="1"/>
-          <w:numId w:val="2"/>
-        </w:numPr>
-        <w:rPr>
-          <w:rStyle w:val="ui-provider"/>
-          <w:lang w:val="en-US"/>
-        </w:rPr>
-      </w:pPr>
-      <w:r>
-        <w:rPr>
-          <w:rStyle w:val="ui-provider"/>
-          <w:lang w:val="en-US"/>
-        </w:rPr>
-        <w:t>If using this to call a constructor it has to be the 1</w:t>
-      </w:r>
-      <w:r>
-        <w:rPr>
-          <w:rStyle w:val="ui-provider"/>
-          <w:vertAlign w:val="superscript"/>
-          <w:lang w:val="en-US"/>
-        </w:rPr>
-        <w:t>st</w:t>
-      </w:r>
-      <w:r>
-        <w:rPr>
-          <w:rStyle w:val="ui-provider"/>
-          <w:lang w:val="en-US"/>
-        </w:rPr>
-        <w:t xml:space="preserve"> statement in the calling constructor</w:t>
-      </w:r>
-    </w:p>
-    <w:p>
-      <w:pPr>
-        <w:pStyle w:val="ListParagraph"/>
-        <w:ind w:left="2880"/>
-        <w:rPr>
-          <w:rStyle w:val="ui-provider"/>
-          <w:lang w:val="en-US"/>
-        </w:rPr>
-      </w:pPr>
+        <w:t xml:space="preserve">Static modifier : </w:t>
+      </w:r>
+    </w:p>
+    <w:p>
+      <w:pPr>
+        <w:pStyle w:val="ListParagraph"/>
+        <w:numPr>
+          <w:ilvl w:val="1"/>
+          <w:numId w:val="2"/>
+        </w:numPr>
+        <w:rPr>
+          <w:rStyle w:val="ui-provider"/>
+          <w:lang w:val="en-US"/>
+        </w:rPr>
+      </w:pPr>
+      <w:r>
+        <w:rPr>
+          <w:rStyle w:val="ui-provider"/>
+          <w:lang w:val="en-US"/>
+        </w:rPr>
+        <w:t>Also called as class variables</w:t>
+      </w:r>
+    </w:p>
+    <w:p>
+      <w:pPr>
+        <w:pStyle w:val="ListParagraph"/>
+        <w:numPr>
+          <w:ilvl w:val="1"/>
+          <w:numId w:val="2"/>
+        </w:numPr>
+        <w:rPr>
+          <w:rStyle w:val="ui-provider"/>
+          <w:lang w:val="en-US"/>
+        </w:rPr>
+      </w:pPr>
+      <w:r>
+        <w:rPr>
+          <w:rStyle w:val="ui-provider"/>
+          <w:lang w:val="en-US"/>
+        </w:rPr>
+        <w:t>static is a modifier =&gt; instance variables, methods, inner classes</w:t>
+      </w:r>
+    </w:p>
+    <w:p>
+      <w:pPr>
+        <w:pStyle w:val="ListParagraph"/>
+        <w:numPr>
+          <w:ilvl w:val="1"/>
+          <w:numId w:val="2"/>
+        </w:numPr>
+        <w:rPr>
+          <w:rStyle w:val="ui-provider"/>
+          <w:lang w:val="en-US"/>
+        </w:rPr>
+      </w:pPr>
+      <w:r>
+        <w:rPr>
+          <w:rStyle w:val="ui-provider"/>
+          <w:lang w:val="en-US"/>
+        </w:rPr>
+        <w:t>CANNOT use on local variables or outer class</w:t>
+      </w:r>
+    </w:p>
+    <w:p>
+      <w:pPr>
+        <w:pStyle w:val="ListParagraph"/>
+        <w:numPr>
+          <w:ilvl w:val="1"/>
+          <w:numId w:val="2"/>
+        </w:numPr>
+        <w:rPr>
+          <w:rStyle w:val="ui-provider"/>
+          <w:lang w:val="en-US"/>
+        </w:rPr>
+      </w:pPr>
+      <w:r>
+        <w:rPr>
+          <w:rStyle w:val="ui-provider"/>
+          <w:lang w:val="en-US"/>
+        </w:rPr>
+        <w:t>static members are also called as class variables =&gt; global data</w:t>
+      </w:r>
+    </w:p>
+    <w:p>
+      <w:pPr>
+        <w:pStyle w:val="ListParagraph"/>
+        <w:numPr>
+          <w:ilvl w:val="1"/>
+          <w:numId w:val="2"/>
+        </w:numPr>
+        <w:rPr>
+          <w:rStyle w:val="ui-provider"/>
+          <w:lang w:val="en-US"/>
+        </w:rPr>
+      </w:pPr>
+      <w:r>
+        <w:rPr>
+          <w:rStyle w:val="ui-provider"/>
+          <w:lang w:val="en-US"/>
+        </w:rPr>
+        <w:t>static members do not require object of the class rather can directly be accessed</w:t>
+      </w:r>
+      <w:r>
+        <w:rPr>
+          <w:rStyle w:val="ui-provider"/>
+          <w:lang w:val="en-US"/>
+        </w:rPr>
+        <w:t xml:space="preserve"> </w:t>
+      </w:r>
+      <w:r>
+        <w:rPr>
+          <w:rStyle w:val="ui-provider"/>
+          <w:lang w:val="en-US"/>
+        </w:rPr>
+        <w:t>using classname</w:t>
+      </w:r>
+    </w:p>
+    <w:p>
+      <w:pPr>
+        <w:pStyle w:val="ListParagraph"/>
+        <w:numPr>
+          <w:ilvl w:val="1"/>
+          <w:numId w:val="2"/>
+        </w:numPr>
+        <w:rPr>
+          <w:rStyle w:val="ui-provider"/>
+          <w:lang w:val="en-US"/>
+        </w:rPr>
+      </w:pPr>
+      <w:r>
+        <w:rPr>
+          <w:rStyle w:val="ui-provider"/>
+          <w:lang w:val="en-US"/>
+        </w:rPr>
+        <w:t>static methods can directly access other static members but can access</w:t>
+      </w:r>
+      <w:r>
+        <w:rPr>
+          <w:rStyle w:val="ui-provider"/>
+          <w:lang w:val="en-US"/>
+        </w:rPr>
+        <w:t xml:space="preserve"> </w:t>
+      </w:r>
+      <w:r>
+        <w:rPr>
+          <w:rStyle w:val="ui-provider"/>
+          <w:lang w:val="en-US"/>
+        </w:rPr>
+        <w:t>non-static members only via objects</w:t>
+      </w:r>
+    </w:p>
+    <w:p>
+      <w:pPr>
+        <w:pStyle w:val="ListParagraph"/>
+        <w:numPr>
+          <w:ilvl w:val="1"/>
+          <w:numId w:val="2"/>
+        </w:numPr>
+        <w:rPr>
+          <w:rStyle w:val="ui-provider"/>
+          <w:lang w:val="en-US"/>
+        </w:rPr>
+      </w:pPr>
+      <w:r>
+        <w:rPr>
+          <w:rStyle w:val="ui-provider"/>
+          <w:lang w:val="en-US"/>
+        </w:rPr>
+        <w:t>non-static members can access other static or non-static members directly</w:t>
+      </w:r>
+    </w:p>
+    <w:p>
+      <w:pPr>
+        <w:pStyle w:val="ListParagraph"/>
+        <w:numPr>
+          <w:ilvl w:val="1"/>
+          <w:numId w:val="2"/>
+        </w:numPr>
+        <w:rPr>
+          <w:rStyle w:val="ui-provider"/>
+          <w:lang w:val="en-US"/>
+        </w:rPr>
+      </w:pPr>
+      <w:r>
+        <w:rPr>
+          <w:rStyle w:val="ui-provider"/>
+          <w:lang w:val="en-US"/>
+        </w:rPr>
+        <w:t>this keyword is not accessible inside a static method</w:t>
+      </w:r>
+    </w:p>
+    <w:p>
+      <w:pPr>
+        <w:rPr>
+          <w:rStyle w:val="ui-provider"/>
+          <w:lang w:val="en-US"/>
+        </w:rPr>
+      </w:pPr>
+      <w:r>
+        <w:rPr>
+          <w:rStyle w:val="ui-provider"/>
+          <w:lang w:val="en-US"/>
+        </w:rPr>
+        <w:br/>
+      </w:r>
+    </w:p>
+    <w:p>
+      <w:pPr>
+        <w:rPr>
+          <w:rStyle w:val="ui-provider"/>
+          <w:lang w:val="en-US"/>
+        </w:rPr>
+      </w:pPr>
+    </w:p>
+    <w:p>
+      <w:pPr>
+        <w:rPr>
+          <w:rStyle w:val="ui-provider"/>
+          <w:lang w:val="en-US"/>
+        </w:rPr>
+      </w:pPr>
+    </w:p>
+    <w:p>
+      <w:pPr>
+        <w:rPr>
+          <w:rStyle w:val="ui-provider"/>
+          <w:lang w:val="en-US"/>
+        </w:rPr>
+      </w:pPr>
+    </w:p>
+    <w:p>
+      <w:pPr>
+        <w:rPr>
+          <w:rStyle w:val="ui-provider"/>
+          <w:lang w:val="en-US"/>
+        </w:rPr>
+      </w:pPr>
+    </w:p>
+    <w:p>
+      <w:pPr>
+        <w:rPr>
+          <w:rStyle w:val="ui-provider"/>
+          <w:lang w:val="en-US"/>
+        </w:rPr>
+      </w:pPr>
+    </w:p>
+    <w:p>
+      <w:pPr>
+        <w:rPr>
+          <w:rStyle w:val="ui-provider"/>
+          <w:lang w:val="en-US"/>
+        </w:rPr>
+      </w:pPr>
+    </w:p>
+    <w:p>
+      <w:pPr>
+        <w:rPr>
+          <w:rStyle w:val="ui-provider"/>
+          <w:b/>
+          <w:bCs/>
+          <w:sz w:val="40"/>
+          <w:szCs w:val="40"/>
+          <w:lang w:val="en-US"/>
+        </w:rPr>
+      </w:pPr>
+      <w:r>
+        <w:rPr>
+          <w:rStyle w:val="ui-provider"/>
+          <w:b/>
+          <w:bCs/>
+          <w:sz w:val="40"/>
+          <w:szCs w:val="40"/>
+          <w:lang w:val="en-US"/>
+        </w:rPr>
+        <w:lastRenderedPageBreak/>
+        <w:t>Inheritance</w:t>
+      </w:r>
+    </w:p>
+    <w:p>
+      <w:pPr>
+        <w:rPr>
+          <w:rStyle w:val="ui-provider"/>
+          <w:lang w:val="en-US"/>
+        </w:rPr>
+      </w:pPr>
+    </w:p>
+    <w:p>
+      <w:pPr>
+        <w:pStyle w:val="ListParagraph"/>
+        <w:numPr>
+          <w:ilvl w:val="0"/>
+          <w:numId w:val="4"/>
+        </w:numPr>
+        <w:rPr>
+          <w:rStyle w:val="ui-provider"/>
+          <w:lang w:val="en-US"/>
+        </w:rPr>
+      </w:pPr>
+      <w:r>
+        <w:rPr>
+          <w:rStyle w:val="ui-provider"/>
+          <w:lang w:val="en-US"/>
+        </w:rPr>
+        <w:t>use the extends keyword</w:t>
+      </w:r>
+    </w:p>
+    <w:p>
+      <w:pPr>
+        <w:pStyle w:val="ListParagraph"/>
+        <w:numPr>
+          <w:ilvl w:val="0"/>
+          <w:numId w:val="4"/>
+        </w:numPr>
+        <w:rPr>
+          <w:rStyle w:val="ui-provider"/>
+          <w:lang w:val="en-US"/>
+        </w:rPr>
+      </w:pPr>
+      <w:r>
+        <w:rPr>
+          <w:rStyle w:val="ui-provider"/>
+          <w:lang w:val="en-US"/>
+        </w:rPr>
+        <w:t>Whenever object of the child class is created, first the topmost parent object i</w:t>
+      </w:r>
+      <w:r>
+        <w:rPr>
+          <w:rStyle w:val="ui-provider"/>
+          <w:lang w:val="en-US"/>
+        </w:rPr>
+        <w:t>s</w:t>
+      </w:r>
+      <w:r>
+        <w:rPr>
+          <w:rStyle w:val="ui-provider"/>
+          <w:lang w:val="en-US"/>
+        </w:rPr>
+        <w:t xml:space="preserve"> created and flows down the hierarchy</w:t>
+      </w:r>
+      <w:r>
+        <w:rPr>
+          <w:rStyle w:val="ui-provider"/>
+          <w:lang w:val="en-US"/>
+        </w:rPr>
+        <w:t>. The constructor of topmost parent is called first</w:t>
+      </w:r>
+    </w:p>
+    <w:p>
+      <w:pPr>
+        <w:pStyle w:val="ListParagraph"/>
+        <w:numPr>
+          <w:ilvl w:val="0"/>
+          <w:numId w:val="4"/>
+        </w:numPr>
+        <w:rPr>
+          <w:rStyle w:val="ui-provider"/>
+          <w:lang w:val="en-US"/>
+        </w:rPr>
+      </w:pPr>
+      <w:r>
+        <w:rPr>
+          <w:rStyle w:val="ui-provider"/>
+          <w:lang w:val="en-US"/>
+        </w:rPr>
+        <w:t>Child class inherits all the members of the class except private members and constructor</w:t>
+      </w:r>
+    </w:p>
+    <w:p>
+      <w:pPr>
+        <w:pStyle w:val="ListParagraph"/>
+        <w:numPr>
+          <w:ilvl w:val="0"/>
+          <w:numId w:val="4"/>
+        </w:numPr>
+        <w:rPr>
+          <w:rStyle w:val="ui-provider"/>
+          <w:lang w:val="en-US"/>
+        </w:rPr>
+      </w:pPr>
+      <w:r>
+        <w:rPr>
+          <w:rStyle w:val="ui-provider"/>
+          <w:lang w:val="en-US"/>
+        </w:rPr>
+        <w:t>Super keyword is used</w:t>
+      </w:r>
+    </w:p>
+    <w:p>
+      <w:pPr>
+        <w:pStyle w:val="ListParagraph"/>
+        <w:numPr>
+          <w:ilvl w:val="1"/>
+          <w:numId w:val="4"/>
+        </w:numPr>
+        <w:rPr>
+          <w:rStyle w:val="ui-provider"/>
+          <w:lang w:val="en-US"/>
+        </w:rPr>
+      </w:pPr>
+      <w:r>
+        <w:rPr>
+          <w:rStyle w:val="ui-provider"/>
+          <w:lang w:val="en-US"/>
+        </w:rPr>
+        <w:t>To call the parent class constructor</w:t>
+      </w:r>
+    </w:p>
+    <w:p>
+      <w:pPr>
+        <w:pStyle w:val="ListParagraph"/>
+        <w:numPr>
+          <w:ilvl w:val="1"/>
+          <w:numId w:val="4"/>
+        </w:numPr>
+        <w:rPr>
+          <w:rStyle w:val="ui-provider"/>
+          <w:lang w:val="en-US"/>
+        </w:rPr>
+      </w:pPr>
+      <w:r>
+        <w:rPr>
+          <w:rStyle w:val="ui-provider"/>
+          <w:lang w:val="en-US"/>
+        </w:rPr>
+        <w:t>To invoke the parent class members</w:t>
+      </w:r>
+    </w:p>
+    <w:p>
+      <w:pPr>
+        <w:pStyle w:val="ListParagraph"/>
+        <w:numPr>
+          <w:ilvl w:val="0"/>
+          <w:numId w:val="4"/>
+        </w:numPr>
+        <w:rPr>
+          <w:rStyle w:val="ui-provider"/>
+          <w:lang w:val="en-US"/>
+        </w:rPr>
+      </w:pPr>
+      <w:r>
+        <w:rPr>
+          <w:rStyle w:val="ui-provider"/>
+          <w:lang w:val="en-US"/>
+        </w:rPr>
+        <w:t>If parent class has no constructors at all then child class can be created without explicitly making a call to super()</w:t>
+      </w:r>
+    </w:p>
+    <w:p>
+      <w:pPr>
+        <w:pStyle w:val="ListParagraph"/>
+        <w:numPr>
+          <w:ilvl w:val="0"/>
+          <w:numId w:val="4"/>
+        </w:numPr>
+        <w:rPr>
+          <w:rStyle w:val="ui-provider"/>
+          <w:lang w:val="en-US"/>
+        </w:rPr>
+      </w:pPr>
+      <w:r>
+        <w:rPr>
+          <w:rStyle w:val="ui-provider"/>
+          <w:lang w:val="en-US"/>
+        </w:rPr>
+        <w:t>If parent class has a parameterized constructor and no default constructor then child class has to mandatorily call the parameterized constructor using super passing in the values for the parameters of the parent constructor</w:t>
+      </w:r>
+    </w:p>
+    <w:p>
+      <w:pPr>
+        <w:pStyle w:val="ListParagraph"/>
+        <w:numPr>
+          <w:ilvl w:val="0"/>
+          <w:numId w:val="4"/>
+        </w:numPr>
+        <w:rPr>
+          <w:rStyle w:val="ui-provider"/>
+          <w:lang w:val="en-US"/>
+        </w:rPr>
+      </w:pPr>
+      <w:r>
+        <w:rPr>
+          <w:rStyle w:val="ui-provider"/>
+          <w:lang w:val="en-US"/>
+        </w:rPr>
+        <w:t>Hence we say do create a default may be an empty constructor if parent class has even one parameterized constructor</w:t>
+      </w:r>
+    </w:p>
+    <w:p>
+      <w:pPr>
+        <w:pStyle w:val="ListParagraph"/>
+        <w:numPr>
+          <w:ilvl w:val="0"/>
+          <w:numId w:val="4"/>
+        </w:numPr>
+        <w:rPr>
+          <w:rStyle w:val="ui-provider"/>
+          <w:lang w:val="en-US"/>
+        </w:rPr>
+      </w:pPr>
+      <w:r>
+        <w:rPr>
+          <w:rStyle w:val="ui-provider"/>
+          <w:lang w:val="en-US"/>
+        </w:rPr>
+        <w:t>Overriding</w:t>
+      </w:r>
+    </w:p>
+    <w:p>
+      <w:pPr>
+        <w:pStyle w:val="ListParagraph"/>
+        <w:numPr>
+          <w:ilvl w:val="0"/>
+          <w:numId w:val="4"/>
+        </w:numPr>
+        <w:rPr>
+          <w:rStyle w:val="ui-provider"/>
+          <w:lang w:val="en-US"/>
+        </w:rPr>
+      </w:pPr>
+      <w:r>
+        <w:rPr>
+          <w:rStyle w:val="ui-provider"/>
+          <w:lang w:val="en-US"/>
+        </w:rPr>
+        <w:t>Object class =&gt; is the super class which all class by default inherit irrespective we write extends Object or not</w:t>
+      </w:r>
+    </w:p>
+    <w:p>
+      <w:pPr>
+        <w:pStyle w:val="ListParagraph"/>
+        <w:numPr>
+          <w:ilvl w:val="0"/>
+          <w:numId w:val="4"/>
+        </w:numPr>
+        <w:rPr>
+          <w:rStyle w:val="ui-provider"/>
+          <w:lang w:val="en-US"/>
+        </w:rPr>
+      </w:pPr>
+      <w:r>
+        <w:rPr>
+          <w:rStyle w:val="ui-provider"/>
+          <w:lang w:val="en-US"/>
+        </w:rPr>
+        <w:t>Memory : Stack , heap and string pool</w:t>
+      </w:r>
     </w:p>
     <w:p>
       <w:pPr>
@@ -2964,6 +4129,95 @@
 <file path=word/numbering.xml><?xml version="1.0" encoding="utf-8"?>
 <w:numbering xmlns:wpc="http://schemas.microsoft.com/office/word/2010/wordprocessingCanvas" xmlns:cx="http://schemas.microsoft.com/office/drawing/2014/chartex" xmlns:cx1="http://schemas.microsoft.com/office/drawing/2015/9/8/chartex" xmlns:cx2="http://schemas.microsoft.com/office/drawing/2015/10/21/chartex" xmlns:cx3="http://schemas.microsoft.com/office/drawing/2016/5/9/chartex" xmlns:cx4="http://schemas.microsoft.com/office/drawing/2016/5/10/chartex" xmlns:cx5="http://schemas.microsoft.com/office/drawing/2016/5/11/chartex" xmlns:cx6="http://schemas.microsoft.com/office/drawing/2016/5/12/chartex" xmlns:cx7="http://schemas.microsoft.com/office/drawing/2016/5/13/chartex" xmlns:cx8="http://schemas.microsoft.com/office/drawing/2016/5/14/chartex" xmlns:mc="http://schemas.openxmlformats.org/markup-compatibility/2006" xmlns:aink="http://schemas.microsoft.com/office/drawing/2016/ink" xmlns:am3d="http://schemas.microsoft.com/office/drawing/2017/model3d" xmlns:o="urn:schemas-microsoft-com:office:office" xmlns:oel="http://schemas.microsoft.com/office/2019/extlst" xmlns:r="http://schemas.openxmlformats.org/officeDocument/2006/relationships" xmlns:m="http://schemas.openxmlformats.org/officeDocument/2006/math" xmlns:v="urn:schemas-microsoft-com:vml" xmlns:wp14="http://schemas.microsoft.com/office/word/2010/wordprocessingDrawing" xmlns:wp="http://schemas.openxmlformats.org/drawingml/2006/wordprocessingDrawing" xmlns:w10="urn:schemas-microsoft-com:office:word" xmlns:w="http://schemas.openxmlformats.org/wordprocessingml/2006/main" xmlns:w14="http://schemas.microsoft.com/office/word/2010/wordml" xmlns:w15="http://schemas.microsoft.com/office/word/2012/wordml" xmlns:w16cex="http://schemas.microsoft.com/office/word/2018/wordml/cex" xmlns:w16cid="http://schemas.microsoft.com/office/word/2016/wordml/cid" xmlns:w16="http://schemas.microsoft.com/office/word/2018/wordml" xmlns:w16sdtdh="http://schemas.microsoft.com/office/word/2020/wordml/sdtdatahash" xmlns:w16se="http://schemas.microsoft.com/office/word/2015/wordml/symex" xmlns:wpg="http://schemas.microsoft.com/office/word/2010/wordprocessingGroup" xmlns:wpi="http://schemas.microsoft.com/office/word/2010/wordprocessingInk" xmlns:wne="http://schemas.microsoft.com/office/word/2006/wordml" xmlns:wps="http://schemas.microsoft.com/office/word/2010/wordprocessingShape" mc:Ignorable="w14 w15 w16se w16cid w16 w16cex w16sdtdh wp14">
   <w:abstractNum w:abstractNumId="0" w15:restartNumberingAfterBreak="0">
+    <w:nsid w:val="1AD51D4B"/>
+    <w:multiLevelType w:val="hybridMultilevel"/>
+    <w:tmpl w:val="15B88660"/>
+    <w:lvl w:ilvl="0" w:tplc="FFFFFFFF">
+      <w:start w:val="1"/>
+      <w:numFmt w:val="decimal"/>
+      <w:lvlText w:val="%1."/>
+      <w:lvlJc w:val="left"/>
+      <w:pPr>
+        <w:ind w:left="720" w:hanging="360"/>
+      </w:pPr>
+      <w:rPr>
+        <w:rFonts w:hint="default"/>
+      </w:rPr>
+    </w:lvl>
+    <w:lvl w:ilvl="1" w:tplc="FFFFFFFF">
+      <w:start w:val="1"/>
+      <w:numFmt w:val="lowerLetter"/>
+      <w:lvlText w:val="%2."/>
+      <w:lvlJc w:val="left"/>
+      <w:pPr>
+        <w:ind w:left="1440" w:hanging="360"/>
+      </w:pPr>
+    </w:lvl>
+    <w:lvl w:ilvl="2" w:tplc="FFFFFFFF">
+      <w:start w:val="1"/>
+      <w:numFmt w:val="lowerRoman"/>
+      <w:lvlText w:val="%3."/>
+      <w:lvlJc w:val="right"/>
+      <w:pPr>
+        <w:ind w:left="2160" w:hanging="180"/>
+      </w:pPr>
+    </w:lvl>
+    <w:lvl w:ilvl="3" w:tplc="FFFFFFFF">
+      <w:start w:val="1"/>
+      <w:numFmt w:val="decimal"/>
+      <w:lvlText w:val="%4."/>
+      <w:lvlJc w:val="left"/>
+      <w:pPr>
+        <w:ind w:left="2880" w:hanging="360"/>
+      </w:pPr>
+    </w:lvl>
+    <w:lvl w:ilvl="4" w:tplc="FFFFFFFF" w:tentative="1">
+      <w:start w:val="1"/>
+      <w:numFmt w:val="lowerLetter"/>
+      <w:lvlText w:val="%5."/>
+      <w:lvlJc w:val="left"/>
+      <w:pPr>
+        <w:ind w:left="3600" w:hanging="360"/>
+      </w:pPr>
+    </w:lvl>
+    <w:lvl w:ilvl="5" w:tplc="FFFFFFFF" w:tentative="1">
+      <w:start w:val="1"/>
+      <w:numFmt w:val="lowerRoman"/>
+      <w:lvlText w:val="%6."/>
+      <w:lvlJc w:val="right"/>
+      <w:pPr>
+        <w:ind w:left="4320" w:hanging="180"/>
+      </w:pPr>
+    </w:lvl>
+    <w:lvl w:ilvl="6" w:tplc="FFFFFFFF" w:tentative="1">
+      <w:start w:val="1"/>
+      <w:numFmt w:val="decimal"/>
+      <w:lvlText w:val="%7."/>
+      <w:lvlJc w:val="left"/>
+      <w:pPr>
+        <w:ind w:left="5040" w:hanging="360"/>
+      </w:pPr>
+    </w:lvl>
+    <w:lvl w:ilvl="7" w:tplc="FFFFFFFF" w:tentative="1">
+      <w:start w:val="1"/>
+      <w:numFmt w:val="lowerLetter"/>
+      <w:lvlText w:val="%8."/>
+      <w:lvlJc w:val="left"/>
+      <w:pPr>
+        <w:ind w:left="5760" w:hanging="360"/>
+      </w:pPr>
+    </w:lvl>
+    <w:lvl w:ilvl="8" w:tplc="FFFFFFFF" w:tentative="1">
+      <w:start w:val="1"/>
+      <w:numFmt w:val="lowerRoman"/>
+      <w:lvlText w:val="%9."/>
+      <w:lvlJc w:val="right"/>
+      <w:pPr>
+        <w:ind w:left="6480" w:hanging="180"/>
+      </w:pPr>
+    </w:lvl>
+  </w:abstractNum>
+  <w:abstractNum w:abstractNumId="1" w15:restartNumberingAfterBreak="0">
     <w:nsid w:val="2029772D"/>
     <w:multiLevelType w:val="hybridMultilevel"/>
     <w:tmpl w:val="E8FED998"/>
@@ -3052,7 +4306,7 @@
       </w:pPr>
     </w:lvl>
   </w:abstractNum>
-  <w:abstractNum w:abstractNumId="1" w15:restartNumberingAfterBreak="0">
+  <w:abstractNum w:abstractNumId="2" w15:restartNumberingAfterBreak="0">
     <w:nsid w:val="39ED01D6"/>
     <w:multiLevelType w:val="hybridMultilevel"/>
     <w:tmpl w:val="15B88660"/>
@@ -3141,11 +4395,106 @@
       </w:pPr>
     </w:lvl>
   </w:abstractNum>
+  <w:abstractNum w:abstractNumId="3" w15:restartNumberingAfterBreak="0">
+    <w:nsid w:val="47CF0896"/>
+    <w:multiLevelType w:val="hybridMultilevel"/>
+    <w:tmpl w:val="15B88660"/>
+    <w:lvl w:ilvl="0" w:tplc="FFFFFFFF">
+      <w:start w:val="1"/>
+      <w:numFmt w:val="decimal"/>
+      <w:lvlText w:val="%1."/>
+      <w:lvlJc w:val="left"/>
+      <w:pPr>
+        <w:ind w:left="720" w:hanging="360"/>
+      </w:pPr>
+      <w:rPr>
+        <w:rFonts w:hint="default"/>
+      </w:rPr>
+    </w:lvl>
+    <w:lvl w:ilvl="1" w:tplc="FFFFFFFF">
+      <w:start w:val="1"/>
+      <w:numFmt w:val="lowerLetter"/>
+      <w:lvlText w:val="%2."/>
+      <w:lvlJc w:val="left"/>
+      <w:pPr>
+        <w:ind w:left="1440" w:hanging="360"/>
+      </w:pPr>
+    </w:lvl>
+    <w:lvl w:ilvl="2" w:tplc="FFFFFFFF">
+      <w:start w:val="1"/>
+      <w:numFmt w:val="lowerRoman"/>
+      <w:lvlText w:val="%3."/>
+      <w:lvlJc w:val="right"/>
+      <w:pPr>
+        <w:ind w:left="2160" w:hanging="180"/>
+      </w:pPr>
+    </w:lvl>
+    <w:lvl w:ilvl="3" w:tplc="FFFFFFFF">
+      <w:start w:val="1"/>
+      <w:numFmt w:val="decimal"/>
+      <w:lvlText w:val="%4."/>
+      <w:lvlJc w:val="left"/>
+      <w:pPr>
+        <w:ind w:left="2880" w:hanging="360"/>
+      </w:pPr>
+    </w:lvl>
+    <w:lvl w:ilvl="4" w:tplc="FFFFFFFF" w:tentative="1">
+      <w:start w:val="1"/>
+      <w:numFmt w:val="lowerLetter"/>
+      <w:lvlText w:val="%5."/>
+      <w:lvlJc w:val="left"/>
+      <w:pPr>
+        <w:ind w:left="3600" w:hanging="360"/>
+      </w:pPr>
+    </w:lvl>
+    <w:lvl w:ilvl="5" w:tplc="FFFFFFFF" w:tentative="1">
+      <w:start w:val="1"/>
+      <w:numFmt w:val="lowerRoman"/>
+      <w:lvlText w:val="%6."/>
+      <w:lvlJc w:val="right"/>
+      <w:pPr>
+        <w:ind w:left="4320" w:hanging="180"/>
+      </w:pPr>
+    </w:lvl>
+    <w:lvl w:ilvl="6" w:tplc="FFFFFFFF" w:tentative="1">
+      <w:start w:val="1"/>
+      <w:numFmt w:val="decimal"/>
+      <w:lvlText w:val="%7."/>
+      <w:lvlJc w:val="left"/>
+      <w:pPr>
+        <w:ind w:left="5040" w:hanging="360"/>
+      </w:pPr>
+    </w:lvl>
+    <w:lvl w:ilvl="7" w:tplc="FFFFFFFF" w:tentative="1">
+      <w:start w:val="1"/>
+      <w:numFmt w:val="lowerLetter"/>
+      <w:lvlText w:val="%8."/>
+      <w:lvlJc w:val="left"/>
+      <w:pPr>
+        <w:ind w:left="5760" w:hanging="360"/>
+      </w:pPr>
+    </w:lvl>
+    <w:lvl w:ilvl="8" w:tplc="FFFFFFFF" w:tentative="1">
+      <w:start w:val="1"/>
+      <w:numFmt w:val="lowerRoman"/>
+      <w:lvlText w:val="%9."/>
+      <w:lvlJc w:val="right"/>
+      <w:pPr>
+        <w:ind w:left="6480" w:hanging="180"/>
+      </w:pPr>
+    </w:lvl>
+  </w:abstractNum>
   <w:num w:numId="1" w16cid:durableId="446703307">
-    <w:abstractNumId w:val="0"/>
+    <w:abstractNumId w:val="1"/>
   </w:num>
   <w:num w:numId="2" w16cid:durableId="1019432327">
-    <w:abstractNumId w:val="1"/>
+    <w:abstractNumId w:val="2"/>
+  </w:num>
+  <w:num w:numId="3" w16cid:durableId="442119072">
+    <w:abstractNumId w:val="3"/>
+  </w:num>
+  <w:num w:numId="4" w16cid:durableId="2068064718">
+    <w:abstractNumId w:val="0"/>
   </w:num>
 </w:numbering>
 </file>

</xml_diff>

<commit_message>
day 4 collection and task to complete for customer
</commit_message>
<xml_diff>
--- a/JavaDocs.docx
+++ b/JavaDocs.docx
@@ -275,6 +275,7 @@
           <w:lang w:val="en-US"/>
         </w:rPr>
       </w:pPr>
+      <w:proofErr w:type="spellStart"/>
       <w:r>
         <w:rPr>
           <w:rStyle w:val="ui-provider"/>
@@ -282,14 +283,16 @@
         </w:rPr>
         <w:t>LeetCode</w:t>
       </w:r>
-    </w:p>
-    <w:p>
-      <w:pPr>
-        <w:rPr>
-          <w:rStyle w:val="ui-provider"/>
-          <w:lang w:val="en-US"/>
-        </w:rPr>
-      </w:pPr>
+      <w:proofErr w:type="spellEnd"/>
+    </w:p>
+    <w:p>
+      <w:pPr>
+        <w:rPr>
+          <w:rStyle w:val="ui-provider"/>
+          <w:lang w:val="en-US"/>
+        </w:rPr>
+      </w:pPr>
+      <w:proofErr w:type="spellStart"/>
       <w:r>
         <w:rPr>
           <w:rStyle w:val="ui-provider"/>
@@ -297,14 +300,16 @@
         </w:rPr>
         <w:t>HackerRank</w:t>
       </w:r>
-    </w:p>
-    <w:p>
-      <w:pPr>
-        <w:rPr>
-          <w:rStyle w:val="ui-provider"/>
-          <w:lang w:val="en-US"/>
-        </w:rPr>
-      </w:pPr>
+      <w:proofErr w:type="spellEnd"/>
+    </w:p>
+    <w:p>
+      <w:pPr>
+        <w:rPr>
+          <w:rStyle w:val="ui-provider"/>
+          <w:lang w:val="en-US"/>
+        </w:rPr>
+      </w:pPr>
+      <w:proofErr w:type="spellStart"/>
       <w:r>
         <w:rPr>
           <w:rStyle w:val="ui-provider"/>
@@ -312,6 +317,7 @@
         </w:rPr>
         <w:t>hackerearth</w:t>
       </w:r>
+      <w:proofErr w:type="spellEnd"/>
     </w:p>
     <w:p>
       <w:pPr>
@@ -427,6 +433,7 @@
           <w:lang w:val="en-US"/>
         </w:rPr>
       </w:pPr>
+      <w:proofErr w:type="spellStart"/>
       <w:r>
         <w:rPr>
           <w:rStyle w:val="ui-provider"/>
@@ -434,14 +441,16 @@
         </w:rPr>
         <w:t>Javatpoint</w:t>
       </w:r>
-    </w:p>
-    <w:p>
-      <w:pPr>
-        <w:rPr>
-          <w:rStyle w:val="ui-provider"/>
-          <w:lang w:val="en-US"/>
-        </w:rPr>
-      </w:pPr>
+      <w:proofErr w:type="spellEnd"/>
+    </w:p>
+    <w:p>
+      <w:pPr>
+        <w:rPr>
+          <w:rStyle w:val="ui-provider"/>
+          <w:lang w:val="en-US"/>
+        </w:rPr>
+      </w:pPr>
+      <w:proofErr w:type="spellStart"/>
       <w:r>
         <w:rPr>
           <w:rStyle w:val="ui-provider"/>
@@ -449,6 +458,7 @@
         </w:rPr>
         <w:t>Tutorialspoint</w:t>
       </w:r>
+      <w:proofErr w:type="spellEnd"/>
     </w:p>
     <w:p>
       <w:pPr>
@@ -495,6 +505,7 @@
           <w:lang w:val="en-US"/>
         </w:rPr>
       </w:pPr>
+      <w:proofErr w:type="spellStart"/>
       <w:r>
         <w:rPr>
           <w:rStyle w:val="ui-provider"/>
@@ -502,14 +513,16 @@
         </w:rPr>
         <w:t>Tutorialsteacher</w:t>
       </w:r>
-    </w:p>
-    <w:p>
-      <w:pPr>
-        <w:rPr>
-          <w:rStyle w:val="ui-provider"/>
-          <w:lang w:val="en-US"/>
-        </w:rPr>
-      </w:pPr>
+      <w:proofErr w:type="spellEnd"/>
+    </w:p>
+    <w:p>
+      <w:pPr>
+        <w:rPr>
+          <w:rStyle w:val="ui-provider"/>
+          <w:lang w:val="en-US"/>
+        </w:rPr>
+      </w:pPr>
+      <w:proofErr w:type="spellStart"/>
       <w:r>
         <w:rPr>
           <w:rStyle w:val="ui-provider"/>
@@ -517,14 +530,16 @@
         </w:rPr>
         <w:t>Freecodecamp</w:t>
       </w:r>
-    </w:p>
-    <w:p>
-      <w:pPr>
-        <w:rPr>
-          <w:rStyle w:val="ui-provider"/>
-          <w:lang w:val="en-US"/>
-        </w:rPr>
-      </w:pPr>
+      <w:proofErr w:type="spellEnd"/>
+    </w:p>
+    <w:p>
+      <w:pPr>
+        <w:rPr>
+          <w:rStyle w:val="ui-provider"/>
+          <w:lang w:val="en-US"/>
+        </w:rPr>
+      </w:pPr>
+      <w:proofErr w:type="spellStart"/>
       <w:r>
         <w:rPr>
           <w:rStyle w:val="ui-provider"/>
@@ -532,6 +547,7 @@
         </w:rPr>
         <w:t>digitalocean</w:t>
       </w:r>
+      <w:proofErr w:type="spellEnd"/>
     </w:p>
     <w:p>
       <w:pPr>
@@ -563,21 +579,31 @@
           <w:lang w:val="en-US"/>
         </w:rPr>
       </w:pPr>
-      <w:r>
-        <w:rPr>
-          <w:rStyle w:val="ui-provider"/>
-          <w:lang w:val="en-US"/>
-        </w:rPr>
-        <w:t>Ofiicial website for java and spring</w:t>
-      </w:r>
-    </w:p>
-    <w:p>
-      <w:pPr>
-        <w:rPr>
-          <w:rStyle w:val="ui-provider"/>
-          <w:lang w:val="en-US"/>
-        </w:rPr>
-      </w:pPr>
+      <w:proofErr w:type="spellStart"/>
+      <w:r>
+        <w:rPr>
+          <w:rStyle w:val="ui-provider"/>
+          <w:lang w:val="en-US"/>
+        </w:rPr>
+        <w:t>Ofiicial</w:t>
+      </w:r>
+      <w:proofErr w:type="spellEnd"/>
+      <w:r>
+        <w:rPr>
+          <w:rStyle w:val="ui-provider"/>
+          <w:lang w:val="en-US"/>
+        </w:rPr>
+        <w:t xml:space="preserve"> website for java and spring</w:t>
+      </w:r>
+    </w:p>
+    <w:p>
+      <w:pPr>
+        <w:rPr>
+          <w:rStyle w:val="ui-provider"/>
+          <w:lang w:val="en-US"/>
+        </w:rPr>
+      </w:pPr>
+      <w:proofErr w:type="spellStart"/>
       <w:r>
         <w:rPr>
           <w:rStyle w:val="ui-provider"/>
@@ -585,22 +611,146 @@
         </w:rPr>
         <w:t>Baeldung</w:t>
       </w:r>
-    </w:p>
-    <w:p>
-      <w:pPr>
-        <w:rPr>
-          <w:rStyle w:val="ui-provider"/>
-          <w:lang w:val="en-US"/>
-        </w:rPr>
-      </w:pPr>
-    </w:p>
-    <w:p>
-      <w:pPr>
-        <w:rPr>
-          <w:rStyle w:val="ui-provider"/>
-          <w:lang w:val="en-US"/>
-        </w:rPr>
-      </w:pPr>
+      <w:proofErr w:type="spellEnd"/>
+    </w:p>
+    <w:p>
+      <w:pPr>
+        <w:rPr>
+          <w:rStyle w:val="ui-provider"/>
+          <w:lang w:val="en-US"/>
+        </w:rPr>
+      </w:pPr>
+      <w:r>
+        <w:rPr>
+          <w:rStyle w:val="ui-provider"/>
+          <w:lang w:val="en-US"/>
+        </w:rPr>
+        <w:t>M</w:t>
+      </w:r>
+      <w:r>
+        <w:rPr>
+          <w:rStyle w:val="ui-provider"/>
+          <w:lang w:val="en-US"/>
+        </w:rPr>
+        <w:t>edium</w:t>
+      </w:r>
+      <w:r>
+        <w:rPr>
+          <w:rStyle w:val="ui-provider"/>
+          <w:lang w:val="en-US"/>
+        </w:rPr>
+        <w:t>=&gt; subscription</w:t>
+      </w:r>
+    </w:p>
+    <w:p>
+      <w:pPr>
+        <w:rPr>
+          <w:rStyle w:val="ui-provider"/>
+          <w:lang w:val="en-US"/>
+        </w:rPr>
+      </w:pPr>
+    </w:p>
+    <w:p>
+      <w:pPr>
+        <w:rPr>
+          <w:rStyle w:val="ui-provider"/>
+          <w:lang w:val="en-US"/>
+        </w:rPr>
+      </w:pPr>
+      <w:proofErr w:type="spellStart"/>
+      <w:r>
+        <w:rPr>
+          <w:rStyle w:val="ui-provider"/>
+          <w:lang w:val="en-US"/>
+        </w:rPr>
+        <w:lastRenderedPageBreak/>
+        <w:t>Linkedin</w:t>
+      </w:r>
+      <w:proofErr w:type="spellEnd"/>
+      <w:r>
+        <w:rPr>
+          <w:rStyle w:val="ui-provider"/>
+          <w:lang w:val="en-US"/>
+        </w:rPr>
+        <w:t xml:space="preserve"> learnings</w:t>
+      </w:r>
+    </w:p>
+    <w:p>
+      <w:pPr>
+        <w:rPr>
+          <w:rStyle w:val="ui-provider"/>
+          <w:lang w:val="en-US"/>
+        </w:rPr>
+      </w:pPr>
+      <w:r>
+        <w:rPr>
+          <w:rStyle w:val="ui-provider"/>
+          <w:lang w:val="en-US"/>
+        </w:rPr>
+        <w:t>Udemy</w:t>
+      </w:r>
+    </w:p>
+    <w:p>
+      <w:pPr>
+        <w:rPr>
+          <w:rStyle w:val="ui-provider"/>
+          <w:lang w:val="en-US"/>
+        </w:rPr>
+      </w:pPr>
+      <w:r>
+        <w:rPr>
+          <w:rStyle w:val="ui-provider"/>
+          <w:lang w:val="en-US"/>
+        </w:rPr>
+        <w:t xml:space="preserve">Pluralsight </w:t>
+      </w:r>
+    </w:p>
+    <w:p>
+      <w:pPr>
+        <w:rPr>
+          <w:rStyle w:val="ui-provider"/>
+          <w:lang w:val="en-US"/>
+        </w:rPr>
+      </w:pPr>
+      <w:r>
+        <w:rPr>
+          <w:rStyle w:val="ui-provider"/>
+          <w:lang w:val="en-US"/>
+        </w:rPr>
+        <w:t>Coursera</w:t>
+      </w:r>
+    </w:p>
+    <w:p>
+      <w:pPr>
+        <w:rPr>
+          <w:rStyle w:val="ui-provider"/>
+          <w:lang w:val="en-US"/>
+        </w:rPr>
+      </w:pPr>
+      <w:r>
+        <w:rPr>
+          <w:rStyle w:val="ui-provider"/>
+          <w:lang w:val="en-US"/>
+        </w:rPr>
+        <w:t xml:space="preserve">Safari =&gt; </w:t>
+      </w:r>
+    </w:p>
+    <w:p>
+      <w:pPr>
+        <w:rPr>
+          <w:rStyle w:val="ui-provider"/>
+          <w:lang w:val="en-US"/>
+        </w:rPr>
+      </w:pPr>
+    </w:p>
+    <w:p>
+      <w:pPr>
+        <w:rPr>
+          <w:rStyle w:val="ui-provider"/>
+          <w:lang w:val="en-US"/>
+        </w:rPr>
+      </w:pPr>
+      <w:proofErr w:type="spellStart"/>
       <w:r>
         <w:rPr>
           <w:rStyle w:val="ui-provider"/>
@@ -608,20 +758,20 @@
         </w:rPr>
         <w:t>Youtube</w:t>
       </w:r>
-    </w:p>
-    <w:p>
-      <w:pPr>
-        <w:rPr>
-          <w:rStyle w:val="ui-provider"/>
-          <w:lang w:val="en-US"/>
-        </w:rPr>
-      </w:pPr>
-      <w:r>
-        <w:rPr>
-          <w:rStyle w:val="ui-provider"/>
-          <w:lang w:val="en-US"/>
-        </w:rPr>
-        <w:lastRenderedPageBreak/>
+      <w:proofErr w:type="spellEnd"/>
+    </w:p>
+    <w:p>
+      <w:pPr>
+        <w:rPr>
+          <w:rStyle w:val="ui-provider"/>
+          <w:lang w:val="en-US"/>
+        </w:rPr>
+      </w:pPr>
+      <w:r>
+        <w:rPr>
+          <w:rStyle w:val="ui-provider"/>
+          <w:lang w:val="en-US"/>
+        </w:rPr>
         <w:t>Kaushik =&gt; java brains</w:t>
       </w:r>
     </w:p>
@@ -637,6 +787,13 @@
           <w:rStyle w:val="ui-provider"/>
           <w:lang w:val="en-US"/>
         </w:rPr>
+        <w:t>55</w:t>
+      </w:r>
+      <w:r>
+        <w:rPr>
+          <w:rStyle w:val="ui-provider"/>
+          <w:lang w:val="en-US"/>
+        </w:rPr>
         <w:t>Minutes</w:t>
       </w:r>
     </w:p>
@@ -655,28 +812,55 @@
           <w:lang w:val="en-US"/>
         </w:rPr>
       </w:pPr>
-      <w:r>
-        <w:rPr>
-          <w:rStyle w:val="ui-provider"/>
-          <w:lang w:val="en-US"/>
-        </w:rPr>
-        <w:t>Navin Reddy =&gt; telusko</w:t>
-      </w:r>
-    </w:p>
-    <w:p>
-      <w:pPr>
-        <w:rPr>
-          <w:rStyle w:val="ui-provider"/>
-          <w:lang w:val="en-US"/>
-        </w:rPr>
-      </w:pPr>
-      <w:r>
-        <w:rPr>
-          <w:rStyle w:val="ui-provider"/>
-          <w:lang w:val="en-US"/>
-        </w:rPr>
-        <w:t>Shalini Mittal =&gt; techgatha</w:t>
-      </w:r>
+      <w:proofErr w:type="spellStart"/>
+      <w:r>
+        <w:rPr>
+          <w:rStyle w:val="ui-provider"/>
+          <w:lang w:val="en-US"/>
+        </w:rPr>
+        <w:t>Navin</w:t>
+      </w:r>
+      <w:proofErr w:type="spellEnd"/>
+      <w:r>
+        <w:rPr>
+          <w:rStyle w:val="ui-provider"/>
+          <w:lang w:val="en-US"/>
+        </w:rPr>
+        <w:t xml:space="preserve"> Reddy =&gt; </w:t>
+      </w:r>
+      <w:proofErr w:type="spellStart"/>
+      <w:r>
+        <w:rPr>
+          <w:rStyle w:val="ui-provider"/>
+          <w:lang w:val="en-US"/>
+        </w:rPr>
+        <w:t>telusko</w:t>
+      </w:r>
+      <w:proofErr w:type="spellEnd"/>
+    </w:p>
+    <w:p>
+      <w:pPr>
+        <w:rPr>
+          <w:rStyle w:val="ui-provider"/>
+          <w:lang w:val="en-US"/>
+        </w:rPr>
+      </w:pPr>
+      <w:r>
+        <w:rPr>
+          <w:rStyle w:val="ui-provider"/>
+          <w:lang w:val="en-US"/>
+        </w:rPr>
+        <w:t xml:space="preserve">Shalini Mittal =&gt; </w:t>
+      </w:r>
+      <w:proofErr w:type="spellStart"/>
+      <w:r>
+        <w:rPr>
+          <w:rStyle w:val="ui-provider"/>
+          <w:lang w:val="en-US"/>
+        </w:rPr>
+        <w:t>techgatha</w:t>
+      </w:r>
+      <w:proofErr w:type="spellEnd"/>
     </w:p>
     <w:p>
       <w:pPr>
@@ -860,6 +1044,7 @@
           <w:lang w:val="en-US"/>
         </w:rPr>
       </w:pPr>
+      <w:proofErr w:type="spellStart"/>
       <w:r>
         <w:rPr>
           <w:rStyle w:val="ui-provider"/>
@@ -867,6 +1052,7 @@
         </w:rPr>
         <w:t>Abstarction</w:t>
       </w:r>
+      <w:proofErr w:type="spellEnd"/>
     </w:p>
     <w:p>
       <w:pPr>
@@ -1024,12 +1210,21 @@
           <w:lang w:val="en-US"/>
         </w:rPr>
       </w:pPr>
-      <w:r>
-        <w:rPr>
-          <w:rStyle w:val="ui-provider"/>
-          <w:lang w:val="en-US"/>
-        </w:rPr>
-        <w:t>Javac =&gt; java compiler tool</w:t>
+      <w:proofErr w:type="spellStart"/>
+      <w:r>
+        <w:rPr>
+          <w:rStyle w:val="ui-provider"/>
+          <w:lang w:val="en-US"/>
+        </w:rPr>
+        <w:t>Javac</w:t>
+      </w:r>
+      <w:proofErr w:type="spellEnd"/>
+      <w:r>
+        <w:rPr>
+          <w:rStyle w:val="ui-provider"/>
+          <w:lang w:val="en-US"/>
+        </w:rPr>
+        <w:t xml:space="preserve"> =&gt; java compiler tool</w:t>
       </w:r>
     </w:p>
     <w:p>
@@ -1289,6 +1484,7 @@
           <w:rStyle w:val="ui-provider"/>
           <w:lang w:val="en-US"/>
         </w:rPr>
+        <w:lastRenderedPageBreak/>
         <w:t>Boolean</w:t>
       </w:r>
     </w:p>
@@ -1429,7 +1625,6 @@
           <w:rStyle w:val="ui-provider"/>
           <w:lang w:val="en-US"/>
         </w:rPr>
-        <w:lastRenderedPageBreak/>
         <w:t>Variable declaration and initialization</w:t>
       </w:r>
     </w:p>
@@ -1450,8 +1645,17 @@
           <w:rStyle w:val="ui-provider"/>
           <w:lang w:val="en-US"/>
         </w:rPr>
-        <w:t>Print and println</w:t>
-      </w:r>
+        <w:t xml:space="preserve">Print and </w:t>
+      </w:r>
+      <w:proofErr w:type="spellStart"/>
+      <w:r>
+        <w:rPr>
+          <w:rStyle w:val="ui-provider"/>
+          <w:lang w:val="en-US"/>
+        </w:rPr>
+        <w:t>println</w:t>
+      </w:r>
+      <w:proofErr w:type="spellEnd"/>
     </w:p>
     <w:p>
       <w:pPr>
@@ -1970,7 +2174,23 @@
           <w:rStyle w:val="ui-provider"/>
           <w:lang w:val="en-US"/>
         </w:rPr>
-        <w:t>new keyowrd to allocate memory</w:t>
+        <w:t xml:space="preserve">new </w:t>
+      </w:r>
+      <w:proofErr w:type="spellStart"/>
+      <w:r>
+        <w:rPr>
+          <w:rStyle w:val="ui-provider"/>
+          <w:lang w:val="en-US"/>
+        </w:rPr>
+        <w:t>keyowrd</w:t>
+      </w:r>
+      <w:proofErr w:type="spellEnd"/>
+      <w:r>
+        <w:rPr>
+          <w:rStyle w:val="ui-provider"/>
+          <w:lang w:val="en-US"/>
+        </w:rPr>
+        <w:t xml:space="preserve"> to allocate memory</w:t>
       </w:r>
       <w:r>
         <w:rPr>
@@ -2187,6 +2407,7 @@
           <w:rStyle w:val="ui-provider"/>
           <w:lang w:val="en-US"/>
         </w:rPr>
+        <w:lastRenderedPageBreak/>
         <w:t>Class syntax</w:t>
       </w:r>
     </w:p>
@@ -2301,7 +2522,6 @@
           <w:rStyle w:val="ui-provider"/>
           <w:lang w:val="en-US"/>
         </w:rPr>
-        <w:lastRenderedPageBreak/>
         <w:t>Provide BL =&gt; body of the method within {}</w:t>
       </w:r>
     </w:p>
@@ -2322,7 +2542,23 @@
           <w:rStyle w:val="ui-provider"/>
           <w:lang w:val="en-US"/>
         </w:rPr>
-        <w:t>Can return outpur =&gt; using return keyword</w:t>
+        <w:t xml:space="preserve">Can return </w:t>
+      </w:r>
+      <w:proofErr w:type="spellStart"/>
+      <w:r>
+        <w:rPr>
+          <w:rStyle w:val="ui-provider"/>
+          <w:lang w:val="en-US"/>
+        </w:rPr>
+        <w:t>outpur</w:t>
+      </w:r>
+      <w:proofErr w:type="spellEnd"/>
+      <w:r>
+        <w:rPr>
+          <w:rStyle w:val="ui-provider"/>
+          <w:lang w:val="en-US"/>
+        </w:rPr>
+        <w:t xml:space="preserve"> =&gt; using return keyword</w:t>
       </w:r>
     </w:p>
     <w:p>
@@ -2358,7 +2594,23 @@
           <w:lang w:val="en-US"/>
         </w:rPr>
         <w:br/>
-        <w:t xml:space="preserve">public int add(int a, int b){ return a+b;} </w:t>
+        <w:t xml:space="preserve">public int add(int a, int b){ return </w:t>
+      </w:r>
+      <w:proofErr w:type="spellStart"/>
+      <w:r>
+        <w:rPr>
+          <w:rStyle w:val="ui-provider"/>
+          <w:lang w:val="en-US"/>
+        </w:rPr>
+        <w:t>a+b</w:t>
+      </w:r>
+      <w:proofErr w:type="spellEnd"/>
+      <w:r>
+        <w:rPr>
+          <w:rStyle w:val="ui-provider"/>
+          <w:lang w:val="en-US"/>
+        </w:rPr>
+        <w:t xml:space="preserve">;} </w:t>
       </w:r>
     </w:p>
     <w:p>
@@ -2405,8 +2657,17 @@
           <w:rStyle w:val="ui-provider"/>
           <w:lang w:val="en-US"/>
         </w:rPr>
-        <w:t>hey are special methods with the name same as the classname</w:t>
-      </w:r>
+        <w:t xml:space="preserve">hey are special methods with the name same as the </w:t>
+      </w:r>
+      <w:proofErr w:type="spellStart"/>
+      <w:r>
+        <w:rPr>
+          <w:rStyle w:val="ui-provider"/>
+          <w:lang w:val="en-US"/>
+        </w:rPr>
+        <w:t>classname</w:t>
+      </w:r>
+      <w:proofErr w:type="spellEnd"/>
     </w:p>
     <w:p>
       <w:pPr>
@@ -2459,7 +2720,23 @@
           <w:rStyle w:val="ui-provider"/>
           <w:lang w:val="en-US"/>
         </w:rPr>
-        <w:t xml:space="preserve">annot invoke them explicity using '.' operator </w:t>
+        <w:t xml:space="preserve">annot invoke them </w:t>
+      </w:r>
+      <w:proofErr w:type="spellStart"/>
+      <w:r>
+        <w:rPr>
+          <w:rStyle w:val="ui-provider"/>
+          <w:lang w:val="en-US"/>
+        </w:rPr>
+        <w:t>explicity</w:t>
+      </w:r>
+      <w:proofErr w:type="spellEnd"/>
+      <w:r>
+        <w:rPr>
+          <w:rStyle w:val="ui-provider"/>
+          <w:lang w:val="en-US"/>
+        </w:rPr>
+        <w:t xml:space="preserve"> using '.' operator </w:t>
       </w:r>
     </w:p>
     <w:p>
@@ -2943,12 +3220,37 @@
           <w:lang w:val="en-US"/>
         </w:rPr>
       </w:pPr>
-      <w:r>
-        <w:rPr>
-          <w:rStyle w:val="ui-provider"/>
-          <w:lang w:val="en-US"/>
-        </w:rPr>
-        <w:t>toString() =&gt; that respresents the java object in the form of string</w:t>
+      <w:proofErr w:type="spellStart"/>
+      <w:r>
+        <w:rPr>
+          <w:rStyle w:val="ui-provider"/>
+          <w:lang w:val="en-US"/>
+        </w:rPr>
+        <w:t>toString</w:t>
+      </w:r>
+      <w:proofErr w:type="spellEnd"/>
+      <w:r>
+        <w:rPr>
+          <w:rStyle w:val="ui-provider"/>
+          <w:lang w:val="en-US"/>
+        </w:rPr>
+        <w:t xml:space="preserve">() =&gt; that </w:t>
+      </w:r>
+      <w:proofErr w:type="spellStart"/>
+      <w:r>
+        <w:rPr>
+          <w:rStyle w:val="ui-provider"/>
+          <w:lang w:val="en-US"/>
+        </w:rPr>
+        <w:t>respresents</w:t>
+      </w:r>
+      <w:proofErr w:type="spellEnd"/>
+      <w:r>
+        <w:rPr>
+          <w:rStyle w:val="ui-provider"/>
+          <w:lang w:val="en-US"/>
+        </w:rPr>
+        <w:t xml:space="preserve"> the java object in the form of string</w:t>
       </w:r>
     </w:p>
     <w:p>
@@ -2988,6 +3290,7 @@
           <w:rStyle w:val="ui-provider"/>
           <w:lang w:val="en-US"/>
         </w:rPr>
+        <w:lastRenderedPageBreak/>
         <w:t xml:space="preserve">Array of objects : Creating array to store user defined entities.  </w:t>
       </w:r>
       <w:r>
@@ -3040,7 +3343,6 @@
           <w:rStyle w:val="ui-provider"/>
           <w:lang w:val="en-US"/>
         </w:rPr>
-        <w:lastRenderedPageBreak/>
         <w:t>For-each loop =&gt; used to iterate but should not use to modify the data</w:t>
       </w:r>
     </w:p>
@@ -3661,8 +3963,17 @@
           <w:rStyle w:val="ui-provider"/>
           <w:lang w:val="en-US"/>
         </w:rPr>
-        <w:t>using classname</w:t>
-      </w:r>
+        <w:t xml:space="preserve">using </w:t>
+      </w:r>
+      <w:proofErr w:type="spellStart"/>
+      <w:r>
+        <w:rPr>
+          <w:rStyle w:val="ui-provider"/>
+          <w:lang w:val="en-US"/>
+        </w:rPr>
+        <w:t>classname</w:t>
+      </w:r>
+      <w:proofErr w:type="spellEnd"/>
     </w:p>
     <w:p>
       <w:pPr>
@@ -3821,7 +4132,6 @@
           <w:szCs w:val="40"/>
           <w:lang w:val="en-US"/>
         </w:rPr>
-        <w:lastRenderedPageBreak/>
         <w:t>Inheritance</w:t>
       </w:r>
     </w:p>

</xml_diff>